<commit_message>
Updated JAChampion and JAGanttChart
</commit_message>
<xml_diff>
--- a/doc/JAChampion.docx
+++ b/doc/JAChampion.docx
@@ -1190,19 +1190,7 @@
         <w:rPr>
           <w:lang w:val="en-CA"/>
         </w:rPr>
-        <w:t>Player presses F1</w:t>
-      </w:r>
-      <w:r>
-        <w:rPr>
-          <w:lang w:val="en-CA"/>
-        </w:rPr>
-        <w:t xml:space="preserve"> or selects the help button in any of the menus</w:t>
-      </w:r>
-      <w:r>
-        <w:rPr>
-          <w:lang w:val="en-CA"/>
-        </w:rPr>
-        <w:t>.</w:t>
+        <w:t>Player presses F1 or selects the help button in any of the menus.</w:t>
       </w:r>
     </w:p>
     <w:p>
@@ -1254,13 +1242,7 @@
         <w:rPr>
           <w:lang w:val="en-CA"/>
         </w:rPr>
-        <w:t xml:space="preserve">Brings up </w:t>
-      </w:r>
-      <w:r>
-        <w:rPr>
-          <w:lang w:val="en-CA"/>
-        </w:rPr>
-        <w:t xml:space="preserve">a </w:t>
+        <w:t xml:space="preserve">Brings up a </w:t>
       </w:r>
       <w:r>
         <w:rPr>
@@ -1286,13 +1268,7 @@
         <w:rPr>
           <w:lang w:val="en-CA"/>
         </w:rPr>
-        <w:t xml:space="preserve"> the controls the player has and general information about the game</w:t>
-      </w:r>
-      <w:r>
-        <w:rPr>
-          <w:lang w:val="en-CA"/>
-        </w:rPr>
-        <w:t>.</w:t>
+        <w:t xml:space="preserve"> the controls the player has and general information about the game.</w:t>
       </w:r>
     </w:p>
     <w:p>
@@ -2595,6 +2571,8 @@
         </w:drawing>
       </w:r>
     </w:p>
+    <w:p/>
+    <w:p/>
     <w:p>
       <w:pPr>
         <w:pStyle w:val="Heading3"/>
@@ -2605,66 +2583,4748 @@
         <w:t>Gantt timeline</w:t>
       </w:r>
     </w:p>
-    <w:p>
-      <w:bookmarkStart w:id="0" w:name="_GoBack"/>
-      <w:r>
-        <w:rPr>
-          <w:noProof/>
-          <w:color w:val="000000"/>
-          <w:sz w:val="20"/>
-          <w:szCs w:val="20"/>
-        </w:rPr>
-        <w:drawing>
-          <wp:inline distT="0" distB="0" distL="0" distR="0" wp14:anchorId="3BC91B91" wp14:editId="5542C563">
-            <wp:extent cx="5486400" cy="3057525"/>
-            <wp:effectExtent l="0" t="0" r="0" b="9525"/>
-            <wp:docPr id="5" name="Picture 5" descr="https://lh4.googleusercontent.com/9zyKQBlxqIFG5WegZJbR77xINaCEsJ8GzQ41e8HqQFio-ZHk7d7WPYF21qEnMDgJRQ8y2A1rCqFTK0ro-5W2k0P7ZP5X5OJzkZUGtzg0wXoInwrvblc2TtXSLBdvgxmox7Jf_Eoh"/>
-            <wp:cNvGraphicFramePr>
-              <a:graphicFrameLocks xmlns:a="http://schemas.openxmlformats.org/drawingml/2006/main" noChangeAspect="1"/>
-            </wp:cNvGraphicFramePr>
-            <a:graphic xmlns:a="http://schemas.openxmlformats.org/drawingml/2006/main">
-              <a:graphicData uri="http://schemas.openxmlformats.org/drawingml/2006/picture">
-                <pic:pic xmlns:pic="http://schemas.openxmlformats.org/drawingml/2006/picture">
-                  <pic:nvPicPr>
-                    <pic:cNvPr id="0" name="Picture 3" descr="https://lh4.googleusercontent.com/9zyKQBlxqIFG5WegZJbR77xINaCEsJ8GzQ41e8HqQFio-ZHk7d7WPYF21qEnMDgJRQ8y2A1rCqFTK0ro-5W2k0P7ZP5X5OJzkZUGtzg0wXoInwrvblc2TtXSLBdvgxmox7Jf_Eoh"/>
-                    <pic:cNvPicPr>
-                      <a:picLocks noChangeAspect="1" noChangeArrowheads="1"/>
-                    </pic:cNvPicPr>
-                  </pic:nvPicPr>
-                  <pic:blipFill>
-                    <a:blip r:embed="rId8">
-                      <a:extLst>
-                        <a:ext uri="{28A0092B-C50C-407E-A947-70E740481C1C}">
-                          <a14:useLocalDpi xmlns:a14="http://schemas.microsoft.com/office/drawing/2010/main" val="0"/>
-                        </a:ext>
-                      </a:extLst>
-                    </a:blip>
-                    <a:srcRect/>
-                    <a:stretch>
-                      <a:fillRect/>
-                    </a:stretch>
-                  </pic:blipFill>
-                  <pic:spPr bwMode="auto">
-                    <a:xfrm>
-                      <a:off x="0" y="0"/>
-                      <a:ext cx="5486400" cy="3057525"/>
-                    </a:xfrm>
-                    <a:prstGeom prst="rect">
-                      <a:avLst/>
-                    </a:prstGeom>
-                    <a:noFill/>
-                    <a:ln>
-                      <a:noFill/>
-                    </a:ln>
-                  </pic:spPr>
-                </pic:pic>
-              </a:graphicData>
-            </a:graphic>
-          </wp:inline>
-        </w:drawing>
-      </w:r>
-      <w:bookmarkEnd w:id="0"/>
-    </w:p>
+    <w:tbl>
+      <w:tblPr>
+        <w:tblW w:w="10810" w:type="dxa"/>
+        <w:tblInd w:w="-733" w:type="dxa"/>
+        <w:tblLook w:val="04A0" w:firstRow="1" w:lastRow="0" w:firstColumn="1" w:lastColumn="0" w:noHBand="0" w:noVBand="1"/>
+      </w:tblPr>
+      <w:tblGrid>
+        <w:gridCol w:w="1331"/>
+        <w:gridCol w:w="328"/>
+        <w:gridCol w:w="328"/>
+        <w:gridCol w:w="328"/>
+        <w:gridCol w:w="328"/>
+        <w:gridCol w:w="328"/>
+        <w:gridCol w:w="328"/>
+        <w:gridCol w:w="328"/>
+        <w:gridCol w:w="328"/>
+        <w:gridCol w:w="328"/>
+        <w:gridCol w:w="440"/>
+        <w:gridCol w:w="440"/>
+        <w:gridCol w:w="440"/>
+        <w:gridCol w:w="440"/>
+        <w:gridCol w:w="440"/>
+        <w:gridCol w:w="494"/>
+        <w:gridCol w:w="440"/>
+        <w:gridCol w:w="440"/>
+        <w:gridCol w:w="440"/>
+        <w:gridCol w:w="440"/>
+        <w:gridCol w:w="440"/>
+        <w:gridCol w:w="440"/>
+        <w:gridCol w:w="494"/>
+        <w:gridCol w:w="440"/>
+        <w:gridCol w:w="440"/>
+      </w:tblGrid>
+      <w:tr>
+        <w:trPr>
+          <w:trHeight w:val="300"/>
+        </w:trPr>
+        <w:tc>
+          <w:tcPr>
+            <w:tcW w:w="1295" w:type="dxa"/>
+            <w:tcBorders>
+              <w:top w:val="single" w:sz="4" w:space="0" w:color="auto"/>
+              <w:left w:val="single" w:sz="4" w:space="0" w:color="auto"/>
+              <w:bottom w:val="single" w:sz="4" w:space="0" w:color="auto"/>
+              <w:right w:val="single" w:sz="4" w:space="0" w:color="auto"/>
+            </w:tcBorders>
+            <w:shd w:val="clear" w:color="auto" w:fill="auto"/>
+            <w:noWrap/>
+            <w:vAlign w:val="bottom"/>
+            <w:hideMark/>
+          </w:tcPr>
+          <w:p>
+            <w:pPr>
+              <w:spacing w:after="0" w:line="240" w:lineRule="auto"/>
+              <w:jc w:val="center"/>
+              <w:rPr>
+                <w:rFonts w:ascii="Calibri" w:eastAsia="Times New Roman" w:hAnsi="Calibri" w:cs="Calibri"/>
+                <w:color w:val="000000"/>
+              </w:rPr>
+            </w:pPr>
+            <w:r>
+              <w:rPr>
+                <w:rFonts w:ascii="Calibri" w:eastAsia="Times New Roman" w:hAnsi="Calibri" w:cs="Calibri"/>
+                <w:color w:val="000000"/>
+              </w:rPr>
+              <w:t> </w:t>
+            </w:r>
+          </w:p>
+        </w:tc>
+        <w:tc>
+          <w:tcPr>
+            <w:tcW w:w="324" w:type="dxa"/>
+            <w:tcBorders>
+              <w:top w:val="single" w:sz="4" w:space="0" w:color="auto"/>
+              <w:left w:val="nil"/>
+              <w:bottom w:val="single" w:sz="4" w:space="0" w:color="auto"/>
+              <w:right w:val="single" w:sz="4" w:space="0" w:color="auto"/>
+            </w:tcBorders>
+            <w:shd w:val="clear" w:color="auto" w:fill="auto"/>
+            <w:noWrap/>
+            <w:vAlign w:val="bottom"/>
+            <w:hideMark/>
+          </w:tcPr>
+          <w:p>
+            <w:pPr>
+              <w:spacing w:after="0" w:line="240" w:lineRule="auto"/>
+              <w:jc w:val="center"/>
+              <w:rPr>
+                <w:rFonts w:ascii="Calibri" w:eastAsia="Times New Roman" w:hAnsi="Calibri" w:cs="Calibri"/>
+                <w:color w:val="000000"/>
+              </w:rPr>
+            </w:pPr>
+            <w:r>
+              <w:rPr>
+                <w:rFonts w:ascii="Calibri" w:eastAsia="Times New Roman" w:hAnsi="Calibri" w:cs="Calibri"/>
+                <w:color w:val="000000"/>
+              </w:rPr>
+              <w:t>1</w:t>
+            </w:r>
+          </w:p>
+        </w:tc>
+        <w:tc>
+          <w:tcPr>
+            <w:tcW w:w="324" w:type="dxa"/>
+            <w:tcBorders>
+              <w:top w:val="single" w:sz="4" w:space="0" w:color="auto"/>
+              <w:left w:val="nil"/>
+              <w:bottom w:val="single" w:sz="4" w:space="0" w:color="auto"/>
+              <w:right w:val="single" w:sz="4" w:space="0" w:color="auto"/>
+            </w:tcBorders>
+            <w:shd w:val="clear" w:color="auto" w:fill="auto"/>
+            <w:noWrap/>
+            <w:vAlign w:val="bottom"/>
+            <w:hideMark/>
+          </w:tcPr>
+          <w:p>
+            <w:pPr>
+              <w:spacing w:after="0" w:line="240" w:lineRule="auto"/>
+              <w:jc w:val="center"/>
+              <w:rPr>
+                <w:rFonts w:ascii="Calibri" w:eastAsia="Times New Roman" w:hAnsi="Calibri" w:cs="Calibri"/>
+                <w:color w:val="000000"/>
+              </w:rPr>
+            </w:pPr>
+            <w:r>
+              <w:rPr>
+                <w:rFonts w:ascii="Calibri" w:eastAsia="Times New Roman" w:hAnsi="Calibri" w:cs="Calibri"/>
+                <w:color w:val="000000"/>
+              </w:rPr>
+              <w:t>2</w:t>
+            </w:r>
+          </w:p>
+        </w:tc>
+        <w:tc>
+          <w:tcPr>
+            <w:tcW w:w="324" w:type="dxa"/>
+            <w:tcBorders>
+              <w:top w:val="single" w:sz="4" w:space="0" w:color="auto"/>
+              <w:left w:val="nil"/>
+              <w:bottom w:val="single" w:sz="4" w:space="0" w:color="auto"/>
+              <w:right w:val="single" w:sz="4" w:space="0" w:color="auto"/>
+            </w:tcBorders>
+            <w:shd w:val="clear" w:color="auto" w:fill="auto"/>
+            <w:noWrap/>
+            <w:vAlign w:val="bottom"/>
+            <w:hideMark/>
+          </w:tcPr>
+          <w:p>
+            <w:pPr>
+              <w:spacing w:after="0" w:line="240" w:lineRule="auto"/>
+              <w:jc w:val="center"/>
+              <w:rPr>
+                <w:rFonts w:ascii="Calibri" w:eastAsia="Times New Roman" w:hAnsi="Calibri" w:cs="Calibri"/>
+                <w:color w:val="000000"/>
+              </w:rPr>
+            </w:pPr>
+            <w:r>
+              <w:rPr>
+                <w:rFonts w:ascii="Calibri" w:eastAsia="Times New Roman" w:hAnsi="Calibri" w:cs="Calibri"/>
+                <w:color w:val="000000"/>
+              </w:rPr>
+              <w:t>3</w:t>
+            </w:r>
+          </w:p>
+        </w:tc>
+        <w:tc>
+          <w:tcPr>
+            <w:tcW w:w="324" w:type="dxa"/>
+            <w:tcBorders>
+              <w:top w:val="single" w:sz="4" w:space="0" w:color="auto"/>
+              <w:left w:val="nil"/>
+              <w:bottom w:val="single" w:sz="4" w:space="0" w:color="auto"/>
+              <w:right w:val="single" w:sz="4" w:space="0" w:color="auto"/>
+            </w:tcBorders>
+            <w:shd w:val="clear" w:color="auto" w:fill="auto"/>
+            <w:noWrap/>
+            <w:vAlign w:val="bottom"/>
+            <w:hideMark/>
+          </w:tcPr>
+          <w:p>
+            <w:pPr>
+              <w:spacing w:after="0" w:line="240" w:lineRule="auto"/>
+              <w:jc w:val="center"/>
+              <w:rPr>
+                <w:rFonts w:ascii="Calibri" w:eastAsia="Times New Roman" w:hAnsi="Calibri" w:cs="Calibri"/>
+                <w:color w:val="000000"/>
+              </w:rPr>
+            </w:pPr>
+            <w:r>
+              <w:rPr>
+                <w:rFonts w:ascii="Calibri" w:eastAsia="Times New Roman" w:hAnsi="Calibri" w:cs="Calibri"/>
+                <w:color w:val="000000"/>
+              </w:rPr>
+              <w:t>4</w:t>
+            </w:r>
+          </w:p>
+        </w:tc>
+        <w:tc>
+          <w:tcPr>
+            <w:tcW w:w="324" w:type="dxa"/>
+            <w:tcBorders>
+              <w:top w:val="single" w:sz="4" w:space="0" w:color="auto"/>
+              <w:left w:val="nil"/>
+              <w:bottom w:val="single" w:sz="4" w:space="0" w:color="auto"/>
+              <w:right w:val="single" w:sz="4" w:space="0" w:color="auto"/>
+            </w:tcBorders>
+            <w:shd w:val="clear" w:color="auto" w:fill="auto"/>
+            <w:noWrap/>
+            <w:vAlign w:val="bottom"/>
+            <w:hideMark/>
+          </w:tcPr>
+          <w:p>
+            <w:pPr>
+              <w:spacing w:after="0" w:line="240" w:lineRule="auto"/>
+              <w:jc w:val="center"/>
+              <w:rPr>
+                <w:rFonts w:ascii="Calibri" w:eastAsia="Times New Roman" w:hAnsi="Calibri" w:cs="Calibri"/>
+                <w:color w:val="000000"/>
+              </w:rPr>
+            </w:pPr>
+            <w:r>
+              <w:rPr>
+                <w:rFonts w:ascii="Calibri" w:eastAsia="Times New Roman" w:hAnsi="Calibri" w:cs="Calibri"/>
+                <w:color w:val="000000"/>
+              </w:rPr>
+              <w:t>5</w:t>
+            </w:r>
+          </w:p>
+        </w:tc>
+        <w:tc>
+          <w:tcPr>
+            <w:tcW w:w="324" w:type="dxa"/>
+            <w:tcBorders>
+              <w:top w:val="single" w:sz="4" w:space="0" w:color="auto"/>
+              <w:left w:val="nil"/>
+              <w:bottom w:val="single" w:sz="4" w:space="0" w:color="auto"/>
+              <w:right w:val="single" w:sz="4" w:space="0" w:color="auto"/>
+            </w:tcBorders>
+            <w:shd w:val="clear" w:color="auto" w:fill="auto"/>
+            <w:noWrap/>
+            <w:vAlign w:val="bottom"/>
+            <w:hideMark/>
+          </w:tcPr>
+          <w:p>
+            <w:pPr>
+              <w:spacing w:after="0" w:line="240" w:lineRule="auto"/>
+              <w:jc w:val="center"/>
+              <w:rPr>
+                <w:rFonts w:ascii="Calibri" w:eastAsia="Times New Roman" w:hAnsi="Calibri" w:cs="Calibri"/>
+                <w:color w:val="000000"/>
+              </w:rPr>
+            </w:pPr>
+            <w:r>
+              <w:rPr>
+                <w:rFonts w:ascii="Calibri" w:eastAsia="Times New Roman" w:hAnsi="Calibri" w:cs="Calibri"/>
+                <w:color w:val="000000"/>
+              </w:rPr>
+              <w:t>6</w:t>
+            </w:r>
+          </w:p>
+        </w:tc>
+        <w:tc>
+          <w:tcPr>
+            <w:tcW w:w="324" w:type="dxa"/>
+            <w:tcBorders>
+              <w:top w:val="single" w:sz="4" w:space="0" w:color="auto"/>
+              <w:left w:val="nil"/>
+              <w:bottom w:val="single" w:sz="4" w:space="0" w:color="auto"/>
+              <w:right w:val="single" w:sz="4" w:space="0" w:color="auto"/>
+            </w:tcBorders>
+            <w:shd w:val="clear" w:color="auto" w:fill="auto"/>
+            <w:noWrap/>
+            <w:vAlign w:val="bottom"/>
+            <w:hideMark/>
+          </w:tcPr>
+          <w:p>
+            <w:pPr>
+              <w:spacing w:after="0" w:line="240" w:lineRule="auto"/>
+              <w:jc w:val="center"/>
+              <w:rPr>
+                <w:rFonts w:ascii="Calibri" w:eastAsia="Times New Roman" w:hAnsi="Calibri" w:cs="Calibri"/>
+                <w:color w:val="000000"/>
+              </w:rPr>
+            </w:pPr>
+            <w:r>
+              <w:rPr>
+                <w:rFonts w:ascii="Calibri" w:eastAsia="Times New Roman" w:hAnsi="Calibri" w:cs="Calibri"/>
+                <w:color w:val="000000"/>
+              </w:rPr>
+              <w:t>7</w:t>
+            </w:r>
+          </w:p>
+        </w:tc>
+        <w:tc>
+          <w:tcPr>
+            <w:tcW w:w="324" w:type="dxa"/>
+            <w:tcBorders>
+              <w:top w:val="single" w:sz="4" w:space="0" w:color="auto"/>
+              <w:left w:val="nil"/>
+              <w:bottom w:val="single" w:sz="4" w:space="0" w:color="auto"/>
+              <w:right w:val="single" w:sz="4" w:space="0" w:color="auto"/>
+            </w:tcBorders>
+            <w:shd w:val="clear" w:color="auto" w:fill="auto"/>
+            <w:noWrap/>
+            <w:vAlign w:val="bottom"/>
+            <w:hideMark/>
+          </w:tcPr>
+          <w:p>
+            <w:pPr>
+              <w:spacing w:after="0" w:line="240" w:lineRule="auto"/>
+              <w:jc w:val="center"/>
+              <w:rPr>
+                <w:rFonts w:ascii="Calibri" w:eastAsia="Times New Roman" w:hAnsi="Calibri" w:cs="Calibri"/>
+                <w:color w:val="000000"/>
+              </w:rPr>
+            </w:pPr>
+            <w:r>
+              <w:rPr>
+                <w:rFonts w:ascii="Calibri" w:eastAsia="Times New Roman" w:hAnsi="Calibri" w:cs="Calibri"/>
+                <w:color w:val="000000"/>
+              </w:rPr>
+              <w:t>8</w:t>
+            </w:r>
+          </w:p>
+        </w:tc>
+        <w:tc>
+          <w:tcPr>
+            <w:tcW w:w="324" w:type="dxa"/>
+            <w:tcBorders>
+              <w:top w:val="single" w:sz="4" w:space="0" w:color="auto"/>
+              <w:left w:val="nil"/>
+              <w:bottom w:val="single" w:sz="4" w:space="0" w:color="auto"/>
+              <w:right w:val="single" w:sz="4" w:space="0" w:color="auto"/>
+            </w:tcBorders>
+            <w:shd w:val="clear" w:color="auto" w:fill="auto"/>
+            <w:noWrap/>
+            <w:vAlign w:val="bottom"/>
+            <w:hideMark/>
+          </w:tcPr>
+          <w:p>
+            <w:pPr>
+              <w:spacing w:after="0" w:line="240" w:lineRule="auto"/>
+              <w:jc w:val="center"/>
+              <w:rPr>
+                <w:rFonts w:ascii="Calibri" w:eastAsia="Times New Roman" w:hAnsi="Calibri" w:cs="Calibri"/>
+                <w:color w:val="000000"/>
+              </w:rPr>
+            </w:pPr>
+            <w:r>
+              <w:rPr>
+                <w:rFonts w:ascii="Calibri" w:eastAsia="Times New Roman" w:hAnsi="Calibri" w:cs="Calibri"/>
+                <w:color w:val="000000"/>
+              </w:rPr>
+              <w:t>9</w:t>
+            </w:r>
+          </w:p>
+        </w:tc>
+        <w:tc>
+          <w:tcPr>
+            <w:tcW w:w="433" w:type="dxa"/>
+            <w:tcBorders>
+              <w:top w:val="single" w:sz="4" w:space="0" w:color="auto"/>
+              <w:left w:val="nil"/>
+              <w:bottom w:val="single" w:sz="4" w:space="0" w:color="auto"/>
+              <w:right w:val="single" w:sz="4" w:space="0" w:color="auto"/>
+            </w:tcBorders>
+            <w:shd w:val="clear" w:color="auto" w:fill="auto"/>
+            <w:noWrap/>
+            <w:vAlign w:val="bottom"/>
+            <w:hideMark/>
+          </w:tcPr>
+          <w:p>
+            <w:pPr>
+              <w:spacing w:after="0" w:line="240" w:lineRule="auto"/>
+              <w:jc w:val="center"/>
+              <w:rPr>
+                <w:rFonts w:ascii="Calibri" w:eastAsia="Times New Roman" w:hAnsi="Calibri" w:cs="Calibri"/>
+                <w:color w:val="000000"/>
+              </w:rPr>
+            </w:pPr>
+            <w:r>
+              <w:rPr>
+                <w:rFonts w:ascii="Calibri" w:eastAsia="Times New Roman" w:hAnsi="Calibri" w:cs="Calibri"/>
+                <w:color w:val="000000"/>
+              </w:rPr>
+              <w:t>10</w:t>
+            </w:r>
+          </w:p>
+        </w:tc>
+        <w:tc>
+          <w:tcPr>
+            <w:tcW w:w="433" w:type="dxa"/>
+            <w:tcBorders>
+              <w:top w:val="single" w:sz="4" w:space="0" w:color="auto"/>
+              <w:left w:val="nil"/>
+              <w:bottom w:val="single" w:sz="4" w:space="0" w:color="auto"/>
+              <w:right w:val="single" w:sz="4" w:space="0" w:color="auto"/>
+            </w:tcBorders>
+            <w:shd w:val="clear" w:color="auto" w:fill="auto"/>
+            <w:noWrap/>
+            <w:vAlign w:val="bottom"/>
+            <w:hideMark/>
+          </w:tcPr>
+          <w:p>
+            <w:pPr>
+              <w:spacing w:after="0" w:line="240" w:lineRule="auto"/>
+              <w:jc w:val="center"/>
+              <w:rPr>
+                <w:rFonts w:ascii="Calibri" w:eastAsia="Times New Roman" w:hAnsi="Calibri" w:cs="Calibri"/>
+                <w:color w:val="000000"/>
+              </w:rPr>
+            </w:pPr>
+            <w:r>
+              <w:rPr>
+                <w:rFonts w:ascii="Calibri" w:eastAsia="Times New Roman" w:hAnsi="Calibri" w:cs="Calibri"/>
+                <w:color w:val="000000"/>
+              </w:rPr>
+              <w:t>11</w:t>
+            </w:r>
+          </w:p>
+        </w:tc>
+        <w:tc>
+          <w:tcPr>
+            <w:tcW w:w="433" w:type="dxa"/>
+            <w:tcBorders>
+              <w:top w:val="single" w:sz="4" w:space="0" w:color="auto"/>
+              <w:left w:val="nil"/>
+              <w:bottom w:val="single" w:sz="4" w:space="0" w:color="auto"/>
+              <w:right w:val="single" w:sz="4" w:space="0" w:color="auto"/>
+            </w:tcBorders>
+            <w:shd w:val="clear" w:color="auto" w:fill="auto"/>
+            <w:noWrap/>
+            <w:vAlign w:val="bottom"/>
+            <w:hideMark/>
+          </w:tcPr>
+          <w:p>
+            <w:pPr>
+              <w:spacing w:after="0" w:line="240" w:lineRule="auto"/>
+              <w:jc w:val="center"/>
+              <w:rPr>
+                <w:rFonts w:ascii="Calibri" w:eastAsia="Times New Roman" w:hAnsi="Calibri" w:cs="Calibri"/>
+                <w:color w:val="000000"/>
+              </w:rPr>
+            </w:pPr>
+            <w:r>
+              <w:rPr>
+                <w:rFonts w:ascii="Calibri" w:eastAsia="Times New Roman" w:hAnsi="Calibri" w:cs="Calibri"/>
+                <w:color w:val="000000"/>
+              </w:rPr>
+              <w:t>12</w:t>
+            </w:r>
+          </w:p>
+        </w:tc>
+        <w:tc>
+          <w:tcPr>
+            <w:tcW w:w="433" w:type="dxa"/>
+            <w:tcBorders>
+              <w:top w:val="single" w:sz="4" w:space="0" w:color="auto"/>
+              <w:left w:val="nil"/>
+              <w:bottom w:val="single" w:sz="4" w:space="0" w:color="auto"/>
+              <w:right w:val="single" w:sz="4" w:space="0" w:color="auto"/>
+            </w:tcBorders>
+            <w:shd w:val="clear" w:color="auto" w:fill="auto"/>
+            <w:noWrap/>
+            <w:vAlign w:val="bottom"/>
+            <w:hideMark/>
+          </w:tcPr>
+          <w:p>
+            <w:pPr>
+              <w:spacing w:after="0" w:line="240" w:lineRule="auto"/>
+              <w:jc w:val="center"/>
+              <w:rPr>
+                <w:rFonts w:ascii="Calibri" w:eastAsia="Times New Roman" w:hAnsi="Calibri" w:cs="Calibri"/>
+                <w:color w:val="000000"/>
+              </w:rPr>
+            </w:pPr>
+            <w:r>
+              <w:rPr>
+                <w:rFonts w:ascii="Calibri" w:eastAsia="Times New Roman" w:hAnsi="Calibri" w:cs="Calibri"/>
+                <w:color w:val="000000"/>
+              </w:rPr>
+              <w:t>13</w:t>
+            </w:r>
+          </w:p>
+        </w:tc>
+        <w:tc>
+          <w:tcPr>
+            <w:tcW w:w="433" w:type="dxa"/>
+            <w:tcBorders>
+              <w:top w:val="single" w:sz="4" w:space="0" w:color="auto"/>
+              <w:left w:val="nil"/>
+              <w:bottom w:val="single" w:sz="4" w:space="0" w:color="auto"/>
+              <w:right w:val="single" w:sz="4" w:space="0" w:color="auto"/>
+            </w:tcBorders>
+            <w:shd w:val="clear" w:color="auto" w:fill="auto"/>
+            <w:noWrap/>
+            <w:vAlign w:val="bottom"/>
+            <w:hideMark/>
+          </w:tcPr>
+          <w:p>
+            <w:pPr>
+              <w:spacing w:after="0" w:line="240" w:lineRule="auto"/>
+              <w:jc w:val="center"/>
+              <w:rPr>
+                <w:rFonts w:ascii="Calibri" w:eastAsia="Times New Roman" w:hAnsi="Calibri" w:cs="Calibri"/>
+                <w:color w:val="000000"/>
+              </w:rPr>
+            </w:pPr>
+            <w:r>
+              <w:rPr>
+                <w:rFonts w:ascii="Calibri" w:eastAsia="Times New Roman" w:hAnsi="Calibri" w:cs="Calibri"/>
+                <w:color w:val="000000"/>
+              </w:rPr>
+              <w:t>14</w:t>
+            </w:r>
+          </w:p>
+        </w:tc>
+        <w:tc>
+          <w:tcPr>
+            <w:tcW w:w="485" w:type="dxa"/>
+            <w:tcBorders>
+              <w:top w:val="single" w:sz="4" w:space="0" w:color="auto"/>
+              <w:left w:val="nil"/>
+              <w:bottom w:val="single" w:sz="4" w:space="0" w:color="auto"/>
+              <w:right w:val="single" w:sz="4" w:space="0" w:color="auto"/>
+            </w:tcBorders>
+            <w:shd w:val="clear" w:color="auto" w:fill="auto"/>
+            <w:noWrap/>
+            <w:vAlign w:val="bottom"/>
+            <w:hideMark/>
+          </w:tcPr>
+          <w:p>
+            <w:pPr>
+              <w:spacing w:after="0" w:line="240" w:lineRule="auto"/>
+              <w:jc w:val="center"/>
+              <w:rPr>
+                <w:rFonts w:ascii="Calibri" w:eastAsia="Times New Roman" w:hAnsi="Calibri" w:cs="Calibri"/>
+                <w:color w:val="000000"/>
+              </w:rPr>
+            </w:pPr>
+            <w:r>
+              <w:rPr>
+                <w:rFonts w:ascii="Calibri" w:eastAsia="Times New Roman" w:hAnsi="Calibri" w:cs="Calibri"/>
+                <w:color w:val="000000"/>
+              </w:rPr>
+              <w:t>15</w:t>
+            </w:r>
+          </w:p>
+        </w:tc>
+        <w:tc>
+          <w:tcPr>
+            <w:tcW w:w="433" w:type="dxa"/>
+            <w:tcBorders>
+              <w:top w:val="single" w:sz="4" w:space="0" w:color="auto"/>
+              <w:left w:val="nil"/>
+              <w:bottom w:val="single" w:sz="4" w:space="0" w:color="auto"/>
+              <w:right w:val="single" w:sz="4" w:space="0" w:color="auto"/>
+            </w:tcBorders>
+            <w:shd w:val="clear" w:color="auto" w:fill="auto"/>
+            <w:noWrap/>
+            <w:vAlign w:val="bottom"/>
+            <w:hideMark/>
+          </w:tcPr>
+          <w:p>
+            <w:pPr>
+              <w:spacing w:after="0" w:line="240" w:lineRule="auto"/>
+              <w:jc w:val="center"/>
+              <w:rPr>
+                <w:rFonts w:ascii="Calibri" w:eastAsia="Times New Roman" w:hAnsi="Calibri" w:cs="Calibri"/>
+                <w:color w:val="000000"/>
+              </w:rPr>
+            </w:pPr>
+            <w:r>
+              <w:rPr>
+                <w:rFonts w:ascii="Calibri" w:eastAsia="Times New Roman" w:hAnsi="Calibri" w:cs="Calibri"/>
+                <w:color w:val="000000"/>
+              </w:rPr>
+              <w:t>16</w:t>
+            </w:r>
+          </w:p>
+        </w:tc>
+        <w:tc>
+          <w:tcPr>
+            <w:tcW w:w="433" w:type="dxa"/>
+            <w:tcBorders>
+              <w:top w:val="single" w:sz="4" w:space="0" w:color="auto"/>
+              <w:left w:val="nil"/>
+              <w:bottom w:val="single" w:sz="4" w:space="0" w:color="auto"/>
+              <w:right w:val="single" w:sz="4" w:space="0" w:color="auto"/>
+            </w:tcBorders>
+            <w:shd w:val="clear" w:color="auto" w:fill="auto"/>
+            <w:noWrap/>
+            <w:vAlign w:val="bottom"/>
+            <w:hideMark/>
+          </w:tcPr>
+          <w:p>
+            <w:pPr>
+              <w:spacing w:after="0" w:line="240" w:lineRule="auto"/>
+              <w:jc w:val="center"/>
+              <w:rPr>
+                <w:rFonts w:ascii="Calibri" w:eastAsia="Times New Roman" w:hAnsi="Calibri" w:cs="Calibri"/>
+                <w:color w:val="000000"/>
+              </w:rPr>
+            </w:pPr>
+            <w:r>
+              <w:rPr>
+                <w:rFonts w:ascii="Calibri" w:eastAsia="Times New Roman" w:hAnsi="Calibri" w:cs="Calibri"/>
+                <w:color w:val="000000"/>
+              </w:rPr>
+              <w:t>17</w:t>
+            </w:r>
+          </w:p>
+        </w:tc>
+        <w:tc>
+          <w:tcPr>
+            <w:tcW w:w="433" w:type="dxa"/>
+            <w:tcBorders>
+              <w:top w:val="single" w:sz="4" w:space="0" w:color="auto"/>
+              <w:left w:val="nil"/>
+              <w:bottom w:val="single" w:sz="4" w:space="0" w:color="auto"/>
+              <w:right w:val="single" w:sz="4" w:space="0" w:color="auto"/>
+            </w:tcBorders>
+            <w:shd w:val="clear" w:color="auto" w:fill="auto"/>
+            <w:noWrap/>
+            <w:vAlign w:val="bottom"/>
+            <w:hideMark/>
+          </w:tcPr>
+          <w:p>
+            <w:pPr>
+              <w:spacing w:after="0" w:line="240" w:lineRule="auto"/>
+              <w:jc w:val="center"/>
+              <w:rPr>
+                <w:rFonts w:ascii="Calibri" w:eastAsia="Times New Roman" w:hAnsi="Calibri" w:cs="Calibri"/>
+                <w:color w:val="000000"/>
+              </w:rPr>
+            </w:pPr>
+            <w:r>
+              <w:rPr>
+                <w:rFonts w:ascii="Calibri" w:eastAsia="Times New Roman" w:hAnsi="Calibri" w:cs="Calibri"/>
+                <w:color w:val="000000"/>
+              </w:rPr>
+              <w:t>18</w:t>
+            </w:r>
+          </w:p>
+        </w:tc>
+        <w:tc>
+          <w:tcPr>
+            <w:tcW w:w="433" w:type="dxa"/>
+            <w:tcBorders>
+              <w:top w:val="single" w:sz="4" w:space="0" w:color="auto"/>
+              <w:left w:val="nil"/>
+              <w:bottom w:val="single" w:sz="4" w:space="0" w:color="auto"/>
+              <w:right w:val="single" w:sz="4" w:space="0" w:color="auto"/>
+            </w:tcBorders>
+            <w:shd w:val="clear" w:color="auto" w:fill="auto"/>
+            <w:noWrap/>
+            <w:vAlign w:val="bottom"/>
+            <w:hideMark/>
+          </w:tcPr>
+          <w:p>
+            <w:pPr>
+              <w:spacing w:after="0" w:line="240" w:lineRule="auto"/>
+              <w:jc w:val="center"/>
+              <w:rPr>
+                <w:rFonts w:ascii="Calibri" w:eastAsia="Times New Roman" w:hAnsi="Calibri" w:cs="Calibri"/>
+                <w:color w:val="000000"/>
+              </w:rPr>
+            </w:pPr>
+            <w:r>
+              <w:rPr>
+                <w:rFonts w:ascii="Calibri" w:eastAsia="Times New Roman" w:hAnsi="Calibri" w:cs="Calibri"/>
+                <w:color w:val="000000"/>
+              </w:rPr>
+              <w:t>19</w:t>
+            </w:r>
+          </w:p>
+        </w:tc>
+        <w:tc>
+          <w:tcPr>
+            <w:tcW w:w="433" w:type="dxa"/>
+            <w:tcBorders>
+              <w:top w:val="single" w:sz="4" w:space="0" w:color="auto"/>
+              <w:left w:val="nil"/>
+              <w:bottom w:val="single" w:sz="4" w:space="0" w:color="auto"/>
+              <w:right w:val="single" w:sz="4" w:space="0" w:color="auto"/>
+            </w:tcBorders>
+            <w:shd w:val="clear" w:color="auto" w:fill="auto"/>
+            <w:noWrap/>
+            <w:vAlign w:val="bottom"/>
+            <w:hideMark/>
+          </w:tcPr>
+          <w:p>
+            <w:pPr>
+              <w:spacing w:after="0" w:line="240" w:lineRule="auto"/>
+              <w:jc w:val="center"/>
+              <w:rPr>
+                <w:rFonts w:ascii="Calibri" w:eastAsia="Times New Roman" w:hAnsi="Calibri" w:cs="Calibri"/>
+                <w:color w:val="000000"/>
+              </w:rPr>
+            </w:pPr>
+            <w:r>
+              <w:rPr>
+                <w:rFonts w:ascii="Calibri" w:eastAsia="Times New Roman" w:hAnsi="Calibri" w:cs="Calibri"/>
+                <w:color w:val="000000"/>
+              </w:rPr>
+              <w:t>20</w:t>
+            </w:r>
+          </w:p>
+        </w:tc>
+        <w:tc>
+          <w:tcPr>
+            <w:tcW w:w="433" w:type="dxa"/>
+            <w:tcBorders>
+              <w:top w:val="single" w:sz="4" w:space="0" w:color="auto"/>
+              <w:left w:val="nil"/>
+              <w:bottom w:val="single" w:sz="4" w:space="0" w:color="auto"/>
+              <w:right w:val="single" w:sz="4" w:space="0" w:color="auto"/>
+            </w:tcBorders>
+            <w:shd w:val="clear" w:color="auto" w:fill="auto"/>
+            <w:noWrap/>
+            <w:vAlign w:val="bottom"/>
+            <w:hideMark/>
+          </w:tcPr>
+          <w:p>
+            <w:pPr>
+              <w:spacing w:after="0" w:line="240" w:lineRule="auto"/>
+              <w:jc w:val="center"/>
+              <w:rPr>
+                <w:rFonts w:ascii="Calibri" w:eastAsia="Times New Roman" w:hAnsi="Calibri" w:cs="Calibri"/>
+                <w:color w:val="000000"/>
+              </w:rPr>
+            </w:pPr>
+            <w:r>
+              <w:rPr>
+                <w:rFonts w:ascii="Calibri" w:eastAsia="Times New Roman" w:hAnsi="Calibri" w:cs="Calibri"/>
+                <w:color w:val="000000"/>
+              </w:rPr>
+              <w:t>21</w:t>
+            </w:r>
+          </w:p>
+        </w:tc>
+        <w:tc>
+          <w:tcPr>
+            <w:tcW w:w="485" w:type="dxa"/>
+            <w:tcBorders>
+              <w:top w:val="single" w:sz="4" w:space="0" w:color="auto"/>
+              <w:left w:val="nil"/>
+              <w:bottom w:val="single" w:sz="4" w:space="0" w:color="auto"/>
+              <w:right w:val="single" w:sz="4" w:space="0" w:color="auto"/>
+            </w:tcBorders>
+            <w:shd w:val="clear" w:color="auto" w:fill="auto"/>
+            <w:noWrap/>
+            <w:vAlign w:val="bottom"/>
+            <w:hideMark/>
+          </w:tcPr>
+          <w:p>
+            <w:pPr>
+              <w:spacing w:after="0" w:line="240" w:lineRule="auto"/>
+              <w:jc w:val="center"/>
+              <w:rPr>
+                <w:rFonts w:ascii="Calibri" w:eastAsia="Times New Roman" w:hAnsi="Calibri" w:cs="Calibri"/>
+                <w:color w:val="000000"/>
+              </w:rPr>
+            </w:pPr>
+            <w:r>
+              <w:rPr>
+                <w:rFonts w:ascii="Calibri" w:eastAsia="Times New Roman" w:hAnsi="Calibri" w:cs="Calibri"/>
+                <w:color w:val="000000"/>
+              </w:rPr>
+              <w:t>22</w:t>
+            </w:r>
+          </w:p>
+        </w:tc>
+        <w:tc>
+          <w:tcPr>
+            <w:tcW w:w="433" w:type="dxa"/>
+            <w:tcBorders>
+              <w:top w:val="single" w:sz="4" w:space="0" w:color="auto"/>
+              <w:left w:val="nil"/>
+              <w:bottom w:val="single" w:sz="4" w:space="0" w:color="auto"/>
+              <w:right w:val="single" w:sz="4" w:space="0" w:color="auto"/>
+            </w:tcBorders>
+            <w:shd w:val="clear" w:color="auto" w:fill="auto"/>
+            <w:noWrap/>
+            <w:vAlign w:val="bottom"/>
+            <w:hideMark/>
+          </w:tcPr>
+          <w:p>
+            <w:pPr>
+              <w:spacing w:after="0" w:line="240" w:lineRule="auto"/>
+              <w:jc w:val="center"/>
+              <w:rPr>
+                <w:rFonts w:ascii="Calibri" w:eastAsia="Times New Roman" w:hAnsi="Calibri" w:cs="Calibri"/>
+                <w:color w:val="000000"/>
+              </w:rPr>
+            </w:pPr>
+            <w:r>
+              <w:rPr>
+                <w:rFonts w:ascii="Calibri" w:eastAsia="Times New Roman" w:hAnsi="Calibri" w:cs="Calibri"/>
+                <w:color w:val="000000"/>
+              </w:rPr>
+              <w:t>23</w:t>
+            </w:r>
+          </w:p>
+        </w:tc>
+        <w:tc>
+          <w:tcPr>
+            <w:tcW w:w="433" w:type="dxa"/>
+            <w:tcBorders>
+              <w:top w:val="single" w:sz="4" w:space="0" w:color="auto"/>
+              <w:left w:val="nil"/>
+              <w:bottom w:val="single" w:sz="4" w:space="0" w:color="auto"/>
+              <w:right w:val="single" w:sz="4" w:space="0" w:color="auto"/>
+            </w:tcBorders>
+            <w:shd w:val="clear" w:color="auto" w:fill="auto"/>
+            <w:noWrap/>
+            <w:vAlign w:val="bottom"/>
+            <w:hideMark/>
+          </w:tcPr>
+          <w:p>
+            <w:pPr>
+              <w:spacing w:after="0" w:line="240" w:lineRule="auto"/>
+              <w:jc w:val="center"/>
+              <w:rPr>
+                <w:rFonts w:ascii="Calibri" w:eastAsia="Times New Roman" w:hAnsi="Calibri" w:cs="Calibri"/>
+                <w:color w:val="000000"/>
+              </w:rPr>
+            </w:pPr>
+            <w:r>
+              <w:rPr>
+                <w:rFonts w:ascii="Calibri" w:eastAsia="Times New Roman" w:hAnsi="Calibri" w:cs="Calibri"/>
+                <w:color w:val="000000"/>
+              </w:rPr>
+              <w:t>24</w:t>
+            </w:r>
+          </w:p>
+        </w:tc>
+      </w:tr>
+      <w:tr>
+        <w:trPr>
+          <w:trHeight w:val="300"/>
+        </w:trPr>
+        <w:tc>
+          <w:tcPr>
+            <w:tcW w:w="1295" w:type="dxa"/>
+            <w:tcBorders>
+              <w:top w:val="nil"/>
+              <w:left w:val="single" w:sz="4" w:space="0" w:color="auto"/>
+              <w:bottom w:val="single" w:sz="4" w:space="0" w:color="auto"/>
+              <w:right w:val="single" w:sz="4" w:space="0" w:color="auto"/>
+            </w:tcBorders>
+            <w:shd w:val="clear" w:color="auto" w:fill="auto"/>
+            <w:noWrap/>
+            <w:vAlign w:val="bottom"/>
+            <w:hideMark/>
+          </w:tcPr>
+          <w:p>
+            <w:pPr>
+              <w:spacing w:after="0" w:line="240" w:lineRule="auto"/>
+              <w:rPr>
+                <w:rFonts w:ascii="Calibri" w:eastAsia="Times New Roman" w:hAnsi="Calibri" w:cs="Calibri"/>
+                <w:color w:val="000000"/>
+              </w:rPr>
+            </w:pPr>
+            <w:r>
+              <w:rPr>
+                <w:rFonts w:ascii="Calibri" w:eastAsia="Times New Roman" w:hAnsi="Calibri" w:cs="Calibri"/>
+                <w:color w:val="000000"/>
+              </w:rPr>
+              <w:t>1 Software Analysis</w:t>
+            </w:r>
+          </w:p>
+        </w:tc>
+        <w:tc>
+          <w:tcPr>
+            <w:tcW w:w="324" w:type="dxa"/>
+            <w:tcBorders>
+              <w:top w:val="nil"/>
+              <w:left w:val="nil"/>
+              <w:bottom w:val="single" w:sz="4" w:space="0" w:color="auto"/>
+              <w:right w:val="single" w:sz="4" w:space="0" w:color="auto"/>
+            </w:tcBorders>
+            <w:shd w:val="clear" w:color="000000" w:fill="BDD7EE"/>
+            <w:noWrap/>
+            <w:vAlign w:val="bottom"/>
+            <w:hideMark/>
+          </w:tcPr>
+          <w:p>
+            <w:pPr>
+              <w:spacing w:after="0" w:line="240" w:lineRule="auto"/>
+              <w:rPr>
+                <w:rFonts w:ascii="Calibri" w:eastAsia="Times New Roman" w:hAnsi="Calibri" w:cs="Calibri"/>
+                <w:color w:val="000000"/>
+              </w:rPr>
+            </w:pPr>
+            <w:r>
+              <w:rPr>
+                <w:rFonts w:ascii="Calibri" w:eastAsia="Times New Roman" w:hAnsi="Calibri" w:cs="Calibri"/>
+                <w:color w:val="000000"/>
+              </w:rPr>
+              <w:t> </w:t>
+            </w:r>
+          </w:p>
+        </w:tc>
+        <w:tc>
+          <w:tcPr>
+            <w:tcW w:w="324" w:type="dxa"/>
+            <w:tcBorders>
+              <w:top w:val="nil"/>
+              <w:left w:val="nil"/>
+              <w:bottom w:val="single" w:sz="4" w:space="0" w:color="auto"/>
+              <w:right w:val="single" w:sz="4" w:space="0" w:color="auto"/>
+            </w:tcBorders>
+            <w:shd w:val="clear" w:color="000000" w:fill="BDD7EE"/>
+            <w:noWrap/>
+            <w:vAlign w:val="bottom"/>
+            <w:hideMark/>
+          </w:tcPr>
+          <w:p>
+            <w:pPr>
+              <w:spacing w:after="0" w:line="240" w:lineRule="auto"/>
+              <w:rPr>
+                <w:rFonts w:ascii="Calibri" w:eastAsia="Times New Roman" w:hAnsi="Calibri" w:cs="Calibri"/>
+                <w:color w:val="000000"/>
+              </w:rPr>
+            </w:pPr>
+            <w:r>
+              <w:rPr>
+                <w:rFonts w:ascii="Calibri" w:eastAsia="Times New Roman" w:hAnsi="Calibri" w:cs="Calibri"/>
+                <w:color w:val="000000"/>
+              </w:rPr>
+              <w:t> </w:t>
+            </w:r>
+          </w:p>
+        </w:tc>
+        <w:tc>
+          <w:tcPr>
+            <w:tcW w:w="324" w:type="dxa"/>
+            <w:tcBorders>
+              <w:top w:val="nil"/>
+              <w:left w:val="nil"/>
+              <w:bottom w:val="single" w:sz="4" w:space="0" w:color="auto"/>
+              <w:right w:val="single" w:sz="4" w:space="0" w:color="auto"/>
+            </w:tcBorders>
+            <w:shd w:val="clear" w:color="000000" w:fill="BDD7EE"/>
+            <w:noWrap/>
+            <w:vAlign w:val="bottom"/>
+            <w:hideMark/>
+          </w:tcPr>
+          <w:p>
+            <w:pPr>
+              <w:spacing w:after="0" w:line="240" w:lineRule="auto"/>
+              <w:rPr>
+                <w:rFonts w:ascii="Calibri" w:eastAsia="Times New Roman" w:hAnsi="Calibri" w:cs="Calibri"/>
+                <w:color w:val="000000"/>
+              </w:rPr>
+            </w:pPr>
+            <w:r>
+              <w:rPr>
+                <w:rFonts w:ascii="Calibri" w:eastAsia="Times New Roman" w:hAnsi="Calibri" w:cs="Calibri"/>
+                <w:color w:val="000000"/>
+              </w:rPr>
+              <w:t> </w:t>
+            </w:r>
+          </w:p>
+        </w:tc>
+        <w:tc>
+          <w:tcPr>
+            <w:tcW w:w="324" w:type="dxa"/>
+            <w:tcBorders>
+              <w:top w:val="nil"/>
+              <w:left w:val="nil"/>
+              <w:bottom w:val="single" w:sz="4" w:space="0" w:color="auto"/>
+              <w:right w:val="single" w:sz="4" w:space="0" w:color="auto"/>
+            </w:tcBorders>
+            <w:shd w:val="clear" w:color="000000" w:fill="BDD7EE"/>
+            <w:noWrap/>
+            <w:vAlign w:val="bottom"/>
+            <w:hideMark/>
+          </w:tcPr>
+          <w:p>
+            <w:pPr>
+              <w:spacing w:after="0" w:line="240" w:lineRule="auto"/>
+              <w:rPr>
+                <w:rFonts w:ascii="Calibri" w:eastAsia="Times New Roman" w:hAnsi="Calibri" w:cs="Calibri"/>
+                <w:color w:val="000000"/>
+              </w:rPr>
+            </w:pPr>
+            <w:r>
+              <w:rPr>
+                <w:rFonts w:ascii="Calibri" w:eastAsia="Times New Roman" w:hAnsi="Calibri" w:cs="Calibri"/>
+                <w:color w:val="000000"/>
+              </w:rPr>
+              <w:t> </w:t>
+            </w:r>
+          </w:p>
+        </w:tc>
+        <w:tc>
+          <w:tcPr>
+            <w:tcW w:w="324" w:type="dxa"/>
+            <w:tcBorders>
+              <w:top w:val="nil"/>
+              <w:left w:val="nil"/>
+              <w:bottom w:val="single" w:sz="4" w:space="0" w:color="auto"/>
+              <w:right w:val="single" w:sz="4" w:space="0" w:color="auto"/>
+            </w:tcBorders>
+            <w:shd w:val="clear" w:color="000000" w:fill="BDD7EE"/>
+            <w:noWrap/>
+            <w:vAlign w:val="bottom"/>
+            <w:hideMark/>
+          </w:tcPr>
+          <w:p>
+            <w:pPr>
+              <w:spacing w:after="0" w:line="240" w:lineRule="auto"/>
+              <w:rPr>
+                <w:rFonts w:ascii="Calibri" w:eastAsia="Times New Roman" w:hAnsi="Calibri" w:cs="Calibri"/>
+                <w:color w:val="000000"/>
+              </w:rPr>
+            </w:pPr>
+            <w:r>
+              <w:rPr>
+                <w:rFonts w:ascii="Calibri" w:eastAsia="Times New Roman" w:hAnsi="Calibri" w:cs="Calibri"/>
+                <w:color w:val="000000"/>
+              </w:rPr>
+              <w:t> </w:t>
+            </w:r>
+          </w:p>
+        </w:tc>
+        <w:tc>
+          <w:tcPr>
+            <w:tcW w:w="324" w:type="dxa"/>
+            <w:tcBorders>
+              <w:top w:val="nil"/>
+              <w:left w:val="nil"/>
+              <w:bottom w:val="single" w:sz="4" w:space="0" w:color="auto"/>
+              <w:right w:val="single" w:sz="4" w:space="0" w:color="auto"/>
+            </w:tcBorders>
+            <w:shd w:val="clear" w:color="000000" w:fill="BDD7EE"/>
+            <w:noWrap/>
+            <w:vAlign w:val="bottom"/>
+            <w:hideMark/>
+          </w:tcPr>
+          <w:p>
+            <w:pPr>
+              <w:spacing w:after="0" w:line="240" w:lineRule="auto"/>
+              <w:rPr>
+                <w:rFonts w:ascii="Calibri" w:eastAsia="Times New Roman" w:hAnsi="Calibri" w:cs="Calibri"/>
+                <w:color w:val="000000"/>
+              </w:rPr>
+            </w:pPr>
+            <w:r>
+              <w:rPr>
+                <w:rFonts w:ascii="Calibri" w:eastAsia="Times New Roman" w:hAnsi="Calibri" w:cs="Calibri"/>
+                <w:color w:val="000000"/>
+              </w:rPr>
+              <w:t> </w:t>
+            </w:r>
+          </w:p>
+        </w:tc>
+        <w:tc>
+          <w:tcPr>
+            <w:tcW w:w="324" w:type="dxa"/>
+            <w:tcBorders>
+              <w:top w:val="nil"/>
+              <w:left w:val="nil"/>
+              <w:bottom w:val="single" w:sz="4" w:space="0" w:color="auto"/>
+              <w:right w:val="single" w:sz="4" w:space="0" w:color="auto"/>
+            </w:tcBorders>
+            <w:shd w:val="clear" w:color="000000" w:fill="BDD7EE"/>
+            <w:noWrap/>
+            <w:vAlign w:val="bottom"/>
+            <w:hideMark/>
+          </w:tcPr>
+          <w:p>
+            <w:pPr>
+              <w:spacing w:after="0" w:line="240" w:lineRule="auto"/>
+              <w:rPr>
+                <w:rFonts w:ascii="Calibri" w:eastAsia="Times New Roman" w:hAnsi="Calibri" w:cs="Calibri"/>
+                <w:color w:val="000000"/>
+              </w:rPr>
+            </w:pPr>
+            <w:r>
+              <w:rPr>
+                <w:rFonts w:ascii="Calibri" w:eastAsia="Times New Roman" w:hAnsi="Calibri" w:cs="Calibri"/>
+                <w:color w:val="000000"/>
+              </w:rPr>
+              <w:t> </w:t>
+            </w:r>
+          </w:p>
+        </w:tc>
+        <w:tc>
+          <w:tcPr>
+            <w:tcW w:w="324" w:type="dxa"/>
+            <w:tcBorders>
+              <w:top w:val="nil"/>
+              <w:left w:val="nil"/>
+              <w:bottom w:val="single" w:sz="4" w:space="0" w:color="auto"/>
+              <w:right w:val="single" w:sz="4" w:space="0" w:color="auto"/>
+            </w:tcBorders>
+            <w:shd w:val="clear" w:color="000000" w:fill="BDD7EE"/>
+            <w:noWrap/>
+            <w:vAlign w:val="bottom"/>
+            <w:hideMark/>
+          </w:tcPr>
+          <w:p>
+            <w:pPr>
+              <w:spacing w:after="0" w:line="240" w:lineRule="auto"/>
+              <w:rPr>
+                <w:rFonts w:ascii="Calibri" w:eastAsia="Times New Roman" w:hAnsi="Calibri" w:cs="Calibri"/>
+                <w:color w:val="000000"/>
+              </w:rPr>
+            </w:pPr>
+            <w:r>
+              <w:rPr>
+                <w:rFonts w:ascii="Calibri" w:eastAsia="Times New Roman" w:hAnsi="Calibri" w:cs="Calibri"/>
+                <w:color w:val="000000"/>
+              </w:rPr>
+              <w:t> </w:t>
+            </w:r>
+          </w:p>
+        </w:tc>
+        <w:tc>
+          <w:tcPr>
+            <w:tcW w:w="324" w:type="dxa"/>
+            <w:tcBorders>
+              <w:top w:val="nil"/>
+              <w:left w:val="nil"/>
+              <w:bottom w:val="single" w:sz="4" w:space="0" w:color="auto"/>
+              <w:right w:val="single" w:sz="4" w:space="0" w:color="auto"/>
+            </w:tcBorders>
+            <w:shd w:val="clear" w:color="000000" w:fill="BDD7EE"/>
+            <w:noWrap/>
+            <w:vAlign w:val="bottom"/>
+            <w:hideMark/>
+          </w:tcPr>
+          <w:p>
+            <w:pPr>
+              <w:spacing w:after="0" w:line="240" w:lineRule="auto"/>
+              <w:rPr>
+                <w:rFonts w:ascii="Calibri" w:eastAsia="Times New Roman" w:hAnsi="Calibri" w:cs="Calibri"/>
+                <w:color w:val="000000"/>
+              </w:rPr>
+            </w:pPr>
+            <w:r>
+              <w:rPr>
+                <w:rFonts w:ascii="Calibri" w:eastAsia="Times New Roman" w:hAnsi="Calibri" w:cs="Calibri"/>
+                <w:color w:val="000000"/>
+              </w:rPr>
+              <w:t> </w:t>
+            </w:r>
+          </w:p>
+        </w:tc>
+        <w:tc>
+          <w:tcPr>
+            <w:tcW w:w="433" w:type="dxa"/>
+            <w:tcBorders>
+              <w:top w:val="nil"/>
+              <w:left w:val="nil"/>
+              <w:bottom w:val="single" w:sz="4" w:space="0" w:color="auto"/>
+              <w:right w:val="single" w:sz="4" w:space="0" w:color="auto"/>
+            </w:tcBorders>
+            <w:shd w:val="clear" w:color="000000" w:fill="BDD7EE"/>
+            <w:noWrap/>
+            <w:vAlign w:val="bottom"/>
+            <w:hideMark/>
+          </w:tcPr>
+          <w:p>
+            <w:pPr>
+              <w:spacing w:after="0" w:line="240" w:lineRule="auto"/>
+              <w:rPr>
+                <w:rFonts w:ascii="Calibri" w:eastAsia="Times New Roman" w:hAnsi="Calibri" w:cs="Calibri"/>
+                <w:color w:val="000000"/>
+              </w:rPr>
+            </w:pPr>
+            <w:r>
+              <w:rPr>
+                <w:rFonts w:ascii="Calibri" w:eastAsia="Times New Roman" w:hAnsi="Calibri" w:cs="Calibri"/>
+                <w:color w:val="000000"/>
+              </w:rPr>
+              <w:t> </w:t>
+            </w:r>
+          </w:p>
+        </w:tc>
+        <w:tc>
+          <w:tcPr>
+            <w:tcW w:w="433" w:type="dxa"/>
+            <w:tcBorders>
+              <w:top w:val="nil"/>
+              <w:left w:val="nil"/>
+              <w:bottom w:val="single" w:sz="4" w:space="0" w:color="auto"/>
+              <w:right w:val="single" w:sz="4" w:space="0" w:color="auto"/>
+            </w:tcBorders>
+            <w:shd w:val="clear" w:color="000000" w:fill="BDD7EE"/>
+            <w:noWrap/>
+            <w:vAlign w:val="bottom"/>
+            <w:hideMark/>
+          </w:tcPr>
+          <w:p>
+            <w:pPr>
+              <w:spacing w:after="0" w:line="240" w:lineRule="auto"/>
+              <w:rPr>
+                <w:rFonts w:ascii="Calibri" w:eastAsia="Times New Roman" w:hAnsi="Calibri" w:cs="Calibri"/>
+                <w:color w:val="000000"/>
+              </w:rPr>
+            </w:pPr>
+            <w:r>
+              <w:rPr>
+                <w:rFonts w:ascii="Calibri" w:eastAsia="Times New Roman" w:hAnsi="Calibri" w:cs="Calibri"/>
+                <w:color w:val="000000"/>
+              </w:rPr>
+              <w:t> </w:t>
+            </w:r>
+          </w:p>
+        </w:tc>
+        <w:tc>
+          <w:tcPr>
+            <w:tcW w:w="433" w:type="dxa"/>
+            <w:tcBorders>
+              <w:top w:val="nil"/>
+              <w:left w:val="nil"/>
+              <w:bottom w:val="single" w:sz="4" w:space="0" w:color="auto"/>
+              <w:right w:val="single" w:sz="4" w:space="0" w:color="auto"/>
+            </w:tcBorders>
+            <w:shd w:val="clear" w:color="000000" w:fill="BDD7EE"/>
+            <w:noWrap/>
+            <w:vAlign w:val="bottom"/>
+            <w:hideMark/>
+          </w:tcPr>
+          <w:p>
+            <w:pPr>
+              <w:spacing w:after="0" w:line="240" w:lineRule="auto"/>
+              <w:rPr>
+                <w:rFonts w:ascii="Calibri" w:eastAsia="Times New Roman" w:hAnsi="Calibri" w:cs="Calibri"/>
+                <w:color w:val="000000"/>
+              </w:rPr>
+            </w:pPr>
+            <w:r>
+              <w:rPr>
+                <w:rFonts w:ascii="Calibri" w:eastAsia="Times New Roman" w:hAnsi="Calibri" w:cs="Calibri"/>
+                <w:color w:val="000000"/>
+              </w:rPr>
+              <w:t> </w:t>
+            </w:r>
+          </w:p>
+        </w:tc>
+        <w:tc>
+          <w:tcPr>
+            <w:tcW w:w="433" w:type="dxa"/>
+            <w:tcBorders>
+              <w:top w:val="nil"/>
+              <w:left w:val="nil"/>
+              <w:bottom w:val="single" w:sz="4" w:space="0" w:color="auto"/>
+              <w:right w:val="single" w:sz="4" w:space="0" w:color="auto"/>
+            </w:tcBorders>
+            <w:shd w:val="clear" w:color="auto" w:fill="auto"/>
+            <w:noWrap/>
+            <w:vAlign w:val="bottom"/>
+            <w:hideMark/>
+          </w:tcPr>
+          <w:p>
+            <w:pPr>
+              <w:spacing w:after="0" w:line="240" w:lineRule="auto"/>
+              <w:rPr>
+                <w:rFonts w:ascii="Calibri" w:eastAsia="Times New Roman" w:hAnsi="Calibri" w:cs="Calibri"/>
+                <w:color w:val="000000"/>
+              </w:rPr>
+            </w:pPr>
+            <w:r>
+              <w:rPr>
+                <w:rFonts w:ascii="Calibri" w:eastAsia="Times New Roman" w:hAnsi="Calibri" w:cs="Calibri"/>
+                <w:color w:val="000000"/>
+              </w:rPr>
+              <w:t> </w:t>
+            </w:r>
+          </w:p>
+        </w:tc>
+        <w:tc>
+          <w:tcPr>
+            <w:tcW w:w="433" w:type="dxa"/>
+            <w:tcBorders>
+              <w:top w:val="nil"/>
+              <w:left w:val="nil"/>
+              <w:bottom w:val="single" w:sz="4" w:space="0" w:color="auto"/>
+              <w:right w:val="single" w:sz="4" w:space="0" w:color="auto"/>
+            </w:tcBorders>
+            <w:shd w:val="clear" w:color="auto" w:fill="auto"/>
+            <w:noWrap/>
+            <w:vAlign w:val="bottom"/>
+            <w:hideMark/>
+          </w:tcPr>
+          <w:p>
+            <w:pPr>
+              <w:spacing w:after="0" w:line="240" w:lineRule="auto"/>
+              <w:rPr>
+                <w:rFonts w:ascii="Calibri" w:eastAsia="Times New Roman" w:hAnsi="Calibri" w:cs="Calibri"/>
+                <w:color w:val="000000"/>
+              </w:rPr>
+            </w:pPr>
+            <w:r>
+              <w:rPr>
+                <w:rFonts w:ascii="Calibri" w:eastAsia="Times New Roman" w:hAnsi="Calibri" w:cs="Calibri"/>
+                <w:color w:val="000000"/>
+              </w:rPr>
+              <w:t> </w:t>
+            </w:r>
+          </w:p>
+        </w:tc>
+        <w:tc>
+          <w:tcPr>
+            <w:tcW w:w="485" w:type="dxa"/>
+            <w:tcBorders>
+              <w:top w:val="nil"/>
+              <w:left w:val="nil"/>
+              <w:bottom w:val="single" w:sz="4" w:space="0" w:color="auto"/>
+              <w:right w:val="single" w:sz="4" w:space="0" w:color="auto"/>
+            </w:tcBorders>
+            <w:shd w:val="clear" w:color="auto" w:fill="auto"/>
+            <w:noWrap/>
+            <w:vAlign w:val="bottom"/>
+            <w:hideMark/>
+          </w:tcPr>
+          <w:p>
+            <w:pPr>
+              <w:spacing w:after="0" w:line="240" w:lineRule="auto"/>
+              <w:rPr>
+                <w:rFonts w:ascii="Calibri" w:eastAsia="Times New Roman" w:hAnsi="Calibri" w:cs="Calibri"/>
+                <w:color w:val="000000"/>
+              </w:rPr>
+            </w:pPr>
+            <w:r>
+              <w:rPr>
+                <w:rFonts w:ascii="Calibri" w:eastAsia="Times New Roman" w:hAnsi="Calibri" w:cs="Calibri"/>
+                <w:color w:val="000000"/>
+              </w:rPr>
+              <w:t> </w:t>
+            </w:r>
+          </w:p>
+        </w:tc>
+        <w:tc>
+          <w:tcPr>
+            <w:tcW w:w="433" w:type="dxa"/>
+            <w:tcBorders>
+              <w:top w:val="nil"/>
+              <w:left w:val="nil"/>
+              <w:bottom w:val="single" w:sz="4" w:space="0" w:color="auto"/>
+              <w:right w:val="single" w:sz="4" w:space="0" w:color="auto"/>
+            </w:tcBorders>
+            <w:shd w:val="clear" w:color="auto" w:fill="auto"/>
+            <w:noWrap/>
+            <w:vAlign w:val="bottom"/>
+            <w:hideMark/>
+          </w:tcPr>
+          <w:p>
+            <w:pPr>
+              <w:spacing w:after="0" w:line="240" w:lineRule="auto"/>
+              <w:rPr>
+                <w:rFonts w:ascii="Calibri" w:eastAsia="Times New Roman" w:hAnsi="Calibri" w:cs="Calibri"/>
+                <w:color w:val="000000"/>
+              </w:rPr>
+            </w:pPr>
+            <w:r>
+              <w:rPr>
+                <w:rFonts w:ascii="Calibri" w:eastAsia="Times New Roman" w:hAnsi="Calibri" w:cs="Calibri"/>
+                <w:color w:val="000000"/>
+              </w:rPr>
+              <w:t> </w:t>
+            </w:r>
+          </w:p>
+        </w:tc>
+        <w:tc>
+          <w:tcPr>
+            <w:tcW w:w="433" w:type="dxa"/>
+            <w:tcBorders>
+              <w:top w:val="nil"/>
+              <w:left w:val="nil"/>
+              <w:bottom w:val="single" w:sz="4" w:space="0" w:color="auto"/>
+              <w:right w:val="single" w:sz="4" w:space="0" w:color="auto"/>
+            </w:tcBorders>
+            <w:shd w:val="clear" w:color="auto" w:fill="auto"/>
+            <w:noWrap/>
+            <w:vAlign w:val="bottom"/>
+            <w:hideMark/>
+          </w:tcPr>
+          <w:p>
+            <w:pPr>
+              <w:spacing w:after="0" w:line="240" w:lineRule="auto"/>
+              <w:rPr>
+                <w:rFonts w:ascii="Calibri" w:eastAsia="Times New Roman" w:hAnsi="Calibri" w:cs="Calibri"/>
+                <w:color w:val="000000"/>
+              </w:rPr>
+            </w:pPr>
+            <w:r>
+              <w:rPr>
+                <w:rFonts w:ascii="Calibri" w:eastAsia="Times New Roman" w:hAnsi="Calibri" w:cs="Calibri"/>
+                <w:color w:val="000000"/>
+              </w:rPr>
+              <w:t> </w:t>
+            </w:r>
+          </w:p>
+        </w:tc>
+        <w:tc>
+          <w:tcPr>
+            <w:tcW w:w="433" w:type="dxa"/>
+            <w:tcBorders>
+              <w:top w:val="nil"/>
+              <w:left w:val="nil"/>
+              <w:bottom w:val="single" w:sz="4" w:space="0" w:color="auto"/>
+              <w:right w:val="single" w:sz="4" w:space="0" w:color="auto"/>
+            </w:tcBorders>
+            <w:shd w:val="clear" w:color="auto" w:fill="auto"/>
+            <w:noWrap/>
+            <w:vAlign w:val="bottom"/>
+            <w:hideMark/>
+          </w:tcPr>
+          <w:p>
+            <w:pPr>
+              <w:spacing w:after="0" w:line="240" w:lineRule="auto"/>
+              <w:rPr>
+                <w:rFonts w:ascii="Calibri" w:eastAsia="Times New Roman" w:hAnsi="Calibri" w:cs="Calibri"/>
+                <w:color w:val="000000"/>
+              </w:rPr>
+            </w:pPr>
+            <w:r>
+              <w:rPr>
+                <w:rFonts w:ascii="Calibri" w:eastAsia="Times New Roman" w:hAnsi="Calibri" w:cs="Calibri"/>
+                <w:color w:val="000000"/>
+              </w:rPr>
+              <w:t> </w:t>
+            </w:r>
+          </w:p>
+        </w:tc>
+        <w:tc>
+          <w:tcPr>
+            <w:tcW w:w="433" w:type="dxa"/>
+            <w:tcBorders>
+              <w:top w:val="nil"/>
+              <w:left w:val="nil"/>
+              <w:bottom w:val="single" w:sz="4" w:space="0" w:color="auto"/>
+              <w:right w:val="single" w:sz="4" w:space="0" w:color="auto"/>
+            </w:tcBorders>
+            <w:shd w:val="clear" w:color="auto" w:fill="auto"/>
+            <w:noWrap/>
+            <w:vAlign w:val="bottom"/>
+            <w:hideMark/>
+          </w:tcPr>
+          <w:p>
+            <w:pPr>
+              <w:spacing w:after="0" w:line="240" w:lineRule="auto"/>
+              <w:rPr>
+                <w:rFonts w:ascii="Calibri" w:eastAsia="Times New Roman" w:hAnsi="Calibri" w:cs="Calibri"/>
+                <w:color w:val="000000"/>
+              </w:rPr>
+            </w:pPr>
+            <w:r>
+              <w:rPr>
+                <w:rFonts w:ascii="Calibri" w:eastAsia="Times New Roman" w:hAnsi="Calibri" w:cs="Calibri"/>
+                <w:color w:val="000000"/>
+              </w:rPr>
+              <w:t> </w:t>
+            </w:r>
+          </w:p>
+        </w:tc>
+        <w:tc>
+          <w:tcPr>
+            <w:tcW w:w="433" w:type="dxa"/>
+            <w:tcBorders>
+              <w:top w:val="nil"/>
+              <w:left w:val="nil"/>
+              <w:bottom w:val="single" w:sz="4" w:space="0" w:color="auto"/>
+              <w:right w:val="single" w:sz="4" w:space="0" w:color="auto"/>
+            </w:tcBorders>
+            <w:shd w:val="clear" w:color="auto" w:fill="auto"/>
+            <w:noWrap/>
+            <w:vAlign w:val="bottom"/>
+            <w:hideMark/>
+          </w:tcPr>
+          <w:p>
+            <w:pPr>
+              <w:spacing w:after="0" w:line="240" w:lineRule="auto"/>
+              <w:rPr>
+                <w:rFonts w:ascii="Calibri" w:eastAsia="Times New Roman" w:hAnsi="Calibri" w:cs="Calibri"/>
+                <w:color w:val="000000"/>
+              </w:rPr>
+            </w:pPr>
+            <w:r>
+              <w:rPr>
+                <w:rFonts w:ascii="Calibri" w:eastAsia="Times New Roman" w:hAnsi="Calibri" w:cs="Calibri"/>
+                <w:color w:val="000000"/>
+              </w:rPr>
+              <w:t> </w:t>
+            </w:r>
+          </w:p>
+        </w:tc>
+        <w:tc>
+          <w:tcPr>
+            <w:tcW w:w="433" w:type="dxa"/>
+            <w:tcBorders>
+              <w:top w:val="nil"/>
+              <w:left w:val="nil"/>
+              <w:bottom w:val="single" w:sz="4" w:space="0" w:color="auto"/>
+              <w:right w:val="single" w:sz="4" w:space="0" w:color="auto"/>
+            </w:tcBorders>
+            <w:shd w:val="clear" w:color="auto" w:fill="auto"/>
+            <w:noWrap/>
+            <w:vAlign w:val="bottom"/>
+            <w:hideMark/>
+          </w:tcPr>
+          <w:p>
+            <w:pPr>
+              <w:spacing w:after="0" w:line="240" w:lineRule="auto"/>
+              <w:rPr>
+                <w:rFonts w:ascii="Calibri" w:eastAsia="Times New Roman" w:hAnsi="Calibri" w:cs="Calibri"/>
+                <w:color w:val="000000"/>
+              </w:rPr>
+            </w:pPr>
+            <w:r>
+              <w:rPr>
+                <w:rFonts w:ascii="Calibri" w:eastAsia="Times New Roman" w:hAnsi="Calibri" w:cs="Calibri"/>
+                <w:color w:val="000000"/>
+              </w:rPr>
+              <w:t> </w:t>
+            </w:r>
+          </w:p>
+        </w:tc>
+        <w:tc>
+          <w:tcPr>
+            <w:tcW w:w="485" w:type="dxa"/>
+            <w:tcBorders>
+              <w:top w:val="nil"/>
+              <w:left w:val="nil"/>
+              <w:bottom w:val="single" w:sz="4" w:space="0" w:color="auto"/>
+              <w:right w:val="single" w:sz="4" w:space="0" w:color="auto"/>
+            </w:tcBorders>
+            <w:shd w:val="clear" w:color="auto" w:fill="auto"/>
+            <w:noWrap/>
+            <w:vAlign w:val="bottom"/>
+            <w:hideMark/>
+          </w:tcPr>
+          <w:p>
+            <w:pPr>
+              <w:spacing w:after="0" w:line="240" w:lineRule="auto"/>
+              <w:rPr>
+                <w:rFonts w:ascii="Calibri" w:eastAsia="Times New Roman" w:hAnsi="Calibri" w:cs="Calibri"/>
+                <w:color w:val="000000"/>
+              </w:rPr>
+            </w:pPr>
+            <w:r>
+              <w:rPr>
+                <w:rFonts w:ascii="Calibri" w:eastAsia="Times New Roman" w:hAnsi="Calibri" w:cs="Calibri"/>
+                <w:color w:val="000000"/>
+              </w:rPr>
+              <w:t> </w:t>
+            </w:r>
+          </w:p>
+        </w:tc>
+        <w:tc>
+          <w:tcPr>
+            <w:tcW w:w="433" w:type="dxa"/>
+            <w:tcBorders>
+              <w:top w:val="nil"/>
+              <w:left w:val="nil"/>
+              <w:bottom w:val="single" w:sz="4" w:space="0" w:color="auto"/>
+              <w:right w:val="single" w:sz="4" w:space="0" w:color="auto"/>
+            </w:tcBorders>
+            <w:shd w:val="clear" w:color="auto" w:fill="auto"/>
+            <w:noWrap/>
+            <w:vAlign w:val="bottom"/>
+            <w:hideMark/>
+          </w:tcPr>
+          <w:p>
+            <w:pPr>
+              <w:spacing w:after="0" w:line="240" w:lineRule="auto"/>
+              <w:rPr>
+                <w:rFonts w:ascii="Calibri" w:eastAsia="Times New Roman" w:hAnsi="Calibri" w:cs="Calibri"/>
+                <w:color w:val="000000"/>
+              </w:rPr>
+            </w:pPr>
+            <w:r>
+              <w:rPr>
+                <w:rFonts w:ascii="Calibri" w:eastAsia="Times New Roman" w:hAnsi="Calibri" w:cs="Calibri"/>
+                <w:color w:val="000000"/>
+              </w:rPr>
+              <w:t> </w:t>
+            </w:r>
+          </w:p>
+        </w:tc>
+        <w:tc>
+          <w:tcPr>
+            <w:tcW w:w="433" w:type="dxa"/>
+            <w:tcBorders>
+              <w:top w:val="nil"/>
+              <w:left w:val="nil"/>
+              <w:bottom w:val="single" w:sz="4" w:space="0" w:color="auto"/>
+              <w:right w:val="single" w:sz="4" w:space="0" w:color="auto"/>
+            </w:tcBorders>
+            <w:shd w:val="clear" w:color="auto" w:fill="auto"/>
+            <w:noWrap/>
+            <w:vAlign w:val="bottom"/>
+            <w:hideMark/>
+          </w:tcPr>
+          <w:p>
+            <w:pPr>
+              <w:spacing w:after="0" w:line="240" w:lineRule="auto"/>
+              <w:rPr>
+                <w:rFonts w:ascii="Calibri" w:eastAsia="Times New Roman" w:hAnsi="Calibri" w:cs="Calibri"/>
+                <w:color w:val="000000"/>
+              </w:rPr>
+            </w:pPr>
+            <w:r>
+              <w:rPr>
+                <w:rFonts w:ascii="Calibri" w:eastAsia="Times New Roman" w:hAnsi="Calibri" w:cs="Calibri"/>
+                <w:color w:val="000000"/>
+              </w:rPr>
+              <w:t> </w:t>
+            </w:r>
+          </w:p>
+        </w:tc>
+      </w:tr>
+      <w:tr>
+        <w:trPr>
+          <w:trHeight w:val="300"/>
+        </w:trPr>
+        <w:tc>
+          <w:tcPr>
+            <w:tcW w:w="1295" w:type="dxa"/>
+            <w:tcBorders>
+              <w:top w:val="nil"/>
+              <w:left w:val="single" w:sz="4" w:space="0" w:color="auto"/>
+              <w:bottom w:val="single" w:sz="4" w:space="0" w:color="auto"/>
+              <w:right w:val="single" w:sz="4" w:space="0" w:color="auto"/>
+            </w:tcBorders>
+            <w:shd w:val="clear" w:color="auto" w:fill="auto"/>
+            <w:noWrap/>
+            <w:vAlign w:val="bottom"/>
+            <w:hideMark/>
+          </w:tcPr>
+          <w:p>
+            <w:pPr>
+              <w:spacing w:after="0" w:line="240" w:lineRule="auto"/>
+              <w:rPr>
+                <w:rFonts w:ascii="Calibri" w:eastAsia="Times New Roman" w:hAnsi="Calibri" w:cs="Calibri"/>
+                <w:color w:val="000000"/>
+              </w:rPr>
+            </w:pPr>
+            <w:r>
+              <w:rPr>
+                <w:rFonts w:ascii="Calibri" w:eastAsia="Times New Roman" w:hAnsi="Calibri" w:cs="Calibri"/>
+                <w:color w:val="000000"/>
+              </w:rPr>
+              <w:t>2 Create Start Menu</w:t>
+            </w:r>
+          </w:p>
+        </w:tc>
+        <w:tc>
+          <w:tcPr>
+            <w:tcW w:w="324" w:type="dxa"/>
+            <w:tcBorders>
+              <w:top w:val="nil"/>
+              <w:left w:val="nil"/>
+              <w:bottom w:val="single" w:sz="4" w:space="0" w:color="auto"/>
+              <w:right w:val="single" w:sz="4" w:space="0" w:color="auto"/>
+            </w:tcBorders>
+            <w:shd w:val="clear" w:color="auto" w:fill="auto"/>
+            <w:noWrap/>
+            <w:vAlign w:val="bottom"/>
+            <w:hideMark/>
+          </w:tcPr>
+          <w:p>
+            <w:pPr>
+              <w:spacing w:after="0" w:line="240" w:lineRule="auto"/>
+              <w:rPr>
+                <w:rFonts w:ascii="Calibri" w:eastAsia="Times New Roman" w:hAnsi="Calibri" w:cs="Calibri"/>
+                <w:color w:val="000000"/>
+              </w:rPr>
+            </w:pPr>
+            <w:r>
+              <w:rPr>
+                <w:rFonts w:ascii="Calibri" w:eastAsia="Times New Roman" w:hAnsi="Calibri" w:cs="Calibri"/>
+                <w:color w:val="000000"/>
+              </w:rPr>
+              <w:t> </w:t>
+            </w:r>
+          </w:p>
+        </w:tc>
+        <w:tc>
+          <w:tcPr>
+            <w:tcW w:w="324" w:type="dxa"/>
+            <w:tcBorders>
+              <w:top w:val="nil"/>
+              <w:left w:val="nil"/>
+              <w:bottom w:val="single" w:sz="4" w:space="0" w:color="auto"/>
+              <w:right w:val="single" w:sz="4" w:space="0" w:color="auto"/>
+            </w:tcBorders>
+            <w:shd w:val="clear" w:color="auto" w:fill="auto"/>
+            <w:noWrap/>
+            <w:vAlign w:val="bottom"/>
+            <w:hideMark/>
+          </w:tcPr>
+          <w:p>
+            <w:pPr>
+              <w:spacing w:after="0" w:line="240" w:lineRule="auto"/>
+              <w:rPr>
+                <w:rFonts w:ascii="Calibri" w:eastAsia="Times New Roman" w:hAnsi="Calibri" w:cs="Calibri"/>
+                <w:color w:val="000000"/>
+              </w:rPr>
+            </w:pPr>
+            <w:r>
+              <w:rPr>
+                <w:rFonts w:ascii="Calibri" w:eastAsia="Times New Roman" w:hAnsi="Calibri" w:cs="Calibri"/>
+                <w:color w:val="000000"/>
+              </w:rPr>
+              <w:t> </w:t>
+            </w:r>
+          </w:p>
+        </w:tc>
+        <w:tc>
+          <w:tcPr>
+            <w:tcW w:w="324" w:type="dxa"/>
+            <w:tcBorders>
+              <w:top w:val="nil"/>
+              <w:left w:val="nil"/>
+              <w:bottom w:val="single" w:sz="4" w:space="0" w:color="auto"/>
+              <w:right w:val="single" w:sz="4" w:space="0" w:color="auto"/>
+            </w:tcBorders>
+            <w:shd w:val="clear" w:color="auto" w:fill="auto"/>
+            <w:noWrap/>
+            <w:vAlign w:val="bottom"/>
+            <w:hideMark/>
+          </w:tcPr>
+          <w:p>
+            <w:pPr>
+              <w:spacing w:after="0" w:line="240" w:lineRule="auto"/>
+              <w:rPr>
+                <w:rFonts w:ascii="Calibri" w:eastAsia="Times New Roman" w:hAnsi="Calibri" w:cs="Calibri"/>
+                <w:color w:val="000000"/>
+              </w:rPr>
+            </w:pPr>
+            <w:r>
+              <w:rPr>
+                <w:rFonts w:ascii="Calibri" w:eastAsia="Times New Roman" w:hAnsi="Calibri" w:cs="Calibri"/>
+                <w:color w:val="000000"/>
+              </w:rPr>
+              <w:t> </w:t>
+            </w:r>
+          </w:p>
+        </w:tc>
+        <w:tc>
+          <w:tcPr>
+            <w:tcW w:w="324" w:type="dxa"/>
+            <w:tcBorders>
+              <w:top w:val="nil"/>
+              <w:left w:val="nil"/>
+              <w:bottom w:val="single" w:sz="4" w:space="0" w:color="auto"/>
+              <w:right w:val="single" w:sz="4" w:space="0" w:color="auto"/>
+            </w:tcBorders>
+            <w:shd w:val="clear" w:color="auto" w:fill="auto"/>
+            <w:noWrap/>
+            <w:vAlign w:val="bottom"/>
+            <w:hideMark/>
+          </w:tcPr>
+          <w:p>
+            <w:pPr>
+              <w:spacing w:after="0" w:line="240" w:lineRule="auto"/>
+              <w:rPr>
+                <w:rFonts w:ascii="Calibri" w:eastAsia="Times New Roman" w:hAnsi="Calibri" w:cs="Calibri"/>
+                <w:color w:val="000000"/>
+              </w:rPr>
+            </w:pPr>
+            <w:r>
+              <w:rPr>
+                <w:rFonts w:ascii="Calibri" w:eastAsia="Times New Roman" w:hAnsi="Calibri" w:cs="Calibri"/>
+                <w:color w:val="000000"/>
+              </w:rPr>
+              <w:t> </w:t>
+            </w:r>
+          </w:p>
+        </w:tc>
+        <w:tc>
+          <w:tcPr>
+            <w:tcW w:w="324" w:type="dxa"/>
+            <w:tcBorders>
+              <w:top w:val="nil"/>
+              <w:left w:val="nil"/>
+              <w:bottom w:val="single" w:sz="4" w:space="0" w:color="auto"/>
+              <w:right w:val="single" w:sz="4" w:space="0" w:color="auto"/>
+            </w:tcBorders>
+            <w:shd w:val="clear" w:color="auto" w:fill="auto"/>
+            <w:noWrap/>
+            <w:vAlign w:val="bottom"/>
+            <w:hideMark/>
+          </w:tcPr>
+          <w:p>
+            <w:pPr>
+              <w:spacing w:after="0" w:line="240" w:lineRule="auto"/>
+              <w:rPr>
+                <w:rFonts w:ascii="Calibri" w:eastAsia="Times New Roman" w:hAnsi="Calibri" w:cs="Calibri"/>
+                <w:color w:val="000000"/>
+              </w:rPr>
+            </w:pPr>
+            <w:r>
+              <w:rPr>
+                <w:rFonts w:ascii="Calibri" w:eastAsia="Times New Roman" w:hAnsi="Calibri" w:cs="Calibri"/>
+                <w:color w:val="000000"/>
+              </w:rPr>
+              <w:t> </w:t>
+            </w:r>
+          </w:p>
+        </w:tc>
+        <w:tc>
+          <w:tcPr>
+            <w:tcW w:w="324" w:type="dxa"/>
+            <w:tcBorders>
+              <w:top w:val="nil"/>
+              <w:left w:val="nil"/>
+              <w:bottom w:val="single" w:sz="4" w:space="0" w:color="auto"/>
+              <w:right w:val="single" w:sz="4" w:space="0" w:color="auto"/>
+            </w:tcBorders>
+            <w:shd w:val="clear" w:color="auto" w:fill="auto"/>
+            <w:noWrap/>
+            <w:vAlign w:val="bottom"/>
+            <w:hideMark/>
+          </w:tcPr>
+          <w:p>
+            <w:pPr>
+              <w:spacing w:after="0" w:line="240" w:lineRule="auto"/>
+              <w:rPr>
+                <w:rFonts w:ascii="Calibri" w:eastAsia="Times New Roman" w:hAnsi="Calibri" w:cs="Calibri"/>
+                <w:color w:val="000000"/>
+              </w:rPr>
+            </w:pPr>
+            <w:r>
+              <w:rPr>
+                <w:rFonts w:ascii="Calibri" w:eastAsia="Times New Roman" w:hAnsi="Calibri" w:cs="Calibri"/>
+                <w:color w:val="000000"/>
+              </w:rPr>
+              <w:t> </w:t>
+            </w:r>
+          </w:p>
+        </w:tc>
+        <w:tc>
+          <w:tcPr>
+            <w:tcW w:w="324" w:type="dxa"/>
+            <w:tcBorders>
+              <w:top w:val="nil"/>
+              <w:left w:val="nil"/>
+              <w:bottom w:val="single" w:sz="4" w:space="0" w:color="auto"/>
+              <w:right w:val="single" w:sz="4" w:space="0" w:color="auto"/>
+            </w:tcBorders>
+            <w:shd w:val="clear" w:color="auto" w:fill="auto"/>
+            <w:noWrap/>
+            <w:vAlign w:val="bottom"/>
+            <w:hideMark/>
+          </w:tcPr>
+          <w:p>
+            <w:pPr>
+              <w:spacing w:after="0" w:line="240" w:lineRule="auto"/>
+              <w:rPr>
+                <w:rFonts w:ascii="Calibri" w:eastAsia="Times New Roman" w:hAnsi="Calibri" w:cs="Calibri"/>
+                <w:color w:val="000000"/>
+              </w:rPr>
+            </w:pPr>
+            <w:r>
+              <w:rPr>
+                <w:rFonts w:ascii="Calibri" w:eastAsia="Times New Roman" w:hAnsi="Calibri" w:cs="Calibri"/>
+                <w:color w:val="000000"/>
+              </w:rPr>
+              <w:t> </w:t>
+            </w:r>
+          </w:p>
+        </w:tc>
+        <w:tc>
+          <w:tcPr>
+            <w:tcW w:w="324" w:type="dxa"/>
+            <w:tcBorders>
+              <w:top w:val="nil"/>
+              <w:left w:val="nil"/>
+              <w:bottom w:val="single" w:sz="4" w:space="0" w:color="auto"/>
+              <w:right w:val="single" w:sz="4" w:space="0" w:color="auto"/>
+            </w:tcBorders>
+            <w:shd w:val="clear" w:color="auto" w:fill="auto"/>
+            <w:noWrap/>
+            <w:vAlign w:val="bottom"/>
+            <w:hideMark/>
+          </w:tcPr>
+          <w:p>
+            <w:pPr>
+              <w:spacing w:after="0" w:line="240" w:lineRule="auto"/>
+              <w:rPr>
+                <w:rFonts w:ascii="Calibri" w:eastAsia="Times New Roman" w:hAnsi="Calibri" w:cs="Calibri"/>
+                <w:color w:val="000000"/>
+              </w:rPr>
+            </w:pPr>
+            <w:r>
+              <w:rPr>
+                <w:rFonts w:ascii="Calibri" w:eastAsia="Times New Roman" w:hAnsi="Calibri" w:cs="Calibri"/>
+                <w:color w:val="000000"/>
+              </w:rPr>
+              <w:t> </w:t>
+            </w:r>
+          </w:p>
+        </w:tc>
+        <w:tc>
+          <w:tcPr>
+            <w:tcW w:w="324" w:type="dxa"/>
+            <w:tcBorders>
+              <w:top w:val="nil"/>
+              <w:left w:val="nil"/>
+              <w:bottom w:val="single" w:sz="4" w:space="0" w:color="auto"/>
+              <w:right w:val="single" w:sz="4" w:space="0" w:color="auto"/>
+            </w:tcBorders>
+            <w:shd w:val="clear" w:color="auto" w:fill="auto"/>
+            <w:noWrap/>
+            <w:vAlign w:val="bottom"/>
+            <w:hideMark/>
+          </w:tcPr>
+          <w:p>
+            <w:pPr>
+              <w:spacing w:after="0" w:line="240" w:lineRule="auto"/>
+              <w:rPr>
+                <w:rFonts w:ascii="Calibri" w:eastAsia="Times New Roman" w:hAnsi="Calibri" w:cs="Calibri"/>
+                <w:color w:val="000000"/>
+              </w:rPr>
+            </w:pPr>
+            <w:r>
+              <w:rPr>
+                <w:rFonts w:ascii="Calibri" w:eastAsia="Times New Roman" w:hAnsi="Calibri" w:cs="Calibri"/>
+                <w:color w:val="000000"/>
+              </w:rPr>
+              <w:t> </w:t>
+            </w:r>
+          </w:p>
+        </w:tc>
+        <w:tc>
+          <w:tcPr>
+            <w:tcW w:w="433" w:type="dxa"/>
+            <w:tcBorders>
+              <w:top w:val="nil"/>
+              <w:left w:val="nil"/>
+              <w:bottom w:val="single" w:sz="4" w:space="0" w:color="auto"/>
+              <w:right w:val="single" w:sz="4" w:space="0" w:color="auto"/>
+            </w:tcBorders>
+            <w:shd w:val="clear" w:color="auto" w:fill="auto"/>
+            <w:noWrap/>
+            <w:vAlign w:val="bottom"/>
+            <w:hideMark/>
+          </w:tcPr>
+          <w:p>
+            <w:pPr>
+              <w:spacing w:after="0" w:line="240" w:lineRule="auto"/>
+              <w:rPr>
+                <w:rFonts w:ascii="Calibri" w:eastAsia="Times New Roman" w:hAnsi="Calibri" w:cs="Calibri"/>
+                <w:color w:val="000000"/>
+              </w:rPr>
+            </w:pPr>
+            <w:r>
+              <w:rPr>
+                <w:rFonts w:ascii="Calibri" w:eastAsia="Times New Roman" w:hAnsi="Calibri" w:cs="Calibri"/>
+                <w:color w:val="000000"/>
+              </w:rPr>
+              <w:t> </w:t>
+            </w:r>
+          </w:p>
+        </w:tc>
+        <w:tc>
+          <w:tcPr>
+            <w:tcW w:w="433" w:type="dxa"/>
+            <w:tcBorders>
+              <w:top w:val="nil"/>
+              <w:left w:val="nil"/>
+              <w:bottom w:val="single" w:sz="4" w:space="0" w:color="auto"/>
+              <w:right w:val="single" w:sz="4" w:space="0" w:color="auto"/>
+            </w:tcBorders>
+            <w:shd w:val="clear" w:color="auto" w:fill="auto"/>
+            <w:noWrap/>
+            <w:vAlign w:val="bottom"/>
+            <w:hideMark/>
+          </w:tcPr>
+          <w:p>
+            <w:pPr>
+              <w:spacing w:after="0" w:line="240" w:lineRule="auto"/>
+              <w:rPr>
+                <w:rFonts w:ascii="Calibri" w:eastAsia="Times New Roman" w:hAnsi="Calibri" w:cs="Calibri"/>
+                <w:color w:val="000000"/>
+              </w:rPr>
+            </w:pPr>
+            <w:r>
+              <w:rPr>
+                <w:rFonts w:ascii="Calibri" w:eastAsia="Times New Roman" w:hAnsi="Calibri" w:cs="Calibri"/>
+                <w:color w:val="000000"/>
+              </w:rPr>
+              <w:t> </w:t>
+            </w:r>
+          </w:p>
+        </w:tc>
+        <w:tc>
+          <w:tcPr>
+            <w:tcW w:w="433" w:type="dxa"/>
+            <w:tcBorders>
+              <w:top w:val="nil"/>
+              <w:left w:val="nil"/>
+              <w:bottom w:val="single" w:sz="4" w:space="0" w:color="auto"/>
+              <w:right w:val="single" w:sz="4" w:space="0" w:color="auto"/>
+            </w:tcBorders>
+            <w:shd w:val="clear" w:color="000000" w:fill="BDD7EE"/>
+            <w:noWrap/>
+            <w:vAlign w:val="bottom"/>
+            <w:hideMark/>
+          </w:tcPr>
+          <w:p>
+            <w:pPr>
+              <w:spacing w:after="0" w:line="240" w:lineRule="auto"/>
+              <w:rPr>
+                <w:rFonts w:ascii="Calibri" w:eastAsia="Times New Roman" w:hAnsi="Calibri" w:cs="Calibri"/>
+                <w:color w:val="000000"/>
+              </w:rPr>
+            </w:pPr>
+            <w:r>
+              <w:rPr>
+                <w:rFonts w:ascii="Calibri" w:eastAsia="Times New Roman" w:hAnsi="Calibri" w:cs="Calibri"/>
+                <w:color w:val="000000"/>
+              </w:rPr>
+              <w:t>1</w:t>
+            </w:r>
+          </w:p>
+        </w:tc>
+        <w:tc>
+          <w:tcPr>
+            <w:tcW w:w="433" w:type="dxa"/>
+            <w:tcBorders>
+              <w:top w:val="nil"/>
+              <w:left w:val="nil"/>
+              <w:bottom w:val="single" w:sz="4" w:space="0" w:color="auto"/>
+              <w:right w:val="single" w:sz="4" w:space="0" w:color="auto"/>
+            </w:tcBorders>
+            <w:shd w:val="clear" w:color="000000" w:fill="BDD7EE"/>
+            <w:noWrap/>
+            <w:vAlign w:val="bottom"/>
+            <w:hideMark/>
+          </w:tcPr>
+          <w:p>
+            <w:pPr>
+              <w:spacing w:after="0" w:line="240" w:lineRule="auto"/>
+              <w:rPr>
+                <w:rFonts w:ascii="Calibri" w:eastAsia="Times New Roman" w:hAnsi="Calibri" w:cs="Calibri"/>
+                <w:color w:val="000000"/>
+              </w:rPr>
+            </w:pPr>
+            <w:r>
+              <w:rPr>
+                <w:rFonts w:ascii="Calibri" w:eastAsia="Times New Roman" w:hAnsi="Calibri" w:cs="Calibri"/>
+                <w:color w:val="000000"/>
+              </w:rPr>
+              <w:t> </w:t>
+            </w:r>
+          </w:p>
+        </w:tc>
+        <w:tc>
+          <w:tcPr>
+            <w:tcW w:w="433" w:type="dxa"/>
+            <w:tcBorders>
+              <w:top w:val="nil"/>
+              <w:left w:val="nil"/>
+              <w:bottom w:val="single" w:sz="4" w:space="0" w:color="auto"/>
+              <w:right w:val="single" w:sz="4" w:space="0" w:color="auto"/>
+            </w:tcBorders>
+            <w:shd w:val="clear" w:color="000000" w:fill="BDD7EE"/>
+            <w:noWrap/>
+            <w:vAlign w:val="bottom"/>
+            <w:hideMark/>
+          </w:tcPr>
+          <w:p>
+            <w:pPr>
+              <w:spacing w:after="0" w:line="240" w:lineRule="auto"/>
+              <w:rPr>
+                <w:rFonts w:ascii="Calibri" w:eastAsia="Times New Roman" w:hAnsi="Calibri" w:cs="Calibri"/>
+                <w:color w:val="000000"/>
+              </w:rPr>
+            </w:pPr>
+            <w:r>
+              <w:rPr>
+                <w:rFonts w:ascii="Calibri" w:eastAsia="Times New Roman" w:hAnsi="Calibri" w:cs="Calibri"/>
+                <w:color w:val="000000"/>
+              </w:rPr>
+              <w:t> </w:t>
+            </w:r>
+          </w:p>
+        </w:tc>
+        <w:tc>
+          <w:tcPr>
+            <w:tcW w:w="485" w:type="dxa"/>
+            <w:tcBorders>
+              <w:top w:val="nil"/>
+              <w:left w:val="nil"/>
+              <w:bottom w:val="single" w:sz="4" w:space="0" w:color="auto"/>
+              <w:right w:val="single" w:sz="4" w:space="0" w:color="auto"/>
+            </w:tcBorders>
+            <w:shd w:val="clear" w:color="000000" w:fill="BDD7EE"/>
+            <w:noWrap/>
+            <w:vAlign w:val="bottom"/>
+            <w:hideMark/>
+          </w:tcPr>
+          <w:p>
+            <w:pPr>
+              <w:spacing w:after="0" w:line="240" w:lineRule="auto"/>
+              <w:rPr>
+                <w:rFonts w:ascii="Calibri" w:eastAsia="Times New Roman" w:hAnsi="Calibri" w:cs="Calibri"/>
+                <w:color w:val="000000"/>
+              </w:rPr>
+            </w:pPr>
+            <w:r>
+              <w:rPr>
+                <w:rFonts w:ascii="Calibri" w:eastAsia="Times New Roman" w:hAnsi="Calibri" w:cs="Calibri"/>
+                <w:color w:val="000000"/>
+              </w:rPr>
+              <w:t> </w:t>
+            </w:r>
+          </w:p>
+        </w:tc>
+        <w:tc>
+          <w:tcPr>
+            <w:tcW w:w="433" w:type="dxa"/>
+            <w:tcBorders>
+              <w:top w:val="nil"/>
+              <w:left w:val="nil"/>
+              <w:bottom w:val="single" w:sz="4" w:space="0" w:color="auto"/>
+              <w:right w:val="single" w:sz="4" w:space="0" w:color="auto"/>
+            </w:tcBorders>
+            <w:shd w:val="clear" w:color="auto" w:fill="auto"/>
+            <w:noWrap/>
+            <w:vAlign w:val="bottom"/>
+            <w:hideMark/>
+          </w:tcPr>
+          <w:p>
+            <w:pPr>
+              <w:spacing w:after="0" w:line="240" w:lineRule="auto"/>
+              <w:rPr>
+                <w:rFonts w:ascii="Calibri" w:eastAsia="Times New Roman" w:hAnsi="Calibri" w:cs="Calibri"/>
+                <w:color w:val="000000"/>
+              </w:rPr>
+            </w:pPr>
+            <w:r>
+              <w:rPr>
+                <w:rFonts w:ascii="Calibri" w:eastAsia="Times New Roman" w:hAnsi="Calibri" w:cs="Calibri"/>
+                <w:color w:val="000000"/>
+              </w:rPr>
+              <w:t> </w:t>
+            </w:r>
+          </w:p>
+        </w:tc>
+        <w:tc>
+          <w:tcPr>
+            <w:tcW w:w="433" w:type="dxa"/>
+            <w:tcBorders>
+              <w:top w:val="nil"/>
+              <w:left w:val="nil"/>
+              <w:bottom w:val="single" w:sz="4" w:space="0" w:color="auto"/>
+              <w:right w:val="single" w:sz="4" w:space="0" w:color="auto"/>
+            </w:tcBorders>
+            <w:shd w:val="clear" w:color="auto" w:fill="auto"/>
+            <w:noWrap/>
+            <w:vAlign w:val="bottom"/>
+            <w:hideMark/>
+          </w:tcPr>
+          <w:p>
+            <w:pPr>
+              <w:spacing w:after="0" w:line="240" w:lineRule="auto"/>
+              <w:rPr>
+                <w:rFonts w:ascii="Calibri" w:eastAsia="Times New Roman" w:hAnsi="Calibri" w:cs="Calibri"/>
+                <w:color w:val="000000"/>
+              </w:rPr>
+            </w:pPr>
+            <w:r>
+              <w:rPr>
+                <w:rFonts w:ascii="Calibri" w:eastAsia="Times New Roman" w:hAnsi="Calibri" w:cs="Calibri"/>
+                <w:color w:val="000000"/>
+              </w:rPr>
+              <w:t> </w:t>
+            </w:r>
+          </w:p>
+        </w:tc>
+        <w:tc>
+          <w:tcPr>
+            <w:tcW w:w="433" w:type="dxa"/>
+            <w:tcBorders>
+              <w:top w:val="nil"/>
+              <w:left w:val="nil"/>
+              <w:bottom w:val="single" w:sz="4" w:space="0" w:color="auto"/>
+              <w:right w:val="single" w:sz="4" w:space="0" w:color="auto"/>
+            </w:tcBorders>
+            <w:shd w:val="clear" w:color="auto" w:fill="auto"/>
+            <w:noWrap/>
+            <w:vAlign w:val="bottom"/>
+            <w:hideMark/>
+          </w:tcPr>
+          <w:p>
+            <w:pPr>
+              <w:spacing w:after="0" w:line="240" w:lineRule="auto"/>
+              <w:rPr>
+                <w:rFonts w:ascii="Calibri" w:eastAsia="Times New Roman" w:hAnsi="Calibri" w:cs="Calibri"/>
+                <w:color w:val="000000"/>
+              </w:rPr>
+            </w:pPr>
+            <w:r>
+              <w:rPr>
+                <w:rFonts w:ascii="Calibri" w:eastAsia="Times New Roman" w:hAnsi="Calibri" w:cs="Calibri"/>
+                <w:color w:val="000000"/>
+              </w:rPr>
+              <w:t> </w:t>
+            </w:r>
+          </w:p>
+        </w:tc>
+        <w:tc>
+          <w:tcPr>
+            <w:tcW w:w="433" w:type="dxa"/>
+            <w:tcBorders>
+              <w:top w:val="nil"/>
+              <w:left w:val="nil"/>
+              <w:bottom w:val="single" w:sz="4" w:space="0" w:color="auto"/>
+              <w:right w:val="single" w:sz="4" w:space="0" w:color="auto"/>
+            </w:tcBorders>
+            <w:shd w:val="clear" w:color="auto" w:fill="auto"/>
+            <w:noWrap/>
+            <w:vAlign w:val="bottom"/>
+            <w:hideMark/>
+          </w:tcPr>
+          <w:p>
+            <w:pPr>
+              <w:spacing w:after="0" w:line="240" w:lineRule="auto"/>
+              <w:rPr>
+                <w:rFonts w:ascii="Calibri" w:eastAsia="Times New Roman" w:hAnsi="Calibri" w:cs="Calibri"/>
+                <w:color w:val="000000"/>
+              </w:rPr>
+            </w:pPr>
+            <w:r>
+              <w:rPr>
+                <w:rFonts w:ascii="Calibri" w:eastAsia="Times New Roman" w:hAnsi="Calibri" w:cs="Calibri"/>
+                <w:color w:val="000000"/>
+              </w:rPr>
+              <w:t> </w:t>
+            </w:r>
+          </w:p>
+        </w:tc>
+        <w:tc>
+          <w:tcPr>
+            <w:tcW w:w="433" w:type="dxa"/>
+            <w:tcBorders>
+              <w:top w:val="nil"/>
+              <w:left w:val="nil"/>
+              <w:bottom w:val="single" w:sz="4" w:space="0" w:color="auto"/>
+              <w:right w:val="single" w:sz="4" w:space="0" w:color="auto"/>
+            </w:tcBorders>
+            <w:shd w:val="clear" w:color="auto" w:fill="auto"/>
+            <w:noWrap/>
+            <w:vAlign w:val="bottom"/>
+            <w:hideMark/>
+          </w:tcPr>
+          <w:p>
+            <w:pPr>
+              <w:spacing w:after="0" w:line="240" w:lineRule="auto"/>
+              <w:rPr>
+                <w:rFonts w:ascii="Calibri" w:eastAsia="Times New Roman" w:hAnsi="Calibri" w:cs="Calibri"/>
+                <w:color w:val="000000"/>
+              </w:rPr>
+            </w:pPr>
+            <w:r>
+              <w:rPr>
+                <w:rFonts w:ascii="Calibri" w:eastAsia="Times New Roman" w:hAnsi="Calibri" w:cs="Calibri"/>
+                <w:color w:val="000000"/>
+              </w:rPr>
+              <w:t> </w:t>
+            </w:r>
+          </w:p>
+        </w:tc>
+        <w:tc>
+          <w:tcPr>
+            <w:tcW w:w="433" w:type="dxa"/>
+            <w:tcBorders>
+              <w:top w:val="nil"/>
+              <w:left w:val="nil"/>
+              <w:bottom w:val="single" w:sz="4" w:space="0" w:color="auto"/>
+              <w:right w:val="single" w:sz="4" w:space="0" w:color="auto"/>
+            </w:tcBorders>
+            <w:shd w:val="clear" w:color="auto" w:fill="auto"/>
+            <w:noWrap/>
+            <w:vAlign w:val="bottom"/>
+            <w:hideMark/>
+          </w:tcPr>
+          <w:p>
+            <w:pPr>
+              <w:spacing w:after="0" w:line="240" w:lineRule="auto"/>
+              <w:rPr>
+                <w:rFonts w:ascii="Calibri" w:eastAsia="Times New Roman" w:hAnsi="Calibri" w:cs="Calibri"/>
+                <w:color w:val="000000"/>
+              </w:rPr>
+            </w:pPr>
+            <w:r>
+              <w:rPr>
+                <w:rFonts w:ascii="Calibri" w:eastAsia="Times New Roman" w:hAnsi="Calibri" w:cs="Calibri"/>
+                <w:color w:val="000000"/>
+              </w:rPr>
+              <w:t> </w:t>
+            </w:r>
+          </w:p>
+        </w:tc>
+        <w:tc>
+          <w:tcPr>
+            <w:tcW w:w="485" w:type="dxa"/>
+            <w:tcBorders>
+              <w:top w:val="nil"/>
+              <w:left w:val="nil"/>
+              <w:bottom w:val="single" w:sz="4" w:space="0" w:color="auto"/>
+              <w:right w:val="single" w:sz="4" w:space="0" w:color="auto"/>
+            </w:tcBorders>
+            <w:shd w:val="clear" w:color="auto" w:fill="auto"/>
+            <w:noWrap/>
+            <w:vAlign w:val="bottom"/>
+            <w:hideMark/>
+          </w:tcPr>
+          <w:p>
+            <w:pPr>
+              <w:spacing w:after="0" w:line="240" w:lineRule="auto"/>
+              <w:rPr>
+                <w:rFonts w:ascii="Calibri" w:eastAsia="Times New Roman" w:hAnsi="Calibri" w:cs="Calibri"/>
+                <w:color w:val="000000"/>
+              </w:rPr>
+            </w:pPr>
+            <w:r>
+              <w:rPr>
+                <w:rFonts w:ascii="Calibri" w:eastAsia="Times New Roman" w:hAnsi="Calibri" w:cs="Calibri"/>
+                <w:color w:val="000000"/>
+              </w:rPr>
+              <w:t> </w:t>
+            </w:r>
+          </w:p>
+        </w:tc>
+        <w:tc>
+          <w:tcPr>
+            <w:tcW w:w="433" w:type="dxa"/>
+            <w:tcBorders>
+              <w:top w:val="nil"/>
+              <w:left w:val="nil"/>
+              <w:bottom w:val="single" w:sz="4" w:space="0" w:color="auto"/>
+              <w:right w:val="single" w:sz="4" w:space="0" w:color="auto"/>
+            </w:tcBorders>
+            <w:shd w:val="clear" w:color="auto" w:fill="auto"/>
+            <w:noWrap/>
+            <w:vAlign w:val="bottom"/>
+            <w:hideMark/>
+          </w:tcPr>
+          <w:p>
+            <w:pPr>
+              <w:spacing w:after="0" w:line="240" w:lineRule="auto"/>
+              <w:rPr>
+                <w:rFonts w:ascii="Calibri" w:eastAsia="Times New Roman" w:hAnsi="Calibri" w:cs="Calibri"/>
+                <w:color w:val="000000"/>
+              </w:rPr>
+            </w:pPr>
+            <w:r>
+              <w:rPr>
+                <w:rFonts w:ascii="Calibri" w:eastAsia="Times New Roman" w:hAnsi="Calibri" w:cs="Calibri"/>
+                <w:color w:val="000000"/>
+              </w:rPr>
+              <w:t> </w:t>
+            </w:r>
+          </w:p>
+        </w:tc>
+        <w:tc>
+          <w:tcPr>
+            <w:tcW w:w="433" w:type="dxa"/>
+            <w:tcBorders>
+              <w:top w:val="nil"/>
+              <w:left w:val="nil"/>
+              <w:bottom w:val="single" w:sz="4" w:space="0" w:color="auto"/>
+              <w:right w:val="single" w:sz="4" w:space="0" w:color="auto"/>
+            </w:tcBorders>
+            <w:shd w:val="clear" w:color="auto" w:fill="auto"/>
+            <w:noWrap/>
+            <w:vAlign w:val="bottom"/>
+            <w:hideMark/>
+          </w:tcPr>
+          <w:p>
+            <w:pPr>
+              <w:spacing w:after="0" w:line="240" w:lineRule="auto"/>
+              <w:rPr>
+                <w:rFonts w:ascii="Calibri" w:eastAsia="Times New Roman" w:hAnsi="Calibri" w:cs="Calibri"/>
+                <w:color w:val="000000"/>
+              </w:rPr>
+            </w:pPr>
+            <w:r>
+              <w:rPr>
+                <w:rFonts w:ascii="Calibri" w:eastAsia="Times New Roman" w:hAnsi="Calibri" w:cs="Calibri"/>
+                <w:color w:val="000000"/>
+              </w:rPr>
+              <w:t> </w:t>
+            </w:r>
+          </w:p>
+        </w:tc>
+      </w:tr>
+      <w:tr>
+        <w:trPr>
+          <w:trHeight w:val="300"/>
+        </w:trPr>
+        <w:tc>
+          <w:tcPr>
+            <w:tcW w:w="1295" w:type="dxa"/>
+            <w:tcBorders>
+              <w:top w:val="nil"/>
+              <w:left w:val="single" w:sz="4" w:space="0" w:color="auto"/>
+              <w:bottom w:val="single" w:sz="4" w:space="0" w:color="auto"/>
+              <w:right w:val="single" w:sz="4" w:space="0" w:color="auto"/>
+            </w:tcBorders>
+            <w:shd w:val="clear" w:color="auto" w:fill="auto"/>
+            <w:noWrap/>
+            <w:vAlign w:val="bottom"/>
+            <w:hideMark/>
+          </w:tcPr>
+          <w:p>
+            <w:pPr>
+              <w:spacing w:after="0" w:line="240" w:lineRule="auto"/>
+              <w:rPr>
+                <w:rFonts w:ascii="Calibri" w:eastAsia="Times New Roman" w:hAnsi="Calibri" w:cs="Calibri"/>
+                <w:color w:val="000000"/>
+              </w:rPr>
+            </w:pPr>
+            <w:r>
+              <w:rPr>
+                <w:rFonts w:ascii="Calibri" w:eastAsia="Times New Roman" w:hAnsi="Calibri" w:cs="Calibri"/>
+                <w:color w:val="000000"/>
+              </w:rPr>
+              <w:t>3 Create Pause Menu</w:t>
+            </w:r>
+          </w:p>
+        </w:tc>
+        <w:tc>
+          <w:tcPr>
+            <w:tcW w:w="324" w:type="dxa"/>
+            <w:tcBorders>
+              <w:top w:val="nil"/>
+              <w:left w:val="nil"/>
+              <w:bottom w:val="single" w:sz="4" w:space="0" w:color="auto"/>
+              <w:right w:val="single" w:sz="4" w:space="0" w:color="auto"/>
+            </w:tcBorders>
+            <w:shd w:val="clear" w:color="auto" w:fill="auto"/>
+            <w:noWrap/>
+            <w:vAlign w:val="bottom"/>
+            <w:hideMark/>
+          </w:tcPr>
+          <w:p>
+            <w:pPr>
+              <w:spacing w:after="0" w:line="240" w:lineRule="auto"/>
+              <w:rPr>
+                <w:rFonts w:ascii="Calibri" w:eastAsia="Times New Roman" w:hAnsi="Calibri" w:cs="Calibri"/>
+                <w:color w:val="000000"/>
+              </w:rPr>
+            </w:pPr>
+            <w:r>
+              <w:rPr>
+                <w:rFonts w:ascii="Calibri" w:eastAsia="Times New Roman" w:hAnsi="Calibri" w:cs="Calibri"/>
+                <w:color w:val="000000"/>
+              </w:rPr>
+              <w:t> </w:t>
+            </w:r>
+          </w:p>
+        </w:tc>
+        <w:tc>
+          <w:tcPr>
+            <w:tcW w:w="324" w:type="dxa"/>
+            <w:tcBorders>
+              <w:top w:val="nil"/>
+              <w:left w:val="nil"/>
+              <w:bottom w:val="single" w:sz="4" w:space="0" w:color="auto"/>
+              <w:right w:val="single" w:sz="4" w:space="0" w:color="auto"/>
+            </w:tcBorders>
+            <w:shd w:val="clear" w:color="auto" w:fill="auto"/>
+            <w:noWrap/>
+            <w:vAlign w:val="bottom"/>
+            <w:hideMark/>
+          </w:tcPr>
+          <w:p>
+            <w:pPr>
+              <w:spacing w:after="0" w:line="240" w:lineRule="auto"/>
+              <w:rPr>
+                <w:rFonts w:ascii="Calibri" w:eastAsia="Times New Roman" w:hAnsi="Calibri" w:cs="Calibri"/>
+                <w:color w:val="000000"/>
+              </w:rPr>
+            </w:pPr>
+            <w:r>
+              <w:rPr>
+                <w:rFonts w:ascii="Calibri" w:eastAsia="Times New Roman" w:hAnsi="Calibri" w:cs="Calibri"/>
+                <w:color w:val="000000"/>
+              </w:rPr>
+              <w:t> </w:t>
+            </w:r>
+          </w:p>
+        </w:tc>
+        <w:tc>
+          <w:tcPr>
+            <w:tcW w:w="324" w:type="dxa"/>
+            <w:tcBorders>
+              <w:top w:val="nil"/>
+              <w:left w:val="nil"/>
+              <w:bottom w:val="single" w:sz="4" w:space="0" w:color="auto"/>
+              <w:right w:val="single" w:sz="4" w:space="0" w:color="auto"/>
+            </w:tcBorders>
+            <w:shd w:val="clear" w:color="auto" w:fill="auto"/>
+            <w:noWrap/>
+            <w:vAlign w:val="bottom"/>
+            <w:hideMark/>
+          </w:tcPr>
+          <w:p>
+            <w:pPr>
+              <w:spacing w:after="0" w:line="240" w:lineRule="auto"/>
+              <w:rPr>
+                <w:rFonts w:ascii="Calibri" w:eastAsia="Times New Roman" w:hAnsi="Calibri" w:cs="Calibri"/>
+                <w:color w:val="000000"/>
+              </w:rPr>
+            </w:pPr>
+            <w:r>
+              <w:rPr>
+                <w:rFonts w:ascii="Calibri" w:eastAsia="Times New Roman" w:hAnsi="Calibri" w:cs="Calibri"/>
+                <w:color w:val="000000"/>
+              </w:rPr>
+              <w:t> </w:t>
+            </w:r>
+          </w:p>
+        </w:tc>
+        <w:tc>
+          <w:tcPr>
+            <w:tcW w:w="324" w:type="dxa"/>
+            <w:tcBorders>
+              <w:top w:val="nil"/>
+              <w:left w:val="nil"/>
+              <w:bottom w:val="single" w:sz="4" w:space="0" w:color="auto"/>
+              <w:right w:val="single" w:sz="4" w:space="0" w:color="auto"/>
+            </w:tcBorders>
+            <w:shd w:val="clear" w:color="auto" w:fill="auto"/>
+            <w:noWrap/>
+            <w:vAlign w:val="bottom"/>
+            <w:hideMark/>
+          </w:tcPr>
+          <w:p>
+            <w:pPr>
+              <w:spacing w:after="0" w:line="240" w:lineRule="auto"/>
+              <w:rPr>
+                <w:rFonts w:ascii="Calibri" w:eastAsia="Times New Roman" w:hAnsi="Calibri" w:cs="Calibri"/>
+                <w:color w:val="000000"/>
+              </w:rPr>
+            </w:pPr>
+            <w:r>
+              <w:rPr>
+                <w:rFonts w:ascii="Calibri" w:eastAsia="Times New Roman" w:hAnsi="Calibri" w:cs="Calibri"/>
+                <w:color w:val="000000"/>
+              </w:rPr>
+              <w:t> </w:t>
+            </w:r>
+          </w:p>
+        </w:tc>
+        <w:tc>
+          <w:tcPr>
+            <w:tcW w:w="324" w:type="dxa"/>
+            <w:tcBorders>
+              <w:top w:val="nil"/>
+              <w:left w:val="nil"/>
+              <w:bottom w:val="single" w:sz="4" w:space="0" w:color="auto"/>
+              <w:right w:val="single" w:sz="4" w:space="0" w:color="auto"/>
+            </w:tcBorders>
+            <w:shd w:val="clear" w:color="auto" w:fill="auto"/>
+            <w:noWrap/>
+            <w:vAlign w:val="bottom"/>
+            <w:hideMark/>
+          </w:tcPr>
+          <w:p>
+            <w:pPr>
+              <w:spacing w:after="0" w:line="240" w:lineRule="auto"/>
+              <w:rPr>
+                <w:rFonts w:ascii="Calibri" w:eastAsia="Times New Roman" w:hAnsi="Calibri" w:cs="Calibri"/>
+                <w:color w:val="000000"/>
+              </w:rPr>
+            </w:pPr>
+            <w:r>
+              <w:rPr>
+                <w:rFonts w:ascii="Calibri" w:eastAsia="Times New Roman" w:hAnsi="Calibri" w:cs="Calibri"/>
+                <w:color w:val="000000"/>
+              </w:rPr>
+              <w:t> </w:t>
+            </w:r>
+          </w:p>
+        </w:tc>
+        <w:tc>
+          <w:tcPr>
+            <w:tcW w:w="324" w:type="dxa"/>
+            <w:tcBorders>
+              <w:top w:val="nil"/>
+              <w:left w:val="nil"/>
+              <w:bottom w:val="single" w:sz="4" w:space="0" w:color="auto"/>
+              <w:right w:val="single" w:sz="4" w:space="0" w:color="auto"/>
+            </w:tcBorders>
+            <w:shd w:val="clear" w:color="auto" w:fill="auto"/>
+            <w:noWrap/>
+            <w:vAlign w:val="bottom"/>
+            <w:hideMark/>
+          </w:tcPr>
+          <w:p>
+            <w:pPr>
+              <w:spacing w:after="0" w:line="240" w:lineRule="auto"/>
+              <w:rPr>
+                <w:rFonts w:ascii="Calibri" w:eastAsia="Times New Roman" w:hAnsi="Calibri" w:cs="Calibri"/>
+                <w:color w:val="000000"/>
+              </w:rPr>
+            </w:pPr>
+            <w:r>
+              <w:rPr>
+                <w:rFonts w:ascii="Calibri" w:eastAsia="Times New Roman" w:hAnsi="Calibri" w:cs="Calibri"/>
+                <w:color w:val="000000"/>
+              </w:rPr>
+              <w:t> </w:t>
+            </w:r>
+          </w:p>
+        </w:tc>
+        <w:tc>
+          <w:tcPr>
+            <w:tcW w:w="324" w:type="dxa"/>
+            <w:tcBorders>
+              <w:top w:val="nil"/>
+              <w:left w:val="nil"/>
+              <w:bottom w:val="single" w:sz="4" w:space="0" w:color="auto"/>
+              <w:right w:val="single" w:sz="4" w:space="0" w:color="auto"/>
+            </w:tcBorders>
+            <w:shd w:val="clear" w:color="auto" w:fill="auto"/>
+            <w:noWrap/>
+            <w:vAlign w:val="bottom"/>
+            <w:hideMark/>
+          </w:tcPr>
+          <w:p>
+            <w:pPr>
+              <w:spacing w:after="0" w:line="240" w:lineRule="auto"/>
+              <w:rPr>
+                <w:rFonts w:ascii="Calibri" w:eastAsia="Times New Roman" w:hAnsi="Calibri" w:cs="Calibri"/>
+                <w:color w:val="000000"/>
+              </w:rPr>
+            </w:pPr>
+            <w:r>
+              <w:rPr>
+                <w:rFonts w:ascii="Calibri" w:eastAsia="Times New Roman" w:hAnsi="Calibri" w:cs="Calibri"/>
+                <w:color w:val="000000"/>
+              </w:rPr>
+              <w:t> </w:t>
+            </w:r>
+          </w:p>
+        </w:tc>
+        <w:tc>
+          <w:tcPr>
+            <w:tcW w:w="324" w:type="dxa"/>
+            <w:tcBorders>
+              <w:top w:val="nil"/>
+              <w:left w:val="nil"/>
+              <w:bottom w:val="single" w:sz="4" w:space="0" w:color="auto"/>
+              <w:right w:val="single" w:sz="4" w:space="0" w:color="auto"/>
+            </w:tcBorders>
+            <w:shd w:val="clear" w:color="auto" w:fill="auto"/>
+            <w:noWrap/>
+            <w:vAlign w:val="bottom"/>
+            <w:hideMark/>
+          </w:tcPr>
+          <w:p>
+            <w:pPr>
+              <w:spacing w:after="0" w:line="240" w:lineRule="auto"/>
+              <w:rPr>
+                <w:rFonts w:ascii="Calibri" w:eastAsia="Times New Roman" w:hAnsi="Calibri" w:cs="Calibri"/>
+                <w:color w:val="000000"/>
+              </w:rPr>
+            </w:pPr>
+            <w:r>
+              <w:rPr>
+                <w:rFonts w:ascii="Calibri" w:eastAsia="Times New Roman" w:hAnsi="Calibri" w:cs="Calibri"/>
+                <w:color w:val="000000"/>
+              </w:rPr>
+              <w:t> </w:t>
+            </w:r>
+          </w:p>
+        </w:tc>
+        <w:tc>
+          <w:tcPr>
+            <w:tcW w:w="324" w:type="dxa"/>
+            <w:tcBorders>
+              <w:top w:val="nil"/>
+              <w:left w:val="nil"/>
+              <w:bottom w:val="single" w:sz="4" w:space="0" w:color="auto"/>
+              <w:right w:val="single" w:sz="4" w:space="0" w:color="auto"/>
+            </w:tcBorders>
+            <w:shd w:val="clear" w:color="auto" w:fill="auto"/>
+            <w:noWrap/>
+            <w:vAlign w:val="bottom"/>
+            <w:hideMark/>
+          </w:tcPr>
+          <w:p>
+            <w:pPr>
+              <w:spacing w:after="0" w:line="240" w:lineRule="auto"/>
+              <w:rPr>
+                <w:rFonts w:ascii="Calibri" w:eastAsia="Times New Roman" w:hAnsi="Calibri" w:cs="Calibri"/>
+                <w:color w:val="000000"/>
+              </w:rPr>
+            </w:pPr>
+            <w:r>
+              <w:rPr>
+                <w:rFonts w:ascii="Calibri" w:eastAsia="Times New Roman" w:hAnsi="Calibri" w:cs="Calibri"/>
+                <w:color w:val="000000"/>
+              </w:rPr>
+              <w:t> </w:t>
+            </w:r>
+          </w:p>
+        </w:tc>
+        <w:tc>
+          <w:tcPr>
+            <w:tcW w:w="433" w:type="dxa"/>
+            <w:tcBorders>
+              <w:top w:val="nil"/>
+              <w:left w:val="nil"/>
+              <w:bottom w:val="single" w:sz="4" w:space="0" w:color="auto"/>
+              <w:right w:val="single" w:sz="4" w:space="0" w:color="auto"/>
+            </w:tcBorders>
+            <w:shd w:val="clear" w:color="auto" w:fill="auto"/>
+            <w:noWrap/>
+            <w:vAlign w:val="bottom"/>
+            <w:hideMark/>
+          </w:tcPr>
+          <w:p>
+            <w:pPr>
+              <w:spacing w:after="0" w:line="240" w:lineRule="auto"/>
+              <w:rPr>
+                <w:rFonts w:ascii="Calibri" w:eastAsia="Times New Roman" w:hAnsi="Calibri" w:cs="Calibri"/>
+                <w:color w:val="000000"/>
+              </w:rPr>
+            </w:pPr>
+            <w:r>
+              <w:rPr>
+                <w:rFonts w:ascii="Calibri" w:eastAsia="Times New Roman" w:hAnsi="Calibri" w:cs="Calibri"/>
+                <w:color w:val="000000"/>
+              </w:rPr>
+              <w:t> </w:t>
+            </w:r>
+          </w:p>
+        </w:tc>
+        <w:tc>
+          <w:tcPr>
+            <w:tcW w:w="433" w:type="dxa"/>
+            <w:tcBorders>
+              <w:top w:val="nil"/>
+              <w:left w:val="nil"/>
+              <w:bottom w:val="single" w:sz="4" w:space="0" w:color="auto"/>
+              <w:right w:val="single" w:sz="4" w:space="0" w:color="auto"/>
+            </w:tcBorders>
+            <w:shd w:val="clear" w:color="auto" w:fill="auto"/>
+            <w:noWrap/>
+            <w:vAlign w:val="bottom"/>
+            <w:hideMark/>
+          </w:tcPr>
+          <w:p>
+            <w:pPr>
+              <w:spacing w:after="0" w:line="240" w:lineRule="auto"/>
+              <w:rPr>
+                <w:rFonts w:ascii="Calibri" w:eastAsia="Times New Roman" w:hAnsi="Calibri" w:cs="Calibri"/>
+                <w:color w:val="000000"/>
+              </w:rPr>
+            </w:pPr>
+            <w:r>
+              <w:rPr>
+                <w:rFonts w:ascii="Calibri" w:eastAsia="Times New Roman" w:hAnsi="Calibri" w:cs="Calibri"/>
+                <w:color w:val="000000"/>
+              </w:rPr>
+              <w:t> </w:t>
+            </w:r>
+          </w:p>
+        </w:tc>
+        <w:tc>
+          <w:tcPr>
+            <w:tcW w:w="433" w:type="dxa"/>
+            <w:tcBorders>
+              <w:top w:val="nil"/>
+              <w:left w:val="nil"/>
+              <w:bottom w:val="single" w:sz="4" w:space="0" w:color="auto"/>
+              <w:right w:val="single" w:sz="4" w:space="0" w:color="auto"/>
+            </w:tcBorders>
+            <w:shd w:val="clear" w:color="auto" w:fill="auto"/>
+            <w:noWrap/>
+            <w:vAlign w:val="bottom"/>
+            <w:hideMark/>
+          </w:tcPr>
+          <w:p>
+            <w:pPr>
+              <w:spacing w:after="0" w:line="240" w:lineRule="auto"/>
+              <w:rPr>
+                <w:rFonts w:ascii="Calibri" w:eastAsia="Times New Roman" w:hAnsi="Calibri" w:cs="Calibri"/>
+                <w:color w:val="000000"/>
+              </w:rPr>
+            </w:pPr>
+            <w:r>
+              <w:rPr>
+                <w:rFonts w:ascii="Calibri" w:eastAsia="Times New Roman" w:hAnsi="Calibri" w:cs="Calibri"/>
+                <w:color w:val="000000"/>
+              </w:rPr>
+              <w:t> </w:t>
+            </w:r>
+          </w:p>
+        </w:tc>
+        <w:tc>
+          <w:tcPr>
+            <w:tcW w:w="433" w:type="dxa"/>
+            <w:tcBorders>
+              <w:top w:val="nil"/>
+              <w:left w:val="nil"/>
+              <w:bottom w:val="single" w:sz="4" w:space="0" w:color="auto"/>
+              <w:right w:val="single" w:sz="4" w:space="0" w:color="auto"/>
+            </w:tcBorders>
+            <w:shd w:val="clear" w:color="auto" w:fill="auto"/>
+            <w:noWrap/>
+            <w:vAlign w:val="bottom"/>
+            <w:hideMark/>
+          </w:tcPr>
+          <w:p>
+            <w:pPr>
+              <w:spacing w:after="0" w:line="240" w:lineRule="auto"/>
+              <w:rPr>
+                <w:rFonts w:ascii="Calibri" w:eastAsia="Times New Roman" w:hAnsi="Calibri" w:cs="Calibri"/>
+                <w:color w:val="000000"/>
+              </w:rPr>
+            </w:pPr>
+            <w:r>
+              <w:rPr>
+                <w:rFonts w:ascii="Calibri" w:eastAsia="Times New Roman" w:hAnsi="Calibri" w:cs="Calibri"/>
+                <w:color w:val="000000"/>
+              </w:rPr>
+              <w:t> </w:t>
+            </w:r>
+          </w:p>
+        </w:tc>
+        <w:tc>
+          <w:tcPr>
+            <w:tcW w:w="433" w:type="dxa"/>
+            <w:tcBorders>
+              <w:top w:val="nil"/>
+              <w:left w:val="nil"/>
+              <w:bottom w:val="single" w:sz="4" w:space="0" w:color="auto"/>
+              <w:right w:val="single" w:sz="4" w:space="0" w:color="auto"/>
+            </w:tcBorders>
+            <w:shd w:val="clear" w:color="auto" w:fill="auto"/>
+            <w:noWrap/>
+            <w:vAlign w:val="bottom"/>
+            <w:hideMark/>
+          </w:tcPr>
+          <w:p>
+            <w:pPr>
+              <w:spacing w:after="0" w:line="240" w:lineRule="auto"/>
+              <w:rPr>
+                <w:rFonts w:ascii="Calibri" w:eastAsia="Times New Roman" w:hAnsi="Calibri" w:cs="Calibri"/>
+                <w:color w:val="000000"/>
+              </w:rPr>
+            </w:pPr>
+            <w:r>
+              <w:rPr>
+                <w:rFonts w:ascii="Calibri" w:eastAsia="Times New Roman" w:hAnsi="Calibri" w:cs="Calibri"/>
+                <w:color w:val="000000"/>
+              </w:rPr>
+              <w:t> </w:t>
+            </w:r>
+          </w:p>
+        </w:tc>
+        <w:tc>
+          <w:tcPr>
+            <w:tcW w:w="485" w:type="dxa"/>
+            <w:tcBorders>
+              <w:top w:val="nil"/>
+              <w:left w:val="nil"/>
+              <w:bottom w:val="single" w:sz="4" w:space="0" w:color="auto"/>
+              <w:right w:val="single" w:sz="4" w:space="0" w:color="auto"/>
+            </w:tcBorders>
+            <w:shd w:val="clear" w:color="000000" w:fill="BDD7EE"/>
+            <w:noWrap/>
+            <w:vAlign w:val="bottom"/>
+            <w:hideMark/>
+          </w:tcPr>
+          <w:p>
+            <w:pPr>
+              <w:spacing w:after="0" w:line="240" w:lineRule="auto"/>
+              <w:rPr>
+                <w:rFonts w:ascii="Calibri" w:eastAsia="Times New Roman" w:hAnsi="Calibri" w:cs="Calibri"/>
+                <w:color w:val="000000"/>
+              </w:rPr>
+            </w:pPr>
+            <w:r>
+              <w:rPr>
+                <w:rFonts w:ascii="Calibri" w:eastAsia="Times New Roman" w:hAnsi="Calibri" w:cs="Calibri"/>
+                <w:color w:val="000000"/>
+              </w:rPr>
+              <w:t>1,2</w:t>
+            </w:r>
+          </w:p>
+        </w:tc>
+        <w:tc>
+          <w:tcPr>
+            <w:tcW w:w="433" w:type="dxa"/>
+            <w:tcBorders>
+              <w:top w:val="nil"/>
+              <w:left w:val="nil"/>
+              <w:bottom w:val="single" w:sz="4" w:space="0" w:color="auto"/>
+              <w:right w:val="single" w:sz="4" w:space="0" w:color="auto"/>
+            </w:tcBorders>
+            <w:shd w:val="clear" w:color="000000" w:fill="BDD7EE"/>
+            <w:noWrap/>
+            <w:vAlign w:val="bottom"/>
+            <w:hideMark/>
+          </w:tcPr>
+          <w:p>
+            <w:pPr>
+              <w:spacing w:after="0" w:line="240" w:lineRule="auto"/>
+              <w:rPr>
+                <w:rFonts w:ascii="Calibri" w:eastAsia="Times New Roman" w:hAnsi="Calibri" w:cs="Calibri"/>
+                <w:color w:val="000000"/>
+              </w:rPr>
+            </w:pPr>
+            <w:r>
+              <w:rPr>
+                <w:rFonts w:ascii="Calibri" w:eastAsia="Times New Roman" w:hAnsi="Calibri" w:cs="Calibri"/>
+                <w:color w:val="000000"/>
+              </w:rPr>
+              <w:t> </w:t>
+            </w:r>
+          </w:p>
+        </w:tc>
+        <w:tc>
+          <w:tcPr>
+            <w:tcW w:w="433" w:type="dxa"/>
+            <w:tcBorders>
+              <w:top w:val="nil"/>
+              <w:left w:val="nil"/>
+              <w:bottom w:val="single" w:sz="4" w:space="0" w:color="auto"/>
+              <w:right w:val="single" w:sz="4" w:space="0" w:color="auto"/>
+            </w:tcBorders>
+            <w:shd w:val="clear" w:color="000000" w:fill="BDD7EE"/>
+            <w:noWrap/>
+            <w:vAlign w:val="bottom"/>
+            <w:hideMark/>
+          </w:tcPr>
+          <w:p>
+            <w:pPr>
+              <w:spacing w:after="0" w:line="240" w:lineRule="auto"/>
+              <w:rPr>
+                <w:rFonts w:ascii="Calibri" w:eastAsia="Times New Roman" w:hAnsi="Calibri" w:cs="Calibri"/>
+                <w:color w:val="000000"/>
+              </w:rPr>
+            </w:pPr>
+            <w:r>
+              <w:rPr>
+                <w:rFonts w:ascii="Calibri" w:eastAsia="Times New Roman" w:hAnsi="Calibri" w:cs="Calibri"/>
+                <w:color w:val="000000"/>
+              </w:rPr>
+              <w:t> </w:t>
+            </w:r>
+          </w:p>
+        </w:tc>
+        <w:tc>
+          <w:tcPr>
+            <w:tcW w:w="433" w:type="dxa"/>
+            <w:tcBorders>
+              <w:top w:val="nil"/>
+              <w:left w:val="nil"/>
+              <w:bottom w:val="single" w:sz="4" w:space="0" w:color="auto"/>
+              <w:right w:val="single" w:sz="4" w:space="0" w:color="auto"/>
+            </w:tcBorders>
+            <w:shd w:val="clear" w:color="000000" w:fill="BDD7EE"/>
+            <w:noWrap/>
+            <w:vAlign w:val="bottom"/>
+            <w:hideMark/>
+          </w:tcPr>
+          <w:p>
+            <w:pPr>
+              <w:spacing w:after="0" w:line="240" w:lineRule="auto"/>
+              <w:rPr>
+                <w:rFonts w:ascii="Calibri" w:eastAsia="Times New Roman" w:hAnsi="Calibri" w:cs="Calibri"/>
+                <w:color w:val="000000"/>
+              </w:rPr>
+            </w:pPr>
+            <w:r>
+              <w:rPr>
+                <w:rFonts w:ascii="Calibri" w:eastAsia="Times New Roman" w:hAnsi="Calibri" w:cs="Calibri"/>
+                <w:color w:val="000000"/>
+              </w:rPr>
+              <w:t> </w:t>
+            </w:r>
+          </w:p>
+        </w:tc>
+        <w:tc>
+          <w:tcPr>
+            <w:tcW w:w="433" w:type="dxa"/>
+            <w:tcBorders>
+              <w:top w:val="nil"/>
+              <w:left w:val="nil"/>
+              <w:bottom w:val="single" w:sz="4" w:space="0" w:color="auto"/>
+              <w:right w:val="single" w:sz="4" w:space="0" w:color="auto"/>
+            </w:tcBorders>
+            <w:shd w:val="clear" w:color="auto" w:fill="auto"/>
+            <w:noWrap/>
+            <w:vAlign w:val="bottom"/>
+            <w:hideMark/>
+          </w:tcPr>
+          <w:p>
+            <w:pPr>
+              <w:spacing w:after="0" w:line="240" w:lineRule="auto"/>
+              <w:rPr>
+                <w:rFonts w:ascii="Calibri" w:eastAsia="Times New Roman" w:hAnsi="Calibri" w:cs="Calibri"/>
+                <w:color w:val="000000"/>
+              </w:rPr>
+            </w:pPr>
+            <w:r>
+              <w:rPr>
+                <w:rFonts w:ascii="Calibri" w:eastAsia="Times New Roman" w:hAnsi="Calibri" w:cs="Calibri"/>
+                <w:color w:val="000000"/>
+              </w:rPr>
+              <w:t> </w:t>
+            </w:r>
+          </w:p>
+        </w:tc>
+        <w:tc>
+          <w:tcPr>
+            <w:tcW w:w="433" w:type="dxa"/>
+            <w:tcBorders>
+              <w:top w:val="nil"/>
+              <w:left w:val="nil"/>
+              <w:bottom w:val="single" w:sz="4" w:space="0" w:color="auto"/>
+              <w:right w:val="single" w:sz="4" w:space="0" w:color="auto"/>
+            </w:tcBorders>
+            <w:shd w:val="clear" w:color="auto" w:fill="auto"/>
+            <w:noWrap/>
+            <w:vAlign w:val="bottom"/>
+            <w:hideMark/>
+          </w:tcPr>
+          <w:p>
+            <w:pPr>
+              <w:spacing w:after="0" w:line="240" w:lineRule="auto"/>
+              <w:rPr>
+                <w:rFonts w:ascii="Calibri" w:eastAsia="Times New Roman" w:hAnsi="Calibri" w:cs="Calibri"/>
+                <w:color w:val="000000"/>
+              </w:rPr>
+            </w:pPr>
+            <w:r>
+              <w:rPr>
+                <w:rFonts w:ascii="Calibri" w:eastAsia="Times New Roman" w:hAnsi="Calibri" w:cs="Calibri"/>
+                <w:color w:val="000000"/>
+              </w:rPr>
+              <w:t> </w:t>
+            </w:r>
+          </w:p>
+        </w:tc>
+        <w:tc>
+          <w:tcPr>
+            <w:tcW w:w="433" w:type="dxa"/>
+            <w:tcBorders>
+              <w:top w:val="nil"/>
+              <w:left w:val="nil"/>
+              <w:bottom w:val="single" w:sz="4" w:space="0" w:color="auto"/>
+              <w:right w:val="single" w:sz="4" w:space="0" w:color="auto"/>
+            </w:tcBorders>
+            <w:shd w:val="clear" w:color="auto" w:fill="auto"/>
+            <w:noWrap/>
+            <w:vAlign w:val="bottom"/>
+            <w:hideMark/>
+          </w:tcPr>
+          <w:p>
+            <w:pPr>
+              <w:spacing w:after="0" w:line="240" w:lineRule="auto"/>
+              <w:rPr>
+                <w:rFonts w:ascii="Calibri" w:eastAsia="Times New Roman" w:hAnsi="Calibri" w:cs="Calibri"/>
+                <w:color w:val="000000"/>
+              </w:rPr>
+            </w:pPr>
+            <w:r>
+              <w:rPr>
+                <w:rFonts w:ascii="Calibri" w:eastAsia="Times New Roman" w:hAnsi="Calibri" w:cs="Calibri"/>
+                <w:color w:val="000000"/>
+              </w:rPr>
+              <w:t> </w:t>
+            </w:r>
+          </w:p>
+        </w:tc>
+        <w:tc>
+          <w:tcPr>
+            <w:tcW w:w="485" w:type="dxa"/>
+            <w:tcBorders>
+              <w:top w:val="nil"/>
+              <w:left w:val="nil"/>
+              <w:bottom w:val="single" w:sz="4" w:space="0" w:color="auto"/>
+              <w:right w:val="single" w:sz="4" w:space="0" w:color="auto"/>
+            </w:tcBorders>
+            <w:shd w:val="clear" w:color="auto" w:fill="auto"/>
+            <w:noWrap/>
+            <w:vAlign w:val="bottom"/>
+            <w:hideMark/>
+          </w:tcPr>
+          <w:p>
+            <w:pPr>
+              <w:spacing w:after="0" w:line="240" w:lineRule="auto"/>
+              <w:rPr>
+                <w:rFonts w:ascii="Calibri" w:eastAsia="Times New Roman" w:hAnsi="Calibri" w:cs="Calibri"/>
+                <w:color w:val="000000"/>
+              </w:rPr>
+            </w:pPr>
+            <w:r>
+              <w:rPr>
+                <w:rFonts w:ascii="Calibri" w:eastAsia="Times New Roman" w:hAnsi="Calibri" w:cs="Calibri"/>
+                <w:color w:val="000000"/>
+              </w:rPr>
+              <w:t> </w:t>
+            </w:r>
+          </w:p>
+        </w:tc>
+        <w:tc>
+          <w:tcPr>
+            <w:tcW w:w="433" w:type="dxa"/>
+            <w:tcBorders>
+              <w:top w:val="nil"/>
+              <w:left w:val="nil"/>
+              <w:bottom w:val="single" w:sz="4" w:space="0" w:color="auto"/>
+              <w:right w:val="single" w:sz="4" w:space="0" w:color="auto"/>
+            </w:tcBorders>
+            <w:shd w:val="clear" w:color="auto" w:fill="auto"/>
+            <w:noWrap/>
+            <w:vAlign w:val="bottom"/>
+            <w:hideMark/>
+          </w:tcPr>
+          <w:p>
+            <w:pPr>
+              <w:spacing w:after="0" w:line="240" w:lineRule="auto"/>
+              <w:rPr>
+                <w:rFonts w:ascii="Calibri" w:eastAsia="Times New Roman" w:hAnsi="Calibri" w:cs="Calibri"/>
+                <w:color w:val="000000"/>
+              </w:rPr>
+            </w:pPr>
+            <w:r>
+              <w:rPr>
+                <w:rFonts w:ascii="Calibri" w:eastAsia="Times New Roman" w:hAnsi="Calibri" w:cs="Calibri"/>
+                <w:color w:val="000000"/>
+              </w:rPr>
+              <w:t> </w:t>
+            </w:r>
+          </w:p>
+        </w:tc>
+        <w:tc>
+          <w:tcPr>
+            <w:tcW w:w="433" w:type="dxa"/>
+            <w:tcBorders>
+              <w:top w:val="nil"/>
+              <w:left w:val="nil"/>
+              <w:bottom w:val="single" w:sz="4" w:space="0" w:color="auto"/>
+              <w:right w:val="single" w:sz="4" w:space="0" w:color="auto"/>
+            </w:tcBorders>
+            <w:shd w:val="clear" w:color="auto" w:fill="auto"/>
+            <w:noWrap/>
+            <w:vAlign w:val="bottom"/>
+            <w:hideMark/>
+          </w:tcPr>
+          <w:p>
+            <w:pPr>
+              <w:spacing w:after="0" w:line="240" w:lineRule="auto"/>
+              <w:rPr>
+                <w:rFonts w:ascii="Calibri" w:eastAsia="Times New Roman" w:hAnsi="Calibri" w:cs="Calibri"/>
+                <w:color w:val="000000"/>
+              </w:rPr>
+            </w:pPr>
+            <w:r>
+              <w:rPr>
+                <w:rFonts w:ascii="Calibri" w:eastAsia="Times New Roman" w:hAnsi="Calibri" w:cs="Calibri"/>
+                <w:color w:val="000000"/>
+              </w:rPr>
+              <w:t> </w:t>
+            </w:r>
+          </w:p>
+        </w:tc>
+      </w:tr>
+      <w:tr>
+        <w:trPr>
+          <w:trHeight w:val="300"/>
+        </w:trPr>
+        <w:tc>
+          <w:tcPr>
+            <w:tcW w:w="1295" w:type="dxa"/>
+            <w:tcBorders>
+              <w:top w:val="nil"/>
+              <w:left w:val="single" w:sz="4" w:space="0" w:color="auto"/>
+              <w:bottom w:val="single" w:sz="4" w:space="0" w:color="auto"/>
+              <w:right w:val="single" w:sz="4" w:space="0" w:color="auto"/>
+            </w:tcBorders>
+            <w:shd w:val="clear" w:color="auto" w:fill="auto"/>
+            <w:noWrap/>
+            <w:vAlign w:val="bottom"/>
+            <w:hideMark/>
+          </w:tcPr>
+          <w:p>
+            <w:pPr>
+              <w:spacing w:after="0" w:line="240" w:lineRule="auto"/>
+              <w:rPr>
+                <w:rFonts w:ascii="Calibri" w:eastAsia="Times New Roman" w:hAnsi="Calibri" w:cs="Calibri"/>
+                <w:color w:val="000000"/>
+              </w:rPr>
+            </w:pPr>
+            <w:r>
+              <w:rPr>
+                <w:rFonts w:ascii="Calibri" w:eastAsia="Times New Roman" w:hAnsi="Calibri" w:cs="Calibri"/>
+                <w:color w:val="000000"/>
+              </w:rPr>
+              <w:t>4 Add Sound Architecture</w:t>
+            </w:r>
+          </w:p>
+        </w:tc>
+        <w:tc>
+          <w:tcPr>
+            <w:tcW w:w="324" w:type="dxa"/>
+            <w:tcBorders>
+              <w:top w:val="nil"/>
+              <w:left w:val="nil"/>
+              <w:bottom w:val="single" w:sz="4" w:space="0" w:color="auto"/>
+              <w:right w:val="single" w:sz="4" w:space="0" w:color="auto"/>
+            </w:tcBorders>
+            <w:shd w:val="clear" w:color="auto" w:fill="auto"/>
+            <w:noWrap/>
+            <w:vAlign w:val="bottom"/>
+            <w:hideMark/>
+          </w:tcPr>
+          <w:p>
+            <w:pPr>
+              <w:spacing w:after="0" w:line="240" w:lineRule="auto"/>
+              <w:rPr>
+                <w:rFonts w:ascii="Calibri" w:eastAsia="Times New Roman" w:hAnsi="Calibri" w:cs="Calibri"/>
+                <w:color w:val="000000"/>
+              </w:rPr>
+            </w:pPr>
+            <w:r>
+              <w:rPr>
+                <w:rFonts w:ascii="Calibri" w:eastAsia="Times New Roman" w:hAnsi="Calibri" w:cs="Calibri"/>
+                <w:color w:val="000000"/>
+              </w:rPr>
+              <w:t> </w:t>
+            </w:r>
+          </w:p>
+        </w:tc>
+        <w:tc>
+          <w:tcPr>
+            <w:tcW w:w="324" w:type="dxa"/>
+            <w:tcBorders>
+              <w:top w:val="nil"/>
+              <w:left w:val="nil"/>
+              <w:bottom w:val="single" w:sz="4" w:space="0" w:color="auto"/>
+              <w:right w:val="single" w:sz="4" w:space="0" w:color="auto"/>
+            </w:tcBorders>
+            <w:shd w:val="clear" w:color="auto" w:fill="auto"/>
+            <w:noWrap/>
+            <w:vAlign w:val="bottom"/>
+            <w:hideMark/>
+          </w:tcPr>
+          <w:p>
+            <w:pPr>
+              <w:spacing w:after="0" w:line="240" w:lineRule="auto"/>
+              <w:rPr>
+                <w:rFonts w:ascii="Calibri" w:eastAsia="Times New Roman" w:hAnsi="Calibri" w:cs="Calibri"/>
+                <w:color w:val="000000"/>
+              </w:rPr>
+            </w:pPr>
+            <w:r>
+              <w:rPr>
+                <w:rFonts w:ascii="Calibri" w:eastAsia="Times New Roman" w:hAnsi="Calibri" w:cs="Calibri"/>
+                <w:color w:val="000000"/>
+              </w:rPr>
+              <w:t> </w:t>
+            </w:r>
+          </w:p>
+        </w:tc>
+        <w:tc>
+          <w:tcPr>
+            <w:tcW w:w="324" w:type="dxa"/>
+            <w:tcBorders>
+              <w:top w:val="nil"/>
+              <w:left w:val="nil"/>
+              <w:bottom w:val="single" w:sz="4" w:space="0" w:color="auto"/>
+              <w:right w:val="single" w:sz="4" w:space="0" w:color="auto"/>
+            </w:tcBorders>
+            <w:shd w:val="clear" w:color="auto" w:fill="auto"/>
+            <w:noWrap/>
+            <w:vAlign w:val="bottom"/>
+            <w:hideMark/>
+          </w:tcPr>
+          <w:p>
+            <w:pPr>
+              <w:spacing w:after="0" w:line="240" w:lineRule="auto"/>
+              <w:rPr>
+                <w:rFonts w:ascii="Calibri" w:eastAsia="Times New Roman" w:hAnsi="Calibri" w:cs="Calibri"/>
+                <w:color w:val="000000"/>
+              </w:rPr>
+            </w:pPr>
+            <w:r>
+              <w:rPr>
+                <w:rFonts w:ascii="Calibri" w:eastAsia="Times New Roman" w:hAnsi="Calibri" w:cs="Calibri"/>
+                <w:color w:val="000000"/>
+              </w:rPr>
+              <w:t> </w:t>
+            </w:r>
+          </w:p>
+        </w:tc>
+        <w:tc>
+          <w:tcPr>
+            <w:tcW w:w="324" w:type="dxa"/>
+            <w:tcBorders>
+              <w:top w:val="nil"/>
+              <w:left w:val="nil"/>
+              <w:bottom w:val="single" w:sz="4" w:space="0" w:color="auto"/>
+              <w:right w:val="single" w:sz="4" w:space="0" w:color="auto"/>
+            </w:tcBorders>
+            <w:shd w:val="clear" w:color="auto" w:fill="auto"/>
+            <w:noWrap/>
+            <w:vAlign w:val="bottom"/>
+            <w:hideMark/>
+          </w:tcPr>
+          <w:p>
+            <w:pPr>
+              <w:spacing w:after="0" w:line="240" w:lineRule="auto"/>
+              <w:rPr>
+                <w:rFonts w:ascii="Calibri" w:eastAsia="Times New Roman" w:hAnsi="Calibri" w:cs="Calibri"/>
+                <w:color w:val="000000"/>
+              </w:rPr>
+            </w:pPr>
+            <w:r>
+              <w:rPr>
+                <w:rFonts w:ascii="Calibri" w:eastAsia="Times New Roman" w:hAnsi="Calibri" w:cs="Calibri"/>
+                <w:color w:val="000000"/>
+              </w:rPr>
+              <w:t> </w:t>
+            </w:r>
+          </w:p>
+        </w:tc>
+        <w:tc>
+          <w:tcPr>
+            <w:tcW w:w="324" w:type="dxa"/>
+            <w:tcBorders>
+              <w:top w:val="nil"/>
+              <w:left w:val="nil"/>
+              <w:bottom w:val="single" w:sz="4" w:space="0" w:color="auto"/>
+              <w:right w:val="single" w:sz="4" w:space="0" w:color="auto"/>
+            </w:tcBorders>
+            <w:shd w:val="clear" w:color="auto" w:fill="auto"/>
+            <w:noWrap/>
+            <w:vAlign w:val="bottom"/>
+            <w:hideMark/>
+          </w:tcPr>
+          <w:p>
+            <w:pPr>
+              <w:spacing w:after="0" w:line="240" w:lineRule="auto"/>
+              <w:rPr>
+                <w:rFonts w:ascii="Calibri" w:eastAsia="Times New Roman" w:hAnsi="Calibri" w:cs="Calibri"/>
+                <w:color w:val="000000"/>
+              </w:rPr>
+            </w:pPr>
+            <w:r>
+              <w:rPr>
+                <w:rFonts w:ascii="Calibri" w:eastAsia="Times New Roman" w:hAnsi="Calibri" w:cs="Calibri"/>
+                <w:color w:val="000000"/>
+              </w:rPr>
+              <w:t> </w:t>
+            </w:r>
+          </w:p>
+        </w:tc>
+        <w:tc>
+          <w:tcPr>
+            <w:tcW w:w="324" w:type="dxa"/>
+            <w:tcBorders>
+              <w:top w:val="nil"/>
+              <w:left w:val="nil"/>
+              <w:bottom w:val="single" w:sz="4" w:space="0" w:color="auto"/>
+              <w:right w:val="single" w:sz="4" w:space="0" w:color="auto"/>
+            </w:tcBorders>
+            <w:shd w:val="clear" w:color="auto" w:fill="auto"/>
+            <w:noWrap/>
+            <w:vAlign w:val="bottom"/>
+            <w:hideMark/>
+          </w:tcPr>
+          <w:p>
+            <w:pPr>
+              <w:spacing w:after="0" w:line="240" w:lineRule="auto"/>
+              <w:rPr>
+                <w:rFonts w:ascii="Calibri" w:eastAsia="Times New Roman" w:hAnsi="Calibri" w:cs="Calibri"/>
+                <w:color w:val="000000"/>
+              </w:rPr>
+            </w:pPr>
+            <w:r>
+              <w:rPr>
+                <w:rFonts w:ascii="Calibri" w:eastAsia="Times New Roman" w:hAnsi="Calibri" w:cs="Calibri"/>
+                <w:color w:val="000000"/>
+              </w:rPr>
+              <w:t> </w:t>
+            </w:r>
+          </w:p>
+        </w:tc>
+        <w:tc>
+          <w:tcPr>
+            <w:tcW w:w="324" w:type="dxa"/>
+            <w:tcBorders>
+              <w:top w:val="nil"/>
+              <w:left w:val="nil"/>
+              <w:bottom w:val="single" w:sz="4" w:space="0" w:color="auto"/>
+              <w:right w:val="single" w:sz="4" w:space="0" w:color="auto"/>
+            </w:tcBorders>
+            <w:shd w:val="clear" w:color="auto" w:fill="auto"/>
+            <w:noWrap/>
+            <w:vAlign w:val="bottom"/>
+            <w:hideMark/>
+          </w:tcPr>
+          <w:p>
+            <w:pPr>
+              <w:spacing w:after="0" w:line="240" w:lineRule="auto"/>
+              <w:rPr>
+                <w:rFonts w:ascii="Calibri" w:eastAsia="Times New Roman" w:hAnsi="Calibri" w:cs="Calibri"/>
+                <w:color w:val="000000"/>
+              </w:rPr>
+            </w:pPr>
+            <w:r>
+              <w:rPr>
+                <w:rFonts w:ascii="Calibri" w:eastAsia="Times New Roman" w:hAnsi="Calibri" w:cs="Calibri"/>
+                <w:color w:val="000000"/>
+              </w:rPr>
+              <w:t> </w:t>
+            </w:r>
+          </w:p>
+        </w:tc>
+        <w:tc>
+          <w:tcPr>
+            <w:tcW w:w="324" w:type="dxa"/>
+            <w:tcBorders>
+              <w:top w:val="nil"/>
+              <w:left w:val="nil"/>
+              <w:bottom w:val="single" w:sz="4" w:space="0" w:color="auto"/>
+              <w:right w:val="single" w:sz="4" w:space="0" w:color="auto"/>
+            </w:tcBorders>
+            <w:shd w:val="clear" w:color="auto" w:fill="auto"/>
+            <w:noWrap/>
+            <w:vAlign w:val="bottom"/>
+            <w:hideMark/>
+          </w:tcPr>
+          <w:p>
+            <w:pPr>
+              <w:spacing w:after="0" w:line="240" w:lineRule="auto"/>
+              <w:rPr>
+                <w:rFonts w:ascii="Calibri" w:eastAsia="Times New Roman" w:hAnsi="Calibri" w:cs="Calibri"/>
+                <w:color w:val="000000"/>
+              </w:rPr>
+            </w:pPr>
+            <w:r>
+              <w:rPr>
+                <w:rFonts w:ascii="Calibri" w:eastAsia="Times New Roman" w:hAnsi="Calibri" w:cs="Calibri"/>
+                <w:color w:val="000000"/>
+              </w:rPr>
+              <w:t> </w:t>
+            </w:r>
+          </w:p>
+        </w:tc>
+        <w:tc>
+          <w:tcPr>
+            <w:tcW w:w="324" w:type="dxa"/>
+            <w:tcBorders>
+              <w:top w:val="nil"/>
+              <w:left w:val="nil"/>
+              <w:bottom w:val="single" w:sz="4" w:space="0" w:color="auto"/>
+              <w:right w:val="single" w:sz="4" w:space="0" w:color="auto"/>
+            </w:tcBorders>
+            <w:shd w:val="clear" w:color="auto" w:fill="auto"/>
+            <w:noWrap/>
+            <w:vAlign w:val="bottom"/>
+            <w:hideMark/>
+          </w:tcPr>
+          <w:p>
+            <w:pPr>
+              <w:spacing w:after="0" w:line="240" w:lineRule="auto"/>
+              <w:rPr>
+                <w:rFonts w:ascii="Calibri" w:eastAsia="Times New Roman" w:hAnsi="Calibri" w:cs="Calibri"/>
+                <w:color w:val="000000"/>
+              </w:rPr>
+            </w:pPr>
+            <w:r>
+              <w:rPr>
+                <w:rFonts w:ascii="Calibri" w:eastAsia="Times New Roman" w:hAnsi="Calibri" w:cs="Calibri"/>
+                <w:color w:val="000000"/>
+              </w:rPr>
+              <w:t> </w:t>
+            </w:r>
+          </w:p>
+        </w:tc>
+        <w:tc>
+          <w:tcPr>
+            <w:tcW w:w="433" w:type="dxa"/>
+            <w:tcBorders>
+              <w:top w:val="nil"/>
+              <w:left w:val="nil"/>
+              <w:bottom w:val="single" w:sz="4" w:space="0" w:color="auto"/>
+              <w:right w:val="single" w:sz="4" w:space="0" w:color="auto"/>
+            </w:tcBorders>
+            <w:shd w:val="clear" w:color="auto" w:fill="auto"/>
+            <w:noWrap/>
+            <w:vAlign w:val="bottom"/>
+            <w:hideMark/>
+          </w:tcPr>
+          <w:p>
+            <w:pPr>
+              <w:spacing w:after="0" w:line="240" w:lineRule="auto"/>
+              <w:rPr>
+                <w:rFonts w:ascii="Calibri" w:eastAsia="Times New Roman" w:hAnsi="Calibri" w:cs="Calibri"/>
+                <w:color w:val="000000"/>
+              </w:rPr>
+            </w:pPr>
+            <w:r>
+              <w:rPr>
+                <w:rFonts w:ascii="Calibri" w:eastAsia="Times New Roman" w:hAnsi="Calibri" w:cs="Calibri"/>
+                <w:color w:val="000000"/>
+              </w:rPr>
+              <w:t> </w:t>
+            </w:r>
+          </w:p>
+        </w:tc>
+        <w:tc>
+          <w:tcPr>
+            <w:tcW w:w="433" w:type="dxa"/>
+            <w:tcBorders>
+              <w:top w:val="nil"/>
+              <w:left w:val="nil"/>
+              <w:bottom w:val="single" w:sz="4" w:space="0" w:color="auto"/>
+              <w:right w:val="single" w:sz="4" w:space="0" w:color="auto"/>
+            </w:tcBorders>
+            <w:shd w:val="clear" w:color="auto" w:fill="auto"/>
+            <w:noWrap/>
+            <w:vAlign w:val="bottom"/>
+            <w:hideMark/>
+          </w:tcPr>
+          <w:p>
+            <w:pPr>
+              <w:spacing w:after="0" w:line="240" w:lineRule="auto"/>
+              <w:rPr>
+                <w:rFonts w:ascii="Calibri" w:eastAsia="Times New Roman" w:hAnsi="Calibri" w:cs="Calibri"/>
+                <w:color w:val="000000"/>
+              </w:rPr>
+            </w:pPr>
+            <w:r>
+              <w:rPr>
+                <w:rFonts w:ascii="Calibri" w:eastAsia="Times New Roman" w:hAnsi="Calibri" w:cs="Calibri"/>
+                <w:color w:val="000000"/>
+              </w:rPr>
+              <w:t> </w:t>
+            </w:r>
+          </w:p>
+        </w:tc>
+        <w:tc>
+          <w:tcPr>
+            <w:tcW w:w="433" w:type="dxa"/>
+            <w:tcBorders>
+              <w:top w:val="nil"/>
+              <w:left w:val="nil"/>
+              <w:bottom w:val="single" w:sz="4" w:space="0" w:color="auto"/>
+              <w:right w:val="single" w:sz="4" w:space="0" w:color="auto"/>
+            </w:tcBorders>
+            <w:shd w:val="clear" w:color="auto" w:fill="auto"/>
+            <w:noWrap/>
+            <w:vAlign w:val="bottom"/>
+            <w:hideMark/>
+          </w:tcPr>
+          <w:p>
+            <w:pPr>
+              <w:spacing w:after="0" w:line="240" w:lineRule="auto"/>
+              <w:rPr>
+                <w:rFonts w:ascii="Calibri" w:eastAsia="Times New Roman" w:hAnsi="Calibri" w:cs="Calibri"/>
+                <w:color w:val="000000"/>
+              </w:rPr>
+            </w:pPr>
+            <w:r>
+              <w:rPr>
+                <w:rFonts w:ascii="Calibri" w:eastAsia="Times New Roman" w:hAnsi="Calibri" w:cs="Calibri"/>
+                <w:color w:val="000000"/>
+              </w:rPr>
+              <w:t> </w:t>
+            </w:r>
+          </w:p>
+        </w:tc>
+        <w:tc>
+          <w:tcPr>
+            <w:tcW w:w="433" w:type="dxa"/>
+            <w:tcBorders>
+              <w:top w:val="nil"/>
+              <w:left w:val="nil"/>
+              <w:bottom w:val="single" w:sz="4" w:space="0" w:color="auto"/>
+              <w:right w:val="single" w:sz="4" w:space="0" w:color="auto"/>
+            </w:tcBorders>
+            <w:shd w:val="clear" w:color="auto" w:fill="auto"/>
+            <w:noWrap/>
+            <w:vAlign w:val="bottom"/>
+            <w:hideMark/>
+          </w:tcPr>
+          <w:p>
+            <w:pPr>
+              <w:spacing w:after="0" w:line="240" w:lineRule="auto"/>
+              <w:rPr>
+                <w:rFonts w:ascii="Calibri" w:eastAsia="Times New Roman" w:hAnsi="Calibri" w:cs="Calibri"/>
+                <w:color w:val="000000"/>
+              </w:rPr>
+            </w:pPr>
+            <w:r>
+              <w:rPr>
+                <w:rFonts w:ascii="Calibri" w:eastAsia="Times New Roman" w:hAnsi="Calibri" w:cs="Calibri"/>
+                <w:color w:val="000000"/>
+              </w:rPr>
+              <w:t> </w:t>
+            </w:r>
+          </w:p>
+        </w:tc>
+        <w:tc>
+          <w:tcPr>
+            <w:tcW w:w="433" w:type="dxa"/>
+            <w:tcBorders>
+              <w:top w:val="nil"/>
+              <w:left w:val="nil"/>
+              <w:bottom w:val="single" w:sz="4" w:space="0" w:color="auto"/>
+              <w:right w:val="single" w:sz="4" w:space="0" w:color="auto"/>
+            </w:tcBorders>
+            <w:shd w:val="clear" w:color="auto" w:fill="auto"/>
+            <w:noWrap/>
+            <w:vAlign w:val="bottom"/>
+            <w:hideMark/>
+          </w:tcPr>
+          <w:p>
+            <w:pPr>
+              <w:spacing w:after="0" w:line="240" w:lineRule="auto"/>
+              <w:rPr>
+                <w:rFonts w:ascii="Calibri" w:eastAsia="Times New Roman" w:hAnsi="Calibri" w:cs="Calibri"/>
+                <w:color w:val="000000"/>
+              </w:rPr>
+            </w:pPr>
+            <w:r>
+              <w:rPr>
+                <w:rFonts w:ascii="Calibri" w:eastAsia="Times New Roman" w:hAnsi="Calibri" w:cs="Calibri"/>
+                <w:color w:val="000000"/>
+              </w:rPr>
+              <w:t> </w:t>
+            </w:r>
+          </w:p>
+        </w:tc>
+        <w:tc>
+          <w:tcPr>
+            <w:tcW w:w="485" w:type="dxa"/>
+            <w:tcBorders>
+              <w:top w:val="nil"/>
+              <w:left w:val="nil"/>
+              <w:bottom w:val="single" w:sz="4" w:space="0" w:color="auto"/>
+              <w:right w:val="single" w:sz="4" w:space="0" w:color="auto"/>
+            </w:tcBorders>
+            <w:shd w:val="clear" w:color="auto" w:fill="auto"/>
+            <w:noWrap/>
+            <w:vAlign w:val="bottom"/>
+            <w:hideMark/>
+          </w:tcPr>
+          <w:p>
+            <w:pPr>
+              <w:spacing w:after="0" w:line="240" w:lineRule="auto"/>
+              <w:rPr>
+                <w:rFonts w:ascii="Calibri" w:eastAsia="Times New Roman" w:hAnsi="Calibri" w:cs="Calibri"/>
+                <w:color w:val="000000"/>
+              </w:rPr>
+            </w:pPr>
+            <w:r>
+              <w:rPr>
+                <w:rFonts w:ascii="Calibri" w:eastAsia="Times New Roman" w:hAnsi="Calibri" w:cs="Calibri"/>
+                <w:color w:val="000000"/>
+              </w:rPr>
+              <w:t> </w:t>
+            </w:r>
+          </w:p>
+        </w:tc>
+        <w:tc>
+          <w:tcPr>
+            <w:tcW w:w="433" w:type="dxa"/>
+            <w:tcBorders>
+              <w:top w:val="nil"/>
+              <w:left w:val="nil"/>
+              <w:bottom w:val="single" w:sz="4" w:space="0" w:color="auto"/>
+              <w:right w:val="single" w:sz="4" w:space="0" w:color="auto"/>
+            </w:tcBorders>
+            <w:shd w:val="clear" w:color="auto" w:fill="auto"/>
+            <w:noWrap/>
+            <w:vAlign w:val="bottom"/>
+            <w:hideMark/>
+          </w:tcPr>
+          <w:p>
+            <w:pPr>
+              <w:spacing w:after="0" w:line="240" w:lineRule="auto"/>
+              <w:rPr>
+                <w:rFonts w:ascii="Calibri" w:eastAsia="Times New Roman" w:hAnsi="Calibri" w:cs="Calibri"/>
+                <w:color w:val="000000"/>
+              </w:rPr>
+            </w:pPr>
+            <w:r>
+              <w:rPr>
+                <w:rFonts w:ascii="Calibri" w:eastAsia="Times New Roman" w:hAnsi="Calibri" w:cs="Calibri"/>
+                <w:color w:val="000000"/>
+              </w:rPr>
+              <w:t> </w:t>
+            </w:r>
+          </w:p>
+        </w:tc>
+        <w:tc>
+          <w:tcPr>
+            <w:tcW w:w="433" w:type="dxa"/>
+            <w:tcBorders>
+              <w:top w:val="nil"/>
+              <w:left w:val="nil"/>
+              <w:bottom w:val="single" w:sz="4" w:space="0" w:color="auto"/>
+              <w:right w:val="single" w:sz="4" w:space="0" w:color="auto"/>
+            </w:tcBorders>
+            <w:shd w:val="clear" w:color="000000" w:fill="BDD7EE"/>
+            <w:noWrap/>
+            <w:vAlign w:val="bottom"/>
+            <w:hideMark/>
+          </w:tcPr>
+          <w:p>
+            <w:pPr>
+              <w:spacing w:after="0" w:line="240" w:lineRule="auto"/>
+              <w:rPr>
+                <w:rFonts w:ascii="Calibri" w:eastAsia="Times New Roman" w:hAnsi="Calibri" w:cs="Calibri"/>
+                <w:color w:val="000000"/>
+              </w:rPr>
+            </w:pPr>
+            <w:r>
+              <w:rPr>
+                <w:rFonts w:ascii="Calibri" w:eastAsia="Times New Roman" w:hAnsi="Calibri" w:cs="Calibri"/>
+                <w:color w:val="000000"/>
+              </w:rPr>
+              <w:t>1</w:t>
+            </w:r>
+          </w:p>
+        </w:tc>
+        <w:tc>
+          <w:tcPr>
+            <w:tcW w:w="433" w:type="dxa"/>
+            <w:tcBorders>
+              <w:top w:val="nil"/>
+              <w:left w:val="nil"/>
+              <w:bottom w:val="single" w:sz="4" w:space="0" w:color="auto"/>
+              <w:right w:val="single" w:sz="4" w:space="0" w:color="auto"/>
+            </w:tcBorders>
+            <w:shd w:val="clear" w:color="000000" w:fill="BDD7EE"/>
+            <w:noWrap/>
+            <w:vAlign w:val="bottom"/>
+            <w:hideMark/>
+          </w:tcPr>
+          <w:p>
+            <w:pPr>
+              <w:spacing w:after="0" w:line="240" w:lineRule="auto"/>
+              <w:rPr>
+                <w:rFonts w:ascii="Calibri" w:eastAsia="Times New Roman" w:hAnsi="Calibri" w:cs="Calibri"/>
+                <w:color w:val="000000"/>
+              </w:rPr>
+            </w:pPr>
+            <w:r>
+              <w:rPr>
+                <w:rFonts w:ascii="Calibri" w:eastAsia="Times New Roman" w:hAnsi="Calibri" w:cs="Calibri"/>
+                <w:color w:val="000000"/>
+              </w:rPr>
+              <w:t> </w:t>
+            </w:r>
+          </w:p>
+        </w:tc>
+        <w:tc>
+          <w:tcPr>
+            <w:tcW w:w="433" w:type="dxa"/>
+            <w:tcBorders>
+              <w:top w:val="nil"/>
+              <w:left w:val="nil"/>
+              <w:bottom w:val="single" w:sz="4" w:space="0" w:color="auto"/>
+              <w:right w:val="single" w:sz="4" w:space="0" w:color="auto"/>
+            </w:tcBorders>
+            <w:shd w:val="clear" w:color="000000" w:fill="BDD7EE"/>
+            <w:noWrap/>
+            <w:vAlign w:val="bottom"/>
+            <w:hideMark/>
+          </w:tcPr>
+          <w:p>
+            <w:pPr>
+              <w:spacing w:after="0" w:line="240" w:lineRule="auto"/>
+              <w:rPr>
+                <w:rFonts w:ascii="Calibri" w:eastAsia="Times New Roman" w:hAnsi="Calibri" w:cs="Calibri"/>
+                <w:color w:val="000000"/>
+              </w:rPr>
+            </w:pPr>
+            <w:r>
+              <w:rPr>
+                <w:rFonts w:ascii="Calibri" w:eastAsia="Times New Roman" w:hAnsi="Calibri" w:cs="Calibri"/>
+                <w:color w:val="000000"/>
+              </w:rPr>
+              <w:t> </w:t>
+            </w:r>
+          </w:p>
+        </w:tc>
+        <w:tc>
+          <w:tcPr>
+            <w:tcW w:w="433" w:type="dxa"/>
+            <w:tcBorders>
+              <w:top w:val="nil"/>
+              <w:left w:val="nil"/>
+              <w:bottom w:val="single" w:sz="4" w:space="0" w:color="auto"/>
+              <w:right w:val="single" w:sz="4" w:space="0" w:color="auto"/>
+            </w:tcBorders>
+            <w:shd w:val="clear" w:color="000000" w:fill="BDD7EE"/>
+            <w:noWrap/>
+            <w:vAlign w:val="bottom"/>
+            <w:hideMark/>
+          </w:tcPr>
+          <w:p>
+            <w:pPr>
+              <w:spacing w:after="0" w:line="240" w:lineRule="auto"/>
+              <w:rPr>
+                <w:rFonts w:ascii="Calibri" w:eastAsia="Times New Roman" w:hAnsi="Calibri" w:cs="Calibri"/>
+                <w:color w:val="000000"/>
+              </w:rPr>
+            </w:pPr>
+            <w:r>
+              <w:rPr>
+                <w:rFonts w:ascii="Calibri" w:eastAsia="Times New Roman" w:hAnsi="Calibri" w:cs="Calibri"/>
+                <w:color w:val="000000"/>
+              </w:rPr>
+              <w:t> </w:t>
+            </w:r>
+          </w:p>
+        </w:tc>
+        <w:tc>
+          <w:tcPr>
+            <w:tcW w:w="433" w:type="dxa"/>
+            <w:tcBorders>
+              <w:top w:val="nil"/>
+              <w:left w:val="nil"/>
+              <w:bottom w:val="single" w:sz="4" w:space="0" w:color="auto"/>
+              <w:right w:val="single" w:sz="4" w:space="0" w:color="auto"/>
+            </w:tcBorders>
+            <w:shd w:val="clear" w:color="000000" w:fill="BDD7EE"/>
+            <w:noWrap/>
+            <w:vAlign w:val="bottom"/>
+            <w:hideMark/>
+          </w:tcPr>
+          <w:p>
+            <w:pPr>
+              <w:spacing w:after="0" w:line="240" w:lineRule="auto"/>
+              <w:rPr>
+                <w:rFonts w:ascii="Calibri" w:eastAsia="Times New Roman" w:hAnsi="Calibri" w:cs="Calibri"/>
+                <w:color w:val="000000"/>
+              </w:rPr>
+            </w:pPr>
+            <w:r>
+              <w:rPr>
+                <w:rFonts w:ascii="Calibri" w:eastAsia="Times New Roman" w:hAnsi="Calibri" w:cs="Calibri"/>
+                <w:color w:val="000000"/>
+              </w:rPr>
+              <w:t> </w:t>
+            </w:r>
+          </w:p>
+        </w:tc>
+        <w:tc>
+          <w:tcPr>
+            <w:tcW w:w="485" w:type="dxa"/>
+            <w:tcBorders>
+              <w:top w:val="nil"/>
+              <w:left w:val="nil"/>
+              <w:bottom w:val="single" w:sz="4" w:space="0" w:color="auto"/>
+              <w:right w:val="single" w:sz="4" w:space="0" w:color="auto"/>
+            </w:tcBorders>
+            <w:shd w:val="clear" w:color="000000" w:fill="BDD7EE"/>
+            <w:noWrap/>
+            <w:vAlign w:val="bottom"/>
+            <w:hideMark/>
+          </w:tcPr>
+          <w:p>
+            <w:pPr>
+              <w:spacing w:after="0" w:line="240" w:lineRule="auto"/>
+              <w:rPr>
+                <w:rFonts w:ascii="Calibri" w:eastAsia="Times New Roman" w:hAnsi="Calibri" w:cs="Calibri"/>
+                <w:color w:val="000000"/>
+              </w:rPr>
+            </w:pPr>
+            <w:r>
+              <w:rPr>
+                <w:rFonts w:ascii="Calibri" w:eastAsia="Times New Roman" w:hAnsi="Calibri" w:cs="Calibri"/>
+                <w:color w:val="000000"/>
+              </w:rPr>
+              <w:t> </w:t>
+            </w:r>
+          </w:p>
+        </w:tc>
+        <w:tc>
+          <w:tcPr>
+            <w:tcW w:w="433" w:type="dxa"/>
+            <w:tcBorders>
+              <w:top w:val="nil"/>
+              <w:left w:val="nil"/>
+              <w:bottom w:val="single" w:sz="4" w:space="0" w:color="auto"/>
+              <w:right w:val="single" w:sz="4" w:space="0" w:color="auto"/>
+            </w:tcBorders>
+            <w:shd w:val="clear" w:color="auto" w:fill="auto"/>
+            <w:noWrap/>
+            <w:vAlign w:val="bottom"/>
+            <w:hideMark/>
+          </w:tcPr>
+          <w:p>
+            <w:pPr>
+              <w:spacing w:after="0" w:line="240" w:lineRule="auto"/>
+              <w:rPr>
+                <w:rFonts w:ascii="Calibri" w:eastAsia="Times New Roman" w:hAnsi="Calibri" w:cs="Calibri"/>
+                <w:color w:val="000000"/>
+              </w:rPr>
+            </w:pPr>
+            <w:r>
+              <w:rPr>
+                <w:rFonts w:ascii="Calibri" w:eastAsia="Times New Roman" w:hAnsi="Calibri" w:cs="Calibri"/>
+                <w:color w:val="000000"/>
+              </w:rPr>
+              <w:t> </w:t>
+            </w:r>
+          </w:p>
+        </w:tc>
+        <w:tc>
+          <w:tcPr>
+            <w:tcW w:w="433" w:type="dxa"/>
+            <w:tcBorders>
+              <w:top w:val="nil"/>
+              <w:left w:val="nil"/>
+              <w:bottom w:val="single" w:sz="4" w:space="0" w:color="auto"/>
+              <w:right w:val="single" w:sz="4" w:space="0" w:color="auto"/>
+            </w:tcBorders>
+            <w:shd w:val="clear" w:color="auto" w:fill="auto"/>
+            <w:noWrap/>
+            <w:vAlign w:val="bottom"/>
+            <w:hideMark/>
+          </w:tcPr>
+          <w:p>
+            <w:pPr>
+              <w:spacing w:after="0" w:line="240" w:lineRule="auto"/>
+              <w:rPr>
+                <w:rFonts w:ascii="Calibri" w:eastAsia="Times New Roman" w:hAnsi="Calibri" w:cs="Calibri"/>
+                <w:color w:val="000000"/>
+              </w:rPr>
+            </w:pPr>
+            <w:r>
+              <w:rPr>
+                <w:rFonts w:ascii="Calibri" w:eastAsia="Times New Roman" w:hAnsi="Calibri" w:cs="Calibri"/>
+                <w:color w:val="000000"/>
+              </w:rPr>
+              <w:t> </w:t>
+            </w:r>
+          </w:p>
+        </w:tc>
+      </w:tr>
+      <w:tr>
+        <w:trPr>
+          <w:trHeight w:val="300"/>
+        </w:trPr>
+        <w:tc>
+          <w:tcPr>
+            <w:tcW w:w="1295" w:type="dxa"/>
+            <w:tcBorders>
+              <w:top w:val="nil"/>
+              <w:left w:val="single" w:sz="4" w:space="0" w:color="auto"/>
+              <w:bottom w:val="single" w:sz="4" w:space="0" w:color="auto"/>
+              <w:right w:val="single" w:sz="4" w:space="0" w:color="auto"/>
+            </w:tcBorders>
+            <w:shd w:val="clear" w:color="auto" w:fill="auto"/>
+            <w:noWrap/>
+            <w:vAlign w:val="bottom"/>
+            <w:hideMark/>
+          </w:tcPr>
+          <w:p>
+            <w:pPr>
+              <w:spacing w:after="0" w:line="240" w:lineRule="auto"/>
+              <w:rPr>
+                <w:rFonts w:ascii="Calibri" w:eastAsia="Times New Roman" w:hAnsi="Calibri" w:cs="Calibri"/>
+                <w:color w:val="000000"/>
+              </w:rPr>
+            </w:pPr>
+            <w:r>
+              <w:rPr>
+                <w:rFonts w:ascii="Calibri" w:eastAsia="Times New Roman" w:hAnsi="Calibri" w:cs="Calibri"/>
+                <w:color w:val="000000"/>
+              </w:rPr>
+              <w:t>5 Add in Sounds</w:t>
+            </w:r>
+          </w:p>
+        </w:tc>
+        <w:tc>
+          <w:tcPr>
+            <w:tcW w:w="324" w:type="dxa"/>
+            <w:tcBorders>
+              <w:top w:val="nil"/>
+              <w:left w:val="nil"/>
+              <w:bottom w:val="single" w:sz="4" w:space="0" w:color="auto"/>
+              <w:right w:val="single" w:sz="4" w:space="0" w:color="auto"/>
+            </w:tcBorders>
+            <w:shd w:val="clear" w:color="auto" w:fill="auto"/>
+            <w:noWrap/>
+            <w:vAlign w:val="bottom"/>
+            <w:hideMark/>
+          </w:tcPr>
+          <w:p>
+            <w:pPr>
+              <w:spacing w:after="0" w:line="240" w:lineRule="auto"/>
+              <w:rPr>
+                <w:rFonts w:ascii="Calibri" w:eastAsia="Times New Roman" w:hAnsi="Calibri" w:cs="Calibri"/>
+                <w:color w:val="000000"/>
+              </w:rPr>
+            </w:pPr>
+            <w:r>
+              <w:rPr>
+                <w:rFonts w:ascii="Calibri" w:eastAsia="Times New Roman" w:hAnsi="Calibri" w:cs="Calibri"/>
+                <w:color w:val="000000"/>
+              </w:rPr>
+              <w:t> </w:t>
+            </w:r>
+          </w:p>
+        </w:tc>
+        <w:tc>
+          <w:tcPr>
+            <w:tcW w:w="324" w:type="dxa"/>
+            <w:tcBorders>
+              <w:top w:val="nil"/>
+              <w:left w:val="nil"/>
+              <w:bottom w:val="single" w:sz="4" w:space="0" w:color="auto"/>
+              <w:right w:val="single" w:sz="4" w:space="0" w:color="auto"/>
+            </w:tcBorders>
+            <w:shd w:val="clear" w:color="auto" w:fill="auto"/>
+            <w:noWrap/>
+            <w:vAlign w:val="bottom"/>
+            <w:hideMark/>
+          </w:tcPr>
+          <w:p>
+            <w:pPr>
+              <w:spacing w:after="0" w:line="240" w:lineRule="auto"/>
+              <w:rPr>
+                <w:rFonts w:ascii="Calibri" w:eastAsia="Times New Roman" w:hAnsi="Calibri" w:cs="Calibri"/>
+                <w:color w:val="000000"/>
+              </w:rPr>
+            </w:pPr>
+            <w:r>
+              <w:rPr>
+                <w:rFonts w:ascii="Calibri" w:eastAsia="Times New Roman" w:hAnsi="Calibri" w:cs="Calibri"/>
+                <w:color w:val="000000"/>
+              </w:rPr>
+              <w:t> </w:t>
+            </w:r>
+          </w:p>
+        </w:tc>
+        <w:tc>
+          <w:tcPr>
+            <w:tcW w:w="324" w:type="dxa"/>
+            <w:tcBorders>
+              <w:top w:val="nil"/>
+              <w:left w:val="nil"/>
+              <w:bottom w:val="single" w:sz="4" w:space="0" w:color="auto"/>
+              <w:right w:val="single" w:sz="4" w:space="0" w:color="auto"/>
+            </w:tcBorders>
+            <w:shd w:val="clear" w:color="auto" w:fill="auto"/>
+            <w:noWrap/>
+            <w:vAlign w:val="bottom"/>
+            <w:hideMark/>
+          </w:tcPr>
+          <w:p>
+            <w:pPr>
+              <w:spacing w:after="0" w:line="240" w:lineRule="auto"/>
+              <w:rPr>
+                <w:rFonts w:ascii="Calibri" w:eastAsia="Times New Roman" w:hAnsi="Calibri" w:cs="Calibri"/>
+                <w:color w:val="000000"/>
+              </w:rPr>
+            </w:pPr>
+            <w:r>
+              <w:rPr>
+                <w:rFonts w:ascii="Calibri" w:eastAsia="Times New Roman" w:hAnsi="Calibri" w:cs="Calibri"/>
+                <w:color w:val="000000"/>
+              </w:rPr>
+              <w:t> </w:t>
+            </w:r>
+          </w:p>
+        </w:tc>
+        <w:tc>
+          <w:tcPr>
+            <w:tcW w:w="324" w:type="dxa"/>
+            <w:tcBorders>
+              <w:top w:val="nil"/>
+              <w:left w:val="nil"/>
+              <w:bottom w:val="single" w:sz="4" w:space="0" w:color="auto"/>
+              <w:right w:val="single" w:sz="4" w:space="0" w:color="auto"/>
+            </w:tcBorders>
+            <w:shd w:val="clear" w:color="auto" w:fill="auto"/>
+            <w:noWrap/>
+            <w:vAlign w:val="bottom"/>
+            <w:hideMark/>
+          </w:tcPr>
+          <w:p>
+            <w:pPr>
+              <w:spacing w:after="0" w:line="240" w:lineRule="auto"/>
+              <w:rPr>
+                <w:rFonts w:ascii="Calibri" w:eastAsia="Times New Roman" w:hAnsi="Calibri" w:cs="Calibri"/>
+                <w:color w:val="000000"/>
+              </w:rPr>
+            </w:pPr>
+            <w:r>
+              <w:rPr>
+                <w:rFonts w:ascii="Calibri" w:eastAsia="Times New Roman" w:hAnsi="Calibri" w:cs="Calibri"/>
+                <w:color w:val="000000"/>
+              </w:rPr>
+              <w:t> </w:t>
+            </w:r>
+          </w:p>
+        </w:tc>
+        <w:tc>
+          <w:tcPr>
+            <w:tcW w:w="324" w:type="dxa"/>
+            <w:tcBorders>
+              <w:top w:val="nil"/>
+              <w:left w:val="nil"/>
+              <w:bottom w:val="single" w:sz="4" w:space="0" w:color="auto"/>
+              <w:right w:val="single" w:sz="4" w:space="0" w:color="auto"/>
+            </w:tcBorders>
+            <w:shd w:val="clear" w:color="auto" w:fill="auto"/>
+            <w:noWrap/>
+            <w:vAlign w:val="bottom"/>
+            <w:hideMark/>
+          </w:tcPr>
+          <w:p>
+            <w:pPr>
+              <w:spacing w:after="0" w:line="240" w:lineRule="auto"/>
+              <w:rPr>
+                <w:rFonts w:ascii="Calibri" w:eastAsia="Times New Roman" w:hAnsi="Calibri" w:cs="Calibri"/>
+                <w:color w:val="000000"/>
+              </w:rPr>
+            </w:pPr>
+            <w:r>
+              <w:rPr>
+                <w:rFonts w:ascii="Calibri" w:eastAsia="Times New Roman" w:hAnsi="Calibri" w:cs="Calibri"/>
+                <w:color w:val="000000"/>
+              </w:rPr>
+              <w:t> </w:t>
+            </w:r>
+          </w:p>
+        </w:tc>
+        <w:tc>
+          <w:tcPr>
+            <w:tcW w:w="324" w:type="dxa"/>
+            <w:tcBorders>
+              <w:top w:val="nil"/>
+              <w:left w:val="nil"/>
+              <w:bottom w:val="single" w:sz="4" w:space="0" w:color="auto"/>
+              <w:right w:val="single" w:sz="4" w:space="0" w:color="auto"/>
+            </w:tcBorders>
+            <w:shd w:val="clear" w:color="auto" w:fill="auto"/>
+            <w:noWrap/>
+            <w:vAlign w:val="bottom"/>
+            <w:hideMark/>
+          </w:tcPr>
+          <w:p>
+            <w:pPr>
+              <w:spacing w:after="0" w:line="240" w:lineRule="auto"/>
+              <w:rPr>
+                <w:rFonts w:ascii="Calibri" w:eastAsia="Times New Roman" w:hAnsi="Calibri" w:cs="Calibri"/>
+                <w:color w:val="000000"/>
+              </w:rPr>
+            </w:pPr>
+            <w:r>
+              <w:rPr>
+                <w:rFonts w:ascii="Calibri" w:eastAsia="Times New Roman" w:hAnsi="Calibri" w:cs="Calibri"/>
+                <w:color w:val="000000"/>
+              </w:rPr>
+              <w:t> </w:t>
+            </w:r>
+          </w:p>
+        </w:tc>
+        <w:tc>
+          <w:tcPr>
+            <w:tcW w:w="324" w:type="dxa"/>
+            <w:tcBorders>
+              <w:top w:val="nil"/>
+              <w:left w:val="nil"/>
+              <w:bottom w:val="single" w:sz="4" w:space="0" w:color="auto"/>
+              <w:right w:val="single" w:sz="4" w:space="0" w:color="auto"/>
+            </w:tcBorders>
+            <w:shd w:val="clear" w:color="auto" w:fill="auto"/>
+            <w:noWrap/>
+            <w:vAlign w:val="bottom"/>
+            <w:hideMark/>
+          </w:tcPr>
+          <w:p>
+            <w:pPr>
+              <w:spacing w:after="0" w:line="240" w:lineRule="auto"/>
+              <w:rPr>
+                <w:rFonts w:ascii="Calibri" w:eastAsia="Times New Roman" w:hAnsi="Calibri" w:cs="Calibri"/>
+                <w:color w:val="000000"/>
+              </w:rPr>
+            </w:pPr>
+            <w:r>
+              <w:rPr>
+                <w:rFonts w:ascii="Calibri" w:eastAsia="Times New Roman" w:hAnsi="Calibri" w:cs="Calibri"/>
+                <w:color w:val="000000"/>
+              </w:rPr>
+              <w:t> </w:t>
+            </w:r>
+          </w:p>
+        </w:tc>
+        <w:tc>
+          <w:tcPr>
+            <w:tcW w:w="324" w:type="dxa"/>
+            <w:tcBorders>
+              <w:top w:val="nil"/>
+              <w:left w:val="nil"/>
+              <w:bottom w:val="single" w:sz="4" w:space="0" w:color="auto"/>
+              <w:right w:val="single" w:sz="4" w:space="0" w:color="auto"/>
+            </w:tcBorders>
+            <w:shd w:val="clear" w:color="auto" w:fill="auto"/>
+            <w:noWrap/>
+            <w:vAlign w:val="bottom"/>
+            <w:hideMark/>
+          </w:tcPr>
+          <w:p>
+            <w:pPr>
+              <w:spacing w:after="0" w:line="240" w:lineRule="auto"/>
+              <w:rPr>
+                <w:rFonts w:ascii="Calibri" w:eastAsia="Times New Roman" w:hAnsi="Calibri" w:cs="Calibri"/>
+                <w:color w:val="000000"/>
+              </w:rPr>
+            </w:pPr>
+            <w:r>
+              <w:rPr>
+                <w:rFonts w:ascii="Calibri" w:eastAsia="Times New Roman" w:hAnsi="Calibri" w:cs="Calibri"/>
+                <w:color w:val="000000"/>
+              </w:rPr>
+              <w:t> </w:t>
+            </w:r>
+          </w:p>
+        </w:tc>
+        <w:tc>
+          <w:tcPr>
+            <w:tcW w:w="324" w:type="dxa"/>
+            <w:tcBorders>
+              <w:top w:val="nil"/>
+              <w:left w:val="nil"/>
+              <w:bottom w:val="single" w:sz="4" w:space="0" w:color="auto"/>
+              <w:right w:val="single" w:sz="4" w:space="0" w:color="auto"/>
+            </w:tcBorders>
+            <w:shd w:val="clear" w:color="auto" w:fill="auto"/>
+            <w:noWrap/>
+            <w:vAlign w:val="bottom"/>
+            <w:hideMark/>
+          </w:tcPr>
+          <w:p>
+            <w:pPr>
+              <w:spacing w:after="0" w:line="240" w:lineRule="auto"/>
+              <w:rPr>
+                <w:rFonts w:ascii="Calibri" w:eastAsia="Times New Roman" w:hAnsi="Calibri" w:cs="Calibri"/>
+                <w:color w:val="000000"/>
+              </w:rPr>
+            </w:pPr>
+            <w:r>
+              <w:rPr>
+                <w:rFonts w:ascii="Calibri" w:eastAsia="Times New Roman" w:hAnsi="Calibri" w:cs="Calibri"/>
+                <w:color w:val="000000"/>
+              </w:rPr>
+              <w:t> </w:t>
+            </w:r>
+          </w:p>
+        </w:tc>
+        <w:tc>
+          <w:tcPr>
+            <w:tcW w:w="433" w:type="dxa"/>
+            <w:tcBorders>
+              <w:top w:val="nil"/>
+              <w:left w:val="nil"/>
+              <w:bottom w:val="single" w:sz="4" w:space="0" w:color="auto"/>
+              <w:right w:val="single" w:sz="4" w:space="0" w:color="auto"/>
+            </w:tcBorders>
+            <w:shd w:val="clear" w:color="auto" w:fill="auto"/>
+            <w:noWrap/>
+            <w:vAlign w:val="bottom"/>
+            <w:hideMark/>
+          </w:tcPr>
+          <w:p>
+            <w:pPr>
+              <w:spacing w:after="0" w:line="240" w:lineRule="auto"/>
+              <w:rPr>
+                <w:rFonts w:ascii="Calibri" w:eastAsia="Times New Roman" w:hAnsi="Calibri" w:cs="Calibri"/>
+                <w:color w:val="000000"/>
+              </w:rPr>
+            </w:pPr>
+            <w:r>
+              <w:rPr>
+                <w:rFonts w:ascii="Calibri" w:eastAsia="Times New Roman" w:hAnsi="Calibri" w:cs="Calibri"/>
+                <w:color w:val="000000"/>
+              </w:rPr>
+              <w:t> </w:t>
+            </w:r>
+          </w:p>
+        </w:tc>
+        <w:tc>
+          <w:tcPr>
+            <w:tcW w:w="433" w:type="dxa"/>
+            <w:tcBorders>
+              <w:top w:val="nil"/>
+              <w:left w:val="nil"/>
+              <w:bottom w:val="single" w:sz="4" w:space="0" w:color="auto"/>
+              <w:right w:val="single" w:sz="4" w:space="0" w:color="auto"/>
+            </w:tcBorders>
+            <w:shd w:val="clear" w:color="auto" w:fill="auto"/>
+            <w:noWrap/>
+            <w:vAlign w:val="bottom"/>
+            <w:hideMark/>
+          </w:tcPr>
+          <w:p>
+            <w:pPr>
+              <w:spacing w:after="0" w:line="240" w:lineRule="auto"/>
+              <w:rPr>
+                <w:rFonts w:ascii="Calibri" w:eastAsia="Times New Roman" w:hAnsi="Calibri" w:cs="Calibri"/>
+                <w:color w:val="000000"/>
+              </w:rPr>
+            </w:pPr>
+            <w:r>
+              <w:rPr>
+                <w:rFonts w:ascii="Calibri" w:eastAsia="Times New Roman" w:hAnsi="Calibri" w:cs="Calibri"/>
+                <w:color w:val="000000"/>
+              </w:rPr>
+              <w:t> </w:t>
+            </w:r>
+          </w:p>
+        </w:tc>
+        <w:tc>
+          <w:tcPr>
+            <w:tcW w:w="433" w:type="dxa"/>
+            <w:tcBorders>
+              <w:top w:val="nil"/>
+              <w:left w:val="nil"/>
+              <w:bottom w:val="single" w:sz="4" w:space="0" w:color="auto"/>
+              <w:right w:val="single" w:sz="4" w:space="0" w:color="auto"/>
+            </w:tcBorders>
+            <w:shd w:val="clear" w:color="auto" w:fill="auto"/>
+            <w:noWrap/>
+            <w:vAlign w:val="bottom"/>
+            <w:hideMark/>
+          </w:tcPr>
+          <w:p>
+            <w:pPr>
+              <w:spacing w:after="0" w:line="240" w:lineRule="auto"/>
+              <w:rPr>
+                <w:rFonts w:ascii="Calibri" w:eastAsia="Times New Roman" w:hAnsi="Calibri" w:cs="Calibri"/>
+                <w:color w:val="000000"/>
+              </w:rPr>
+            </w:pPr>
+            <w:r>
+              <w:rPr>
+                <w:rFonts w:ascii="Calibri" w:eastAsia="Times New Roman" w:hAnsi="Calibri" w:cs="Calibri"/>
+                <w:color w:val="000000"/>
+              </w:rPr>
+              <w:t> </w:t>
+            </w:r>
+          </w:p>
+        </w:tc>
+        <w:tc>
+          <w:tcPr>
+            <w:tcW w:w="433" w:type="dxa"/>
+            <w:tcBorders>
+              <w:top w:val="nil"/>
+              <w:left w:val="nil"/>
+              <w:bottom w:val="single" w:sz="4" w:space="0" w:color="auto"/>
+              <w:right w:val="single" w:sz="4" w:space="0" w:color="auto"/>
+            </w:tcBorders>
+            <w:shd w:val="clear" w:color="auto" w:fill="auto"/>
+            <w:noWrap/>
+            <w:vAlign w:val="bottom"/>
+            <w:hideMark/>
+          </w:tcPr>
+          <w:p>
+            <w:pPr>
+              <w:spacing w:after="0" w:line="240" w:lineRule="auto"/>
+              <w:rPr>
+                <w:rFonts w:ascii="Calibri" w:eastAsia="Times New Roman" w:hAnsi="Calibri" w:cs="Calibri"/>
+                <w:color w:val="000000"/>
+              </w:rPr>
+            </w:pPr>
+            <w:r>
+              <w:rPr>
+                <w:rFonts w:ascii="Calibri" w:eastAsia="Times New Roman" w:hAnsi="Calibri" w:cs="Calibri"/>
+                <w:color w:val="000000"/>
+              </w:rPr>
+              <w:t> </w:t>
+            </w:r>
+          </w:p>
+        </w:tc>
+        <w:tc>
+          <w:tcPr>
+            <w:tcW w:w="433" w:type="dxa"/>
+            <w:tcBorders>
+              <w:top w:val="nil"/>
+              <w:left w:val="nil"/>
+              <w:bottom w:val="single" w:sz="4" w:space="0" w:color="auto"/>
+              <w:right w:val="single" w:sz="4" w:space="0" w:color="auto"/>
+            </w:tcBorders>
+            <w:shd w:val="clear" w:color="auto" w:fill="auto"/>
+            <w:noWrap/>
+            <w:vAlign w:val="bottom"/>
+            <w:hideMark/>
+          </w:tcPr>
+          <w:p>
+            <w:pPr>
+              <w:spacing w:after="0" w:line="240" w:lineRule="auto"/>
+              <w:rPr>
+                <w:rFonts w:ascii="Calibri" w:eastAsia="Times New Roman" w:hAnsi="Calibri" w:cs="Calibri"/>
+                <w:color w:val="000000"/>
+              </w:rPr>
+            </w:pPr>
+            <w:r>
+              <w:rPr>
+                <w:rFonts w:ascii="Calibri" w:eastAsia="Times New Roman" w:hAnsi="Calibri" w:cs="Calibri"/>
+                <w:color w:val="000000"/>
+              </w:rPr>
+              <w:t> </w:t>
+            </w:r>
+          </w:p>
+        </w:tc>
+        <w:tc>
+          <w:tcPr>
+            <w:tcW w:w="485" w:type="dxa"/>
+            <w:tcBorders>
+              <w:top w:val="nil"/>
+              <w:left w:val="nil"/>
+              <w:bottom w:val="single" w:sz="4" w:space="0" w:color="auto"/>
+              <w:right w:val="single" w:sz="4" w:space="0" w:color="auto"/>
+            </w:tcBorders>
+            <w:shd w:val="clear" w:color="auto" w:fill="auto"/>
+            <w:noWrap/>
+            <w:vAlign w:val="bottom"/>
+            <w:hideMark/>
+          </w:tcPr>
+          <w:p>
+            <w:pPr>
+              <w:spacing w:after="0" w:line="240" w:lineRule="auto"/>
+              <w:rPr>
+                <w:rFonts w:ascii="Calibri" w:eastAsia="Times New Roman" w:hAnsi="Calibri" w:cs="Calibri"/>
+                <w:color w:val="000000"/>
+              </w:rPr>
+            </w:pPr>
+            <w:r>
+              <w:rPr>
+                <w:rFonts w:ascii="Calibri" w:eastAsia="Times New Roman" w:hAnsi="Calibri" w:cs="Calibri"/>
+                <w:color w:val="000000"/>
+              </w:rPr>
+              <w:t> </w:t>
+            </w:r>
+          </w:p>
+        </w:tc>
+        <w:tc>
+          <w:tcPr>
+            <w:tcW w:w="433" w:type="dxa"/>
+            <w:tcBorders>
+              <w:top w:val="nil"/>
+              <w:left w:val="nil"/>
+              <w:bottom w:val="single" w:sz="4" w:space="0" w:color="auto"/>
+              <w:right w:val="single" w:sz="4" w:space="0" w:color="auto"/>
+            </w:tcBorders>
+            <w:shd w:val="clear" w:color="auto" w:fill="auto"/>
+            <w:noWrap/>
+            <w:vAlign w:val="bottom"/>
+            <w:hideMark/>
+          </w:tcPr>
+          <w:p>
+            <w:pPr>
+              <w:spacing w:after="0" w:line="240" w:lineRule="auto"/>
+              <w:rPr>
+                <w:rFonts w:ascii="Calibri" w:eastAsia="Times New Roman" w:hAnsi="Calibri" w:cs="Calibri"/>
+                <w:color w:val="000000"/>
+              </w:rPr>
+            </w:pPr>
+            <w:r>
+              <w:rPr>
+                <w:rFonts w:ascii="Calibri" w:eastAsia="Times New Roman" w:hAnsi="Calibri" w:cs="Calibri"/>
+                <w:color w:val="000000"/>
+              </w:rPr>
+              <w:t> </w:t>
+            </w:r>
+          </w:p>
+        </w:tc>
+        <w:tc>
+          <w:tcPr>
+            <w:tcW w:w="433" w:type="dxa"/>
+            <w:tcBorders>
+              <w:top w:val="nil"/>
+              <w:left w:val="nil"/>
+              <w:bottom w:val="single" w:sz="4" w:space="0" w:color="auto"/>
+              <w:right w:val="single" w:sz="4" w:space="0" w:color="auto"/>
+            </w:tcBorders>
+            <w:shd w:val="clear" w:color="auto" w:fill="auto"/>
+            <w:noWrap/>
+            <w:vAlign w:val="bottom"/>
+            <w:hideMark/>
+          </w:tcPr>
+          <w:p>
+            <w:pPr>
+              <w:spacing w:after="0" w:line="240" w:lineRule="auto"/>
+              <w:rPr>
+                <w:rFonts w:ascii="Calibri" w:eastAsia="Times New Roman" w:hAnsi="Calibri" w:cs="Calibri"/>
+                <w:color w:val="000000"/>
+              </w:rPr>
+            </w:pPr>
+            <w:r>
+              <w:rPr>
+                <w:rFonts w:ascii="Calibri" w:eastAsia="Times New Roman" w:hAnsi="Calibri" w:cs="Calibri"/>
+                <w:color w:val="000000"/>
+              </w:rPr>
+              <w:t> </w:t>
+            </w:r>
+          </w:p>
+        </w:tc>
+        <w:tc>
+          <w:tcPr>
+            <w:tcW w:w="433" w:type="dxa"/>
+            <w:tcBorders>
+              <w:top w:val="nil"/>
+              <w:left w:val="nil"/>
+              <w:bottom w:val="single" w:sz="4" w:space="0" w:color="auto"/>
+              <w:right w:val="single" w:sz="4" w:space="0" w:color="auto"/>
+            </w:tcBorders>
+            <w:shd w:val="clear" w:color="auto" w:fill="auto"/>
+            <w:noWrap/>
+            <w:vAlign w:val="bottom"/>
+            <w:hideMark/>
+          </w:tcPr>
+          <w:p>
+            <w:pPr>
+              <w:spacing w:after="0" w:line="240" w:lineRule="auto"/>
+              <w:rPr>
+                <w:rFonts w:ascii="Calibri" w:eastAsia="Times New Roman" w:hAnsi="Calibri" w:cs="Calibri"/>
+                <w:color w:val="000000"/>
+              </w:rPr>
+            </w:pPr>
+            <w:r>
+              <w:rPr>
+                <w:rFonts w:ascii="Calibri" w:eastAsia="Times New Roman" w:hAnsi="Calibri" w:cs="Calibri"/>
+                <w:color w:val="000000"/>
+              </w:rPr>
+              <w:t> </w:t>
+            </w:r>
+          </w:p>
+        </w:tc>
+        <w:tc>
+          <w:tcPr>
+            <w:tcW w:w="433" w:type="dxa"/>
+            <w:tcBorders>
+              <w:top w:val="nil"/>
+              <w:left w:val="nil"/>
+              <w:bottom w:val="single" w:sz="4" w:space="0" w:color="auto"/>
+              <w:right w:val="single" w:sz="4" w:space="0" w:color="auto"/>
+            </w:tcBorders>
+            <w:shd w:val="clear" w:color="auto" w:fill="auto"/>
+            <w:noWrap/>
+            <w:vAlign w:val="bottom"/>
+            <w:hideMark/>
+          </w:tcPr>
+          <w:p>
+            <w:pPr>
+              <w:spacing w:after="0" w:line="240" w:lineRule="auto"/>
+              <w:rPr>
+                <w:rFonts w:ascii="Calibri" w:eastAsia="Times New Roman" w:hAnsi="Calibri" w:cs="Calibri"/>
+                <w:color w:val="000000"/>
+              </w:rPr>
+            </w:pPr>
+            <w:r>
+              <w:rPr>
+                <w:rFonts w:ascii="Calibri" w:eastAsia="Times New Roman" w:hAnsi="Calibri" w:cs="Calibri"/>
+                <w:color w:val="000000"/>
+              </w:rPr>
+              <w:t> </w:t>
+            </w:r>
+          </w:p>
+        </w:tc>
+        <w:tc>
+          <w:tcPr>
+            <w:tcW w:w="433" w:type="dxa"/>
+            <w:tcBorders>
+              <w:top w:val="nil"/>
+              <w:left w:val="nil"/>
+              <w:bottom w:val="single" w:sz="4" w:space="0" w:color="auto"/>
+              <w:right w:val="single" w:sz="4" w:space="0" w:color="auto"/>
+            </w:tcBorders>
+            <w:shd w:val="clear" w:color="auto" w:fill="auto"/>
+            <w:noWrap/>
+            <w:vAlign w:val="bottom"/>
+            <w:hideMark/>
+          </w:tcPr>
+          <w:p>
+            <w:pPr>
+              <w:spacing w:after="0" w:line="240" w:lineRule="auto"/>
+              <w:rPr>
+                <w:rFonts w:ascii="Calibri" w:eastAsia="Times New Roman" w:hAnsi="Calibri" w:cs="Calibri"/>
+                <w:color w:val="000000"/>
+              </w:rPr>
+            </w:pPr>
+            <w:r>
+              <w:rPr>
+                <w:rFonts w:ascii="Calibri" w:eastAsia="Times New Roman" w:hAnsi="Calibri" w:cs="Calibri"/>
+                <w:color w:val="000000"/>
+              </w:rPr>
+              <w:t> </w:t>
+            </w:r>
+          </w:p>
+        </w:tc>
+        <w:tc>
+          <w:tcPr>
+            <w:tcW w:w="433" w:type="dxa"/>
+            <w:tcBorders>
+              <w:top w:val="nil"/>
+              <w:left w:val="nil"/>
+              <w:bottom w:val="single" w:sz="4" w:space="0" w:color="auto"/>
+              <w:right w:val="single" w:sz="4" w:space="0" w:color="auto"/>
+            </w:tcBorders>
+            <w:shd w:val="clear" w:color="auto" w:fill="auto"/>
+            <w:noWrap/>
+            <w:vAlign w:val="bottom"/>
+            <w:hideMark/>
+          </w:tcPr>
+          <w:p>
+            <w:pPr>
+              <w:spacing w:after="0" w:line="240" w:lineRule="auto"/>
+              <w:rPr>
+                <w:rFonts w:ascii="Calibri" w:eastAsia="Times New Roman" w:hAnsi="Calibri" w:cs="Calibri"/>
+                <w:color w:val="000000"/>
+              </w:rPr>
+            </w:pPr>
+            <w:r>
+              <w:rPr>
+                <w:rFonts w:ascii="Calibri" w:eastAsia="Times New Roman" w:hAnsi="Calibri" w:cs="Calibri"/>
+                <w:color w:val="000000"/>
+              </w:rPr>
+              <w:t> </w:t>
+            </w:r>
+          </w:p>
+        </w:tc>
+        <w:tc>
+          <w:tcPr>
+            <w:tcW w:w="485" w:type="dxa"/>
+            <w:tcBorders>
+              <w:top w:val="nil"/>
+              <w:left w:val="nil"/>
+              <w:bottom w:val="single" w:sz="4" w:space="0" w:color="auto"/>
+              <w:right w:val="single" w:sz="4" w:space="0" w:color="auto"/>
+            </w:tcBorders>
+            <w:shd w:val="clear" w:color="000000" w:fill="BDD7EE"/>
+            <w:noWrap/>
+            <w:vAlign w:val="bottom"/>
+            <w:hideMark/>
+          </w:tcPr>
+          <w:p>
+            <w:pPr>
+              <w:spacing w:after="0" w:line="240" w:lineRule="auto"/>
+              <w:rPr>
+                <w:rFonts w:ascii="Calibri" w:eastAsia="Times New Roman" w:hAnsi="Calibri" w:cs="Calibri"/>
+                <w:color w:val="000000"/>
+              </w:rPr>
+            </w:pPr>
+            <w:r>
+              <w:rPr>
+                <w:rFonts w:ascii="Calibri" w:eastAsia="Times New Roman" w:hAnsi="Calibri" w:cs="Calibri"/>
+                <w:color w:val="000000"/>
+              </w:rPr>
+              <w:t>1,5</w:t>
+            </w:r>
+          </w:p>
+        </w:tc>
+        <w:tc>
+          <w:tcPr>
+            <w:tcW w:w="433" w:type="dxa"/>
+            <w:tcBorders>
+              <w:top w:val="nil"/>
+              <w:left w:val="nil"/>
+              <w:bottom w:val="single" w:sz="4" w:space="0" w:color="auto"/>
+              <w:right w:val="single" w:sz="4" w:space="0" w:color="auto"/>
+            </w:tcBorders>
+            <w:shd w:val="clear" w:color="000000" w:fill="BDD7EE"/>
+            <w:noWrap/>
+            <w:vAlign w:val="bottom"/>
+            <w:hideMark/>
+          </w:tcPr>
+          <w:p>
+            <w:pPr>
+              <w:spacing w:after="0" w:line="240" w:lineRule="auto"/>
+              <w:rPr>
+                <w:rFonts w:ascii="Calibri" w:eastAsia="Times New Roman" w:hAnsi="Calibri" w:cs="Calibri"/>
+                <w:color w:val="000000"/>
+              </w:rPr>
+            </w:pPr>
+            <w:r>
+              <w:rPr>
+                <w:rFonts w:ascii="Calibri" w:eastAsia="Times New Roman" w:hAnsi="Calibri" w:cs="Calibri"/>
+                <w:color w:val="000000"/>
+              </w:rPr>
+              <w:t> </w:t>
+            </w:r>
+            <w:bookmarkStart w:id="0" w:name="_GoBack"/>
+            <w:bookmarkEnd w:id="0"/>
+          </w:p>
+        </w:tc>
+        <w:tc>
+          <w:tcPr>
+            <w:tcW w:w="433" w:type="dxa"/>
+            <w:tcBorders>
+              <w:top w:val="nil"/>
+              <w:left w:val="nil"/>
+              <w:bottom w:val="single" w:sz="4" w:space="0" w:color="auto"/>
+              <w:right w:val="single" w:sz="4" w:space="0" w:color="auto"/>
+            </w:tcBorders>
+            <w:shd w:val="clear" w:color="000000" w:fill="BDD7EE"/>
+            <w:noWrap/>
+            <w:vAlign w:val="bottom"/>
+            <w:hideMark/>
+          </w:tcPr>
+          <w:p>
+            <w:pPr>
+              <w:spacing w:after="0" w:line="240" w:lineRule="auto"/>
+              <w:rPr>
+                <w:rFonts w:ascii="Calibri" w:eastAsia="Times New Roman" w:hAnsi="Calibri" w:cs="Calibri"/>
+                <w:color w:val="000000"/>
+              </w:rPr>
+            </w:pPr>
+            <w:r>
+              <w:rPr>
+                <w:rFonts w:ascii="Calibri" w:eastAsia="Times New Roman" w:hAnsi="Calibri" w:cs="Calibri"/>
+                <w:color w:val="000000"/>
+              </w:rPr>
+              <w:t> </w:t>
+            </w:r>
+          </w:p>
+        </w:tc>
+      </w:tr>
+    </w:tbl>
+    <w:p/>
     <w:p/>
     <w:p>
       <w:pPr>

</xml_diff>